<commit_message>
Almost done with the heap comparisons section. Just have the data collection and result discussion left. Coming soon.
</commit_message>
<xml_diff>
--- a/Thesis/Choosing data structure for scheduling.docx
+++ b/Thesis/Choosing data structure for scheduling.docx
@@ -41,23 +41,95 @@
           <w:sz w:val="24"/>
           <w:szCs w:val="24"/>
         </w:rPr>
-        <w:t xml:space="preserve">Having a scalable and efficient simulation environment is very dependent on the data structure we use to maintain the events and the agents for scheduling. MUSE has a two tier scheduling system. The very top tier is the scheduler and it maintains the agents and knows which agent to process at any given time. The second tier is in the agent. All incoming events to a given agent must be stored and correctly sorted in increasing fashion according to the time of the delivery. </w:t>
-      </w:r>
-      <w:r>
-        <w:rPr>
-          <w:rFonts w:ascii="Times New Roman" w:hAnsi="Times New Roman" w:cs="Times New Roman"/>
-          <w:sz w:val="24"/>
-          <w:szCs w:val="24"/>
-        </w:rPr>
-        <w:t>Both tier seemed a great fit for the heap data structure. The heap</w:t>
-      </w:r>
-      <w:r>
-        <w:rPr>
-          <w:rFonts w:ascii="Times New Roman" w:hAnsi="Times New Roman" w:cs="Times New Roman"/>
-          <w:sz w:val="24"/>
-          <w:szCs w:val="24"/>
-        </w:rPr>
-        <w:t xml:space="preserve"> data structures we thought of are</w:t>
+        <w:t xml:space="preserve">Having a scalable and efficient simulation environment is very dependent on the data structure we use to maintain the events and the agents for scheduling. MUSE has a two tier scheduling system. The very top tier is the scheduler and it maintains the agents and knows which agent to process at any given time. The second tier is in the agent. All incoming events to a given agent must be stored and correctly </w:t>
+      </w:r>
+      <w:r>
+        <w:rPr>
+          <w:rFonts w:ascii="Times New Roman" w:hAnsi="Times New Roman" w:cs="Times New Roman"/>
+          <w:sz w:val="24"/>
+          <w:szCs w:val="24"/>
+        </w:rPr>
+        <w:t>scheduled</w:t>
+      </w:r>
+      <w:r>
+        <w:rPr>
+          <w:rFonts w:ascii="Times New Roman" w:hAnsi="Times New Roman" w:cs="Times New Roman"/>
+          <w:sz w:val="24"/>
+          <w:szCs w:val="24"/>
+        </w:rPr>
+        <w:t xml:space="preserve"> in increasing fashion according to the time of the delivery. </w:t>
+      </w:r>
+      <w:r>
+        <w:rPr>
+          <w:rFonts w:ascii="Times New Roman" w:hAnsi="Times New Roman" w:cs="Times New Roman"/>
+          <w:sz w:val="24"/>
+          <w:szCs w:val="24"/>
+        </w:rPr>
+        <w:t>T</w:t>
+      </w:r>
+      <w:r>
+        <w:rPr>
+          <w:rFonts w:ascii="Times New Roman" w:hAnsi="Times New Roman" w:cs="Times New Roman"/>
+          <w:sz w:val="24"/>
+          <w:szCs w:val="24"/>
+        </w:rPr>
+        <w:t>h</w:t>
+      </w:r>
+      <w:r>
+        <w:rPr>
+          <w:rFonts w:ascii="Times New Roman" w:hAnsi="Times New Roman" w:cs="Times New Roman"/>
+          <w:sz w:val="24"/>
+          <w:szCs w:val="24"/>
+        </w:rPr>
+        <w:t>e heap data structure seemed a great fit for both tiers.</w:t>
+      </w:r>
+      <w:r>
+        <w:rPr>
+          <w:rFonts w:ascii="Times New Roman" w:hAnsi="Times New Roman" w:cs="Times New Roman"/>
+          <w:sz w:val="24"/>
+          <w:szCs w:val="24"/>
+        </w:rPr>
+        <w:t xml:space="preserve"> The heap</w:t>
+      </w:r>
+      <w:r>
+        <w:rPr>
+          <w:rFonts w:ascii="Times New Roman" w:hAnsi="Times New Roman" w:cs="Times New Roman"/>
+          <w:sz w:val="24"/>
+          <w:szCs w:val="24"/>
+        </w:rPr>
+        <w:t xml:space="preserve"> data structures </w:t>
+      </w:r>
+      <w:r>
+        <w:rPr>
+          <w:rFonts w:ascii="Times New Roman" w:hAnsi="Times New Roman" w:cs="Times New Roman"/>
+          <w:sz w:val="24"/>
+          <w:szCs w:val="24"/>
+        </w:rPr>
+        <w:t>under</w:t>
+      </w:r>
+      <w:r>
+        <w:rPr>
+          <w:rFonts w:ascii="Times New Roman" w:hAnsi="Times New Roman" w:cs="Times New Roman"/>
+          <w:sz w:val="24"/>
+          <w:szCs w:val="24"/>
+        </w:rPr>
+        <w:t xml:space="preserve"> </w:t>
+      </w:r>
+      <w:r>
+        <w:rPr>
+          <w:rFonts w:ascii="Times New Roman" w:hAnsi="Times New Roman" w:cs="Times New Roman"/>
+          <w:sz w:val="24"/>
+          <w:szCs w:val="24"/>
+        </w:rPr>
+        <w:t>consideration</w:t>
+      </w:r>
+      <w:r>
+        <w:rPr>
+          <w:rFonts w:ascii="Times New Roman" w:hAnsi="Times New Roman" w:cs="Times New Roman"/>
+          <w:sz w:val="24"/>
+          <w:szCs w:val="24"/>
+        </w:rPr>
+        <w:t xml:space="preserve"> are</w:t>
       </w:r>
       <w:r>
         <w:rPr>
@@ -777,25 +849,7 @@
                 <w:sz w:val="24"/>
                 <w:szCs w:val="24"/>
               </w:rPr>
-              <w:t>O(m log(</w:t>
-            </w:r>
-            <w:proofErr w:type="spellStart"/>
-            <w:r>
-              <w:rPr>
-                <w:rFonts w:ascii="Times New Roman" w:hAnsi="Times New Roman" w:cs="Times New Roman"/>
-                <w:sz w:val="24"/>
-                <w:szCs w:val="24"/>
-              </w:rPr>
-              <w:t>n+m</w:t>
-            </w:r>
-            <w:proofErr w:type="spellEnd"/>
-            <w:r>
-              <w:rPr>
-                <w:rFonts w:ascii="Times New Roman" w:hAnsi="Times New Roman" w:cs="Times New Roman"/>
-                <w:sz w:val="24"/>
-                <w:szCs w:val="24"/>
-              </w:rPr>
-              <w:t>))</w:t>
+              <w:t>O(m log(n+m))</w:t>
             </w:r>
           </w:p>
         </w:tc>
@@ -813,6 +867,1752 @@
         </w:rPr>
       </w:pPr>
     </w:p>
+    <w:p>
+      <w:pPr>
+        <w:pStyle w:val="NoSpacing"/>
+        <w:spacing w:line="360" w:lineRule="auto"/>
+        <w:jc w:val="both"/>
+        <w:rPr>
+          <w:rFonts w:ascii="Times New Roman" w:hAnsi="Times New Roman" w:cs="Times New Roman"/>
+          <w:sz w:val="24"/>
+          <w:szCs w:val="24"/>
+        </w:rPr>
+      </w:pPr>
+      <w:r>
+        <w:rPr>
+          <w:rFonts w:ascii="Times New Roman" w:hAnsi="Times New Roman" w:cs="Times New Roman"/>
+          <w:sz w:val="24"/>
+          <w:szCs w:val="24"/>
+        </w:rPr>
+        <w:t xml:space="preserve">Fibonacci heap showed impress runtimes, but we wanted to know just how much we have to amortize before we realize the gains. Binary heap on the other hand has good runtimes and no amortized costs. </w:t>
+      </w:r>
+      <w:r>
+        <w:rPr>
+          <w:rFonts w:ascii="Times New Roman" w:hAnsi="Times New Roman" w:cs="Times New Roman"/>
+          <w:sz w:val="24"/>
+          <w:szCs w:val="24"/>
+        </w:rPr>
+        <w:t>The two tiers make more use of different operations. Hence, there is a good chance that we would end up using a combination of the two heaps in MUSE. The first task we have done is identifying which operations were frequent in each tier. The first tier, once we add the agents we should never remove until</w:t>
+      </w:r>
+      <w:r>
+        <w:rPr>
+          <w:rFonts w:ascii="Times New Roman" w:hAnsi="Times New Roman" w:cs="Times New Roman"/>
+          <w:sz w:val="24"/>
+          <w:szCs w:val="24"/>
+        </w:rPr>
+        <w:t xml:space="preserve"> the</w:t>
+      </w:r>
+      <w:r>
+        <w:rPr>
+          <w:rFonts w:ascii="Times New Roman" w:hAnsi="Times New Roman" w:cs="Times New Roman"/>
+          <w:sz w:val="24"/>
+          <w:szCs w:val="24"/>
+        </w:rPr>
+        <w:t xml:space="preserve"> end of simulation. Therefore the only operation we want to compare is the </w:t>
+      </w:r>
+      <w:r>
+        <w:rPr>
+          <w:rFonts w:ascii="Times New Roman" w:hAnsi="Times New Roman" w:cs="Times New Roman"/>
+          <w:i/>
+          <w:sz w:val="24"/>
+          <w:szCs w:val="24"/>
+        </w:rPr>
+        <w:t>decrease key</w:t>
+      </w:r>
+      <w:r>
+        <w:rPr>
+          <w:rFonts w:ascii="Times New Roman" w:hAnsi="Times New Roman" w:cs="Times New Roman"/>
+          <w:sz w:val="24"/>
+          <w:szCs w:val="24"/>
+        </w:rPr>
+        <w:t xml:space="preserve"> operation. Decreasing the key in short is just an operation to reorder an element in the heap. We can draw an early conclusion here and say that Fibonacci heap should be used, but it is better to let the numbers speak. </w:t>
+      </w:r>
+      <w:r>
+        <w:rPr>
+          <w:rFonts w:ascii="Times New Roman" w:hAnsi="Times New Roman" w:cs="Times New Roman"/>
+          <w:sz w:val="24"/>
+          <w:szCs w:val="24"/>
+        </w:rPr>
+        <w:t>In the</w:t>
+      </w:r>
+      <w:r>
+        <w:rPr>
+          <w:rFonts w:ascii="Times New Roman" w:hAnsi="Times New Roman" w:cs="Times New Roman"/>
+          <w:sz w:val="24"/>
+          <w:szCs w:val="24"/>
+        </w:rPr>
+        <w:t xml:space="preserve"> second tier</w:t>
+      </w:r>
+      <w:r>
+        <w:rPr>
+          <w:rFonts w:ascii="Times New Roman" w:hAnsi="Times New Roman" w:cs="Times New Roman"/>
+          <w:sz w:val="24"/>
+          <w:szCs w:val="24"/>
+        </w:rPr>
+        <w:t>, we frequently</w:t>
+      </w:r>
+      <w:r>
+        <w:rPr>
+          <w:rFonts w:ascii="Times New Roman" w:hAnsi="Times New Roman" w:cs="Times New Roman"/>
+          <w:sz w:val="24"/>
+          <w:szCs w:val="24"/>
+        </w:rPr>
+        <w:t xml:space="preserve"> made </w:t>
+      </w:r>
+      <w:r>
+        <w:rPr>
+          <w:rFonts w:ascii="Times New Roman" w:hAnsi="Times New Roman" w:cs="Times New Roman"/>
+          <w:sz w:val="24"/>
+          <w:szCs w:val="24"/>
+        </w:rPr>
+        <w:t xml:space="preserve">use of the </w:t>
+      </w:r>
+      <w:r>
+        <w:rPr>
+          <w:rFonts w:ascii="Times New Roman" w:hAnsi="Times New Roman" w:cs="Times New Roman"/>
+          <w:i/>
+          <w:sz w:val="24"/>
+          <w:szCs w:val="24"/>
+        </w:rPr>
+        <w:t>insert, get min, and delete min</w:t>
+      </w:r>
+      <w:r>
+        <w:rPr>
+          <w:rFonts w:ascii="Times New Roman" w:hAnsi="Times New Roman" w:cs="Times New Roman"/>
+          <w:sz w:val="24"/>
+          <w:szCs w:val="24"/>
+        </w:rPr>
+        <w:t xml:space="preserve">, whenever there was a rollback we also used the </w:t>
+      </w:r>
+      <w:r>
+        <w:rPr>
+          <w:rFonts w:ascii="Times New Roman" w:hAnsi="Times New Roman" w:cs="Times New Roman"/>
+          <w:i/>
+          <w:sz w:val="24"/>
+          <w:szCs w:val="24"/>
+        </w:rPr>
+        <w:t>delete</w:t>
+      </w:r>
+      <w:r>
+        <w:rPr>
+          <w:rFonts w:ascii="Times New Roman" w:hAnsi="Times New Roman" w:cs="Times New Roman"/>
+          <w:sz w:val="24"/>
+          <w:szCs w:val="24"/>
+        </w:rPr>
+        <w:t xml:space="preserve"> operation.</w:t>
+      </w:r>
+    </w:p>
+    <w:p>
+      <w:pPr>
+        <w:pStyle w:val="NoSpacing"/>
+        <w:spacing w:line="360" w:lineRule="auto"/>
+        <w:jc w:val="both"/>
+        <w:rPr>
+          <w:rFonts w:ascii="Times New Roman" w:hAnsi="Times New Roman" w:cs="Times New Roman"/>
+          <w:sz w:val="24"/>
+          <w:szCs w:val="24"/>
+        </w:rPr>
+      </w:pPr>
+      <w:r>
+        <w:rPr>
+          <w:rFonts w:ascii="Times New Roman" w:hAnsi="Times New Roman" w:cs="Times New Roman"/>
+          <w:sz w:val="24"/>
+          <w:szCs w:val="24"/>
+        </w:rPr>
+        <w:lastRenderedPageBreak/>
+        <w:t xml:space="preserve">For binary heap implementation we will be using the </w:t>
+      </w:r>
+      <w:r>
+        <w:rPr>
+          <w:rFonts w:ascii="Times New Roman" w:hAnsi="Times New Roman" w:cs="Times New Roman"/>
+          <w:i/>
+          <w:sz w:val="24"/>
+          <w:szCs w:val="24"/>
+        </w:rPr>
+        <w:t>priority_queue</w:t>
+      </w:r>
+      <w:r>
+        <w:rPr>
+          <w:rFonts w:ascii="Times New Roman" w:hAnsi="Times New Roman" w:cs="Times New Roman"/>
+          <w:sz w:val="24"/>
+          <w:szCs w:val="24"/>
+        </w:rPr>
+        <w:t xml:space="preserve"> from the C++ STL containers. Fibonacci heap we have found a nice C++ implementation. To get the source for the fibonacci heap implementation </w:t>
+      </w:r>
+      <w:r>
+        <w:rPr>
+          <w:rFonts w:ascii="Times New Roman" w:hAnsi="Times New Roman" w:cs="Times New Roman"/>
+          <w:sz w:val="24"/>
+          <w:szCs w:val="24"/>
+        </w:rPr>
+        <w:t xml:space="preserve">follow this reference </w:t>
+      </w:r>
+      <w:sdt>
+        <w:sdtPr>
+          <w:rPr>
+            <w:rFonts w:ascii="Times New Roman" w:hAnsi="Times New Roman" w:cs="Times New Roman"/>
+            <w:sz w:val="24"/>
+            <w:szCs w:val="24"/>
+          </w:rPr>
+          <w:id w:val="1191348419"/>
+          <w:citation/>
+        </w:sdtPr>
+        <w:sdtContent>
+          <w:r>
+            <w:rPr>
+              <w:rFonts w:ascii="Times New Roman" w:hAnsi="Times New Roman" w:cs="Times New Roman"/>
+              <w:sz w:val="24"/>
+              <w:szCs w:val="24"/>
+            </w:rPr>
+            <w:fldChar w:fldCharType="begin"/>
+          </w:r>
+          <w:r>
+            <w:rPr>
+              <w:rFonts w:ascii="Times New Roman" w:hAnsi="Times New Roman" w:cs="Times New Roman"/>
+              <w:sz w:val="24"/>
+              <w:szCs w:val="24"/>
+            </w:rPr>
+            <w:instrText xml:space="preserve"> CITATION Die091 \l 1033 </w:instrText>
+          </w:r>
+          <w:r>
+            <w:rPr>
+              <w:rFonts w:ascii="Times New Roman" w:hAnsi="Times New Roman" w:cs="Times New Roman"/>
+              <w:sz w:val="24"/>
+              <w:szCs w:val="24"/>
+            </w:rPr>
+            <w:fldChar w:fldCharType="separate"/>
+          </w:r>
+          <w:r>
+            <w:rPr>
+              <w:rFonts w:ascii="Times New Roman" w:hAnsi="Times New Roman" w:cs="Times New Roman"/>
+              <w:noProof/>
+              <w:sz w:val="24"/>
+              <w:szCs w:val="24"/>
+            </w:rPr>
+            <w:t>(Kühl)</w:t>
+          </w:r>
+          <w:r>
+            <w:rPr>
+              <w:rFonts w:ascii="Times New Roman" w:hAnsi="Times New Roman" w:cs="Times New Roman"/>
+              <w:sz w:val="24"/>
+              <w:szCs w:val="24"/>
+            </w:rPr>
+            <w:fldChar w:fldCharType="end"/>
+          </w:r>
+        </w:sdtContent>
+      </w:sdt>
+      <w:r>
+        <w:rPr>
+          <w:rFonts w:ascii="Times New Roman" w:hAnsi="Times New Roman" w:cs="Times New Roman"/>
+          <w:sz w:val="24"/>
+          <w:szCs w:val="24"/>
+        </w:rPr>
+        <w:t>.</w:t>
+      </w:r>
+      <w:r>
+        <w:rPr>
+          <w:rFonts w:ascii="Times New Roman" w:hAnsi="Times New Roman" w:cs="Times New Roman"/>
+          <w:sz w:val="24"/>
+          <w:szCs w:val="24"/>
+        </w:rPr>
+        <w:t xml:space="preserve"> </w:t>
+      </w:r>
+    </w:p>
+    <w:p>
+      <w:pPr>
+        <w:pStyle w:val="NoSpacing"/>
+        <w:spacing w:line="360" w:lineRule="auto"/>
+        <w:jc w:val="both"/>
+        <w:rPr>
+          <w:rFonts w:ascii="Times New Roman" w:hAnsi="Times New Roman" w:cs="Times New Roman"/>
+          <w:sz w:val="24"/>
+          <w:szCs w:val="24"/>
+        </w:rPr>
+      </w:pPr>
+    </w:p>
+    <w:p>
+      <w:pPr>
+        <w:pStyle w:val="Heading3"/>
+        <w:spacing w:line="360" w:lineRule="auto"/>
+        <w:rPr>
+          <w:color w:val="000000" w:themeColor="text1"/>
+          <w:sz w:val="28"/>
+          <w:szCs w:val="28"/>
+        </w:rPr>
+      </w:pPr>
+      <w:r>
+        <w:rPr>
+          <w:color w:val="000000" w:themeColor="text1"/>
+          <w:sz w:val="28"/>
+          <w:szCs w:val="28"/>
+        </w:rPr>
+        <w:t xml:space="preserve">1.1.1 </w:t>
+      </w:r>
+      <w:r>
+        <w:rPr>
+          <w:color w:val="000000" w:themeColor="text1"/>
+          <w:sz w:val="28"/>
+          <w:szCs w:val="28"/>
+        </w:rPr>
+        <w:t>Fibonacci vs. Binary testing procedure</w:t>
+      </w:r>
+    </w:p>
+    <w:p>
+      <w:pPr>
+        <w:pStyle w:val="NoSpacing"/>
+        <w:spacing w:line="360" w:lineRule="auto"/>
+        <w:jc w:val="both"/>
+        <w:rPr>
+          <w:rFonts w:ascii="Times New Roman" w:hAnsi="Times New Roman" w:cs="Times New Roman"/>
+          <w:sz w:val="24"/>
+          <w:szCs w:val="24"/>
+        </w:rPr>
+      </w:pPr>
+      <w:r>
+        <w:rPr>
+          <w:rFonts w:ascii="Times New Roman" w:hAnsi="Times New Roman" w:cs="Times New Roman"/>
+          <w:sz w:val="24"/>
+          <w:szCs w:val="24"/>
+        </w:rPr>
+        <w:t xml:space="preserve">We have to find a good heap for both tiers and we already discussed the heavily used operations for both tiers. With the first tier we want to test the key decreasing.  </w:t>
+      </w:r>
+      <w:r>
+        <w:rPr>
+          <w:rFonts w:ascii="Times New Roman" w:hAnsi="Times New Roman" w:cs="Times New Roman"/>
+          <w:sz w:val="24"/>
+          <w:szCs w:val="24"/>
+        </w:rPr>
+        <w:t xml:space="preserve">To get a good idea we have a couple of controlled variables. </w:t>
+      </w:r>
+      <w:r>
+        <w:rPr>
+          <w:rFonts w:ascii="Times New Roman" w:hAnsi="Times New Roman" w:cs="Times New Roman"/>
+          <w:sz w:val="24"/>
+          <w:szCs w:val="24"/>
+        </w:rPr>
+        <w:t xml:space="preserve">We have fixed the time steps to 1000. The basic idea is to keep increasing the number of agents, starting from 100 and ending at 1,000,000 agents. Then for each time step we will iterate over the number of agents and randomly (P = .5) increase or decrease the value of the agent’s key and call the </w:t>
+      </w:r>
+      <w:r>
+        <w:rPr>
+          <w:rFonts w:ascii="Times New Roman" w:hAnsi="Times New Roman" w:cs="Times New Roman"/>
+          <w:i/>
+          <w:sz w:val="24"/>
+          <w:szCs w:val="24"/>
+        </w:rPr>
+        <w:t>decrease</w:t>
+      </w:r>
+      <w:r>
+        <w:rPr>
+          <w:rFonts w:ascii="Times New Roman" w:hAnsi="Times New Roman" w:cs="Times New Roman"/>
+          <w:sz w:val="24"/>
+          <w:szCs w:val="24"/>
+        </w:rPr>
+        <w:t xml:space="preserve"> operation on the key. We will keep track of the time it took to execute and take the average of five runs for each increase in the number of agents.</w:t>
+      </w:r>
+      <w:r>
+        <w:rPr>
+          <w:rFonts w:ascii="Times New Roman" w:hAnsi="Times New Roman" w:cs="Times New Roman"/>
+          <w:sz w:val="24"/>
+          <w:szCs w:val="24"/>
+        </w:rPr>
+        <w:t xml:space="preserve"> </w:t>
+      </w:r>
+      <w:r>
+        <w:rPr>
+          <w:rFonts w:ascii="Times New Roman" w:hAnsi="Times New Roman" w:cs="Times New Roman"/>
+          <w:sz w:val="24"/>
+          <w:szCs w:val="24"/>
+        </w:rPr>
+        <w:t xml:space="preserve">Fibonacci heap implementation we have has a </w:t>
+      </w:r>
+      <w:r>
+        <w:rPr>
+          <w:rFonts w:ascii="Times New Roman" w:hAnsi="Times New Roman" w:cs="Times New Roman"/>
+          <w:i/>
+          <w:sz w:val="24"/>
+          <w:szCs w:val="24"/>
+        </w:rPr>
+        <w:t>change(element, key)</w:t>
+      </w:r>
+      <w:r>
+        <w:rPr>
+          <w:rFonts w:ascii="Times New Roman" w:hAnsi="Times New Roman" w:cs="Times New Roman"/>
+          <w:sz w:val="24"/>
+          <w:szCs w:val="24"/>
+        </w:rPr>
+        <w:t xml:space="preserve"> method which we can use. However, the priority queue does not implement a way to change the key, so the solution is to pop the top element and then update the value and push it back into the heap. This makes the runtime from </w:t>
+      </w:r>
+      <w:r>
+        <w:rPr>
+          <w:rFonts w:ascii="Times New Roman" w:hAnsi="Times New Roman" w:cs="Times New Roman"/>
+          <w:i/>
+          <w:sz w:val="24"/>
+          <w:szCs w:val="24"/>
+        </w:rPr>
+        <w:t>O(log*n)</w:t>
+      </w:r>
+      <w:r>
+        <w:rPr>
+          <w:rFonts w:ascii="Times New Roman" w:hAnsi="Times New Roman" w:cs="Times New Roman"/>
+          <w:sz w:val="24"/>
+          <w:szCs w:val="24"/>
+        </w:rPr>
+        <w:t xml:space="preserve"> to </w:t>
+      </w:r>
+      <w:r>
+        <w:rPr>
+          <w:rFonts w:ascii="Times New Roman" w:hAnsi="Times New Roman" w:cs="Times New Roman"/>
+          <w:i/>
+          <w:sz w:val="24"/>
+          <w:szCs w:val="24"/>
+        </w:rPr>
+        <w:t>O(log*n+log*n)</w:t>
+      </w:r>
+      <w:r>
+        <w:rPr>
+          <w:rFonts w:ascii="Times New Roman" w:hAnsi="Times New Roman" w:cs="Times New Roman"/>
+          <w:sz w:val="24"/>
+          <w:szCs w:val="24"/>
+        </w:rPr>
+        <w:t xml:space="preserve"> we simply added the runtimes for delete min and insert to get the updated runtime. </w:t>
+      </w:r>
+    </w:p>
+    <w:p>
+      <w:pPr>
+        <w:pStyle w:val="NoSpacing"/>
+        <w:spacing w:line="360" w:lineRule="auto"/>
+        <w:jc w:val="both"/>
+        <w:rPr>
+          <w:rFonts w:ascii="Times New Roman" w:hAnsi="Times New Roman" w:cs="Times New Roman"/>
+          <w:sz w:val="24"/>
+          <w:szCs w:val="24"/>
+        </w:rPr>
+      </w:pPr>
+    </w:p>
+    <w:p>
+      <w:pPr>
+        <w:pStyle w:val="NoSpacing"/>
+        <w:spacing w:line="360" w:lineRule="auto"/>
+        <w:jc w:val="both"/>
+        <w:rPr>
+          <w:rFonts w:ascii="Times New Roman" w:hAnsi="Times New Roman" w:cs="Times New Roman"/>
+          <w:sz w:val="24"/>
+          <w:szCs w:val="24"/>
+        </w:rPr>
+      </w:pPr>
+      <w:r>
+        <w:rPr>
+          <w:rFonts w:ascii="Times New Roman" w:hAnsi="Times New Roman" w:cs="Times New Roman"/>
+          <w:sz w:val="24"/>
+          <w:szCs w:val="24"/>
+        </w:rPr>
+        <w:t>The secon</w:t>
+      </w:r>
+      <w:r>
+        <w:rPr>
+          <w:rFonts w:ascii="Times New Roman" w:hAnsi="Times New Roman" w:cs="Times New Roman"/>
+          <w:sz w:val="24"/>
+          <w:szCs w:val="24"/>
+        </w:rPr>
+        <w:t xml:space="preserve">d tier deals with events. To actually see something meaningful we fix our time steps to 10,000 iterations. We will slowly increase the number of events in the heap starting from 100 events per time step all the way to 1,000,000 events per time steps. There are to case to test in the second tier. First case is just going to be a test to see how long it takes to insert </w:t>
+      </w:r>
+      <w:r>
+        <w:rPr>
+          <w:rFonts w:ascii="Times New Roman" w:hAnsi="Times New Roman" w:cs="Times New Roman"/>
+          <w:i/>
+          <w:sz w:val="24"/>
+          <w:szCs w:val="24"/>
+        </w:rPr>
+        <w:t>X</w:t>
+      </w:r>
+      <w:r>
+        <w:rPr>
+          <w:rFonts w:ascii="Times New Roman" w:hAnsi="Times New Roman" w:cs="Times New Roman"/>
+          <w:sz w:val="24"/>
+          <w:szCs w:val="24"/>
+        </w:rPr>
+        <w:t xml:space="preserve"> number of events and then delete min until the heap is empty again.  The second case is testing how long it takes to delete elements from the heap until it is empty. We will use the Iterators and just keep calling the </w:t>
+      </w:r>
+      <w:r>
+        <w:rPr>
+          <w:rFonts w:ascii="Times New Roman" w:hAnsi="Times New Roman" w:cs="Times New Roman"/>
+          <w:i/>
+          <w:sz w:val="24"/>
+          <w:szCs w:val="24"/>
+        </w:rPr>
+        <w:t>delete</w:t>
+      </w:r>
+      <w:r>
+        <w:rPr>
+          <w:rFonts w:ascii="Times New Roman" w:hAnsi="Times New Roman" w:cs="Times New Roman"/>
+          <w:sz w:val="24"/>
+          <w:szCs w:val="24"/>
+        </w:rPr>
+        <w:t xml:space="preserve"> operation and see which has the best time. Like the first tier we will run each </w:t>
+      </w:r>
+      <w:r>
+        <w:rPr>
+          <w:rFonts w:ascii="Times New Roman" w:hAnsi="Times New Roman" w:cs="Times New Roman"/>
+          <w:sz w:val="24"/>
+          <w:szCs w:val="24"/>
+        </w:rPr>
+        <w:t xml:space="preserve">five times and get the average time. The big deciding factor for the second tier will be the first case, as this is the most frequent operations. </w:t>
+      </w:r>
+      <w:r>
+        <w:rPr>
+          <w:rFonts w:ascii="Times New Roman" w:hAnsi="Times New Roman" w:cs="Times New Roman"/>
+          <w:sz w:val="24"/>
+          <w:szCs w:val="24"/>
+        </w:rPr>
+        <w:t>However, we will include the second case when we calculate the execution time.</w:t>
+      </w:r>
+    </w:p>
+    <w:p>
+      <w:pPr>
+        <w:pStyle w:val="NoSpacing"/>
+        <w:spacing w:line="360" w:lineRule="auto"/>
+        <w:jc w:val="both"/>
+        <w:rPr>
+          <w:rFonts w:ascii="Times New Roman" w:hAnsi="Times New Roman" w:cs="Times New Roman"/>
+          <w:sz w:val="24"/>
+          <w:szCs w:val="24"/>
+        </w:rPr>
+      </w:pPr>
+    </w:p>
+    <w:p>
+      <w:pPr>
+        <w:pStyle w:val="NoSpacing"/>
+        <w:spacing w:line="360" w:lineRule="auto"/>
+        <w:jc w:val="both"/>
+        <w:rPr>
+          <w:rFonts w:ascii="Times New Roman" w:hAnsi="Times New Roman" w:cs="Times New Roman"/>
+          <w:sz w:val="24"/>
+          <w:szCs w:val="24"/>
+        </w:rPr>
+      </w:pPr>
+    </w:p>
+    <w:p>
+      <w:pPr>
+        <w:pStyle w:val="Heading3"/>
+        <w:spacing w:line="360" w:lineRule="auto"/>
+        <w:rPr>
+          <w:color w:val="000000" w:themeColor="text1"/>
+          <w:sz w:val="28"/>
+          <w:szCs w:val="28"/>
+        </w:rPr>
+      </w:pPr>
+      <w:r>
+        <w:rPr>
+          <w:color w:val="000000" w:themeColor="text1"/>
+          <w:sz w:val="28"/>
+          <w:szCs w:val="28"/>
+        </w:rPr>
+        <w:lastRenderedPageBreak/>
+        <w:t>1.1.2</w:t>
+      </w:r>
+      <w:r>
+        <w:rPr>
+          <w:color w:val="000000" w:themeColor="text1"/>
+          <w:sz w:val="28"/>
+          <w:szCs w:val="28"/>
+        </w:rPr>
+        <w:t xml:space="preserve"> </w:t>
+      </w:r>
+      <w:r>
+        <w:rPr>
+          <w:color w:val="000000" w:themeColor="text1"/>
+          <w:sz w:val="28"/>
+          <w:szCs w:val="28"/>
+        </w:rPr>
+        <w:t>Fibonacci vs. Binary data collection, results, and discussion</w:t>
+      </w:r>
+    </w:p>
+    <w:p>
+      <w:pPr>
+        <w:spacing w:line="360" w:lineRule="auto"/>
+        <w:jc w:val="both"/>
+      </w:pPr>
+      <w:r>
+        <w:rPr>
+          <w:rFonts w:ascii="Times New Roman" w:hAnsi="Times New Roman" w:cs="Times New Roman"/>
+          <w:sz w:val="24"/>
+          <w:szCs w:val="24"/>
+        </w:rPr>
+        <w:t>The table below is the collection data when we compared the two heaps for tier one. Keep in mind that that the execution times are the average of five runs.</w:t>
+      </w:r>
+    </w:p>
+    <w:tbl>
+      <w:tblPr>
+        <w:tblStyle w:val="TableGrid"/>
+        <w:tblW w:w="0" w:type="auto"/>
+        <w:tblLook w:val="04A0"/>
+      </w:tblPr>
+      <w:tblGrid>
+        <w:gridCol w:w="1908"/>
+        <w:gridCol w:w="2250"/>
+        <w:gridCol w:w="3024"/>
+        <w:gridCol w:w="2394"/>
+      </w:tblGrid>
+      <w:tr>
+        <w:tc>
+          <w:tcPr>
+            <w:tcW w:w="1908" w:type="dxa"/>
+          </w:tcPr>
+          <w:p>
+            <w:pPr>
+              <w:pStyle w:val="NoSpacing"/>
+              <w:spacing w:line="360" w:lineRule="auto"/>
+              <w:jc w:val="both"/>
+              <w:rPr>
+                <w:rFonts w:ascii="Times New Roman" w:hAnsi="Times New Roman" w:cs="Times New Roman"/>
+                <w:sz w:val="24"/>
+                <w:szCs w:val="24"/>
+              </w:rPr>
+            </w:pPr>
+            <w:r>
+              <w:rPr>
+                <w:rFonts w:ascii="Times New Roman" w:hAnsi="Times New Roman" w:cs="Times New Roman"/>
+                <w:sz w:val="24"/>
+                <w:szCs w:val="24"/>
+              </w:rPr>
+              <w:t>Agents</w:t>
+            </w:r>
+          </w:p>
+        </w:tc>
+        <w:tc>
+          <w:tcPr>
+            <w:tcW w:w="2250" w:type="dxa"/>
+          </w:tcPr>
+          <w:p>
+            <w:pPr>
+              <w:pStyle w:val="NoSpacing"/>
+              <w:spacing w:line="360" w:lineRule="auto"/>
+              <w:jc w:val="both"/>
+              <w:rPr>
+                <w:rFonts w:ascii="Times New Roman" w:hAnsi="Times New Roman" w:cs="Times New Roman"/>
+                <w:sz w:val="24"/>
+                <w:szCs w:val="24"/>
+              </w:rPr>
+            </w:pPr>
+            <w:r>
+              <w:rPr>
+                <w:rFonts w:ascii="Times New Roman" w:hAnsi="Times New Roman" w:cs="Times New Roman"/>
+                <w:sz w:val="24"/>
+                <w:szCs w:val="24"/>
+              </w:rPr>
+              <w:t>Time steps</w:t>
+            </w:r>
+          </w:p>
+        </w:tc>
+        <w:tc>
+          <w:tcPr>
+            <w:tcW w:w="3024" w:type="dxa"/>
+          </w:tcPr>
+          <w:p>
+            <w:pPr>
+              <w:pStyle w:val="NoSpacing"/>
+              <w:spacing w:line="360" w:lineRule="auto"/>
+              <w:jc w:val="both"/>
+              <w:rPr>
+                <w:rFonts w:ascii="Times New Roman" w:hAnsi="Times New Roman" w:cs="Times New Roman"/>
+                <w:sz w:val="24"/>
+                <w:szCs w:val="24"/>
+              </w:rPr>
+            </w:pPr>
+            <w:r>
+              <w:rPr>
+                <w:rFonts w:ascii="Times New Roman" w:hAnsi="Times New Roman" w:cs="Times New Roman"/>
+                <w:sz w:val="24"/>
+                <w:szCs w:val="24"/>
+              </w:rPr>
+              <w:t>Fibonacci execution time</w:t>
+            </w:r>
+          </w:p>
+        </w:tc>
+        <w:tc>
+          <w:tcPr>
+            <w:tcW w:w="2394" w:type="dxa"/>
+          </w:tcPr>
+          <w:p>
+            <w:pPr>
+              <w:pStyle w:val="NoSpacing"/>
+              <w:spacing w:line="360" w:lineRule="auto"/>
+              <w:jc w:val="both"/>
+              <w:rPr>
+                <w:rFonts w:ascii="Times New Roman" w:hAnsi="Times New Roman" w:cs="Times New Roman"/>
+                <w:sz w:val="24"/>
+                <w:szCs w:val="24"/>
+              </w:rPr>
+            </w:pPr>
+            <w:r>
+              <w:rPr>
+                <w:rFonts w:ascii="Times New Roman" w:hAnsi="Times New Roman" w:cs="Times New Roman"/>
+                <w:sz w:val="24"/>
+                <w:szCs w:val="24"/>
+              </w:rPr>
+              <w:t>Binary execution time</w:t>
+            </w:r>
+          </w:p>
+        </w:tc>
+      </w:tr>
+      <w:tr>
+        <w:tc>
+          <w:tcPr>
+            <w:tcW w:w="1908" w:type="dxa"/>
+          </w:tcPr>
+          <w:p>
+            <w:pPr>
+              <w:pStyle w:val="NoSpacing"/>
+              <w:spacing w:line="360" w:lineRule="auto"/>
+              <w:jc w:val="both"/>
+              <w:rPr>
+                <w:rFonts w:ascii="Times New Roman" w:hAnsi="Times New Roman" w:cs="Times New Roman"/>
+                <w:sz w:val="24"/>
+                <w:szCs w:val="24"/>
+              </w:rPr>
+            </w:pPr>
+            <w:r>
+              <w:rPr>
+                <w:rFonts w:ascii="Times New Roman" w:hAnsi="Times New Roman" w:cs="Times New Roman"/>
+                <w:sz w:val="24"/>
+                <w:szCs w:val="24"/>
+              </w:rPr>
+              <w:t>100</w:t>
+            </w:r>
+          </w:p>
+        </w:tc>
+        <w:tc>
+          <w:tcPr>
+            <w:tcW w:w="2250" w:type="dxa"/>
+          </w:tcPr>
+          <w:p>
+            <w:pPr>
+              <w:pStyle w:val="NoSpacing"/>
+              <w:spacing w:line="360" w:lineRule="auto"/>
+              <w:jc w:val="both"/>
+              <w:rPr>
+                <w:rFonts w:ascii="Times New Roman" w:hAnsi="Times New Roman" w:cs="Times New Roman"/>
+                <w:sz w:val="24"/>
+                <w:szCs w:val="24"/>
+              </w:rPr>
+            </w:pPr>
+            <w:r>
+              <w:rPr>
+                <w:rFonts w:ascii="Times New Roman" w:hAnsi="Times New Roman" w:cs="Times New Roman"/>
+                <w:sz w:val="24"/>
+                <w:szCs w:val="24"/>
+              </w:rPr>
+              <w:t>1000</w:t>
+            </w:r>
+          </w:p>
+        </w:tc>
+        <w:tc>
+          <w:tcPr>
+            <w:tcW w:w="3024" w:type="dxa"/>
+          </w:tcPr>
+          <w:p>
+            <w:pPr>
+              <w:pStyle w:val="NoSpacing"/>
+              <w:spacing w:line="360" w:lineRule="auto"/>
+              <w:jc w:val="both"/>
+              <w:rPr>
+                <w:rFonts w:ascii="Times New Roman" w:hAnsi="Times New Roman" w:cs="Times New Roman"/>
+                <w:sz w:val="24"/>
+                <w:szCs w:val="24"/>
+              </w:rPr>
+            </w:pPr>
+          </w:p>
+        </w:tc>
+        <w:tc>
+          <w:tcPr>
+            <w:tcW w:w="2394" w:type="dxa"/>
+          </w:tcPr>
+          <w:p>
+            <w:pPr>
+              <w:pStyle w:val="NoSpacing"/>
+              <w:spacing w:line="360" w:lineRule="auto"/>
+              <w:jc w:val="both"/>
+              <w:rPr>
+                <w:rFonts w:ascii="Times New Roman" w:hAnsi="Times New Roman" w:cs="Times New Roman"/>
+                <w:sz w:val="24"/>
+                <w:szCs w:val="24"/>
+              </w:rPr>
+            </w:pPr>
+          </w:p>
+        </w:tc>
+      </w:tr>
+      <w:tr>
+        <w:tc>
+          <w:tcPr>
+            <w:tcW w:w="1908" w:type="dxa"/>
+          </w:tcPr>
+          <w:p>
+            <w:pPr>
+              <w:pStyle w:val="NoSpacing"/>
+              <w:spacing w:line="360" w:lineRule="auto"/>
+              <w:jc w:val="both"/>
+              <w:rPr>
+                <w:rFonts w:ascii="Times New Roman" w:hAnsi="Times New Roman" w:cs="Times New Roman"/>
+                <w:sz w:val="24"/>
+                <w:szCs w:val="24"/>
+              </w:rPr>
+            </w:pPr>
+            <w:r>
+              <w:rPr>
+                <w:rFonts w:ascii="Times New Roman" w:hAnsi="Times New Roman" w:cs="Times New Roman"/>
+                <w:sz w:val="24"/>
+                <w:szCs w:val="24"/>
+              </w:rPr>
+              <w:t>1000</w:t>
+            </w:r>
+          </w:p>
+        </w:tc>
+        <w:tc>
+          <w:tcPr>
+            <w:tcW w:w="2250" w:type="dxa"/>
+          </w:tcPr>
+          <w:p>
+            <w:pPr>
+              <w:pStyle w:val="NoSpacing"/>
+              <w:spacing w:line="360" w:lineRule="auto"/>
+              <w:jc w:val="both"/>
+              <w:rPr>
+                <w:rFonts w:ascii="Times New Roman" w:hAnsi="Times New Roman" w:cs="Times New Roman"/>
+                <w:sz w:val="24"/>
+                <w:szCs w:val="24"/>
+              </w:rPr>
+            </w:pPr>
+            <w:r>
+              <w:rPr>
+                <w:rFonts w:ascii="Times New Roman" w:hAnsi="Times New Roman" w:cs="Times New Roman"/>
+                <w:sz w:val="24"/>
+                <w:szCs w:val="24"/>
+              </w:rPr>
+              <w:t>1000</w:t>
+            </w:r>
+          </w:p>
+        </w:tc>
+        <w:tc>
+          <w:tcPr>
+            <w:tcW w:w="3024" w:type="dxa"/>
+          </w:tcPr>
+          <w:p>
+            <w:pPr>
+              <w:pStyle w:val="NoSpacing"/>
+              <w:spacing w:line="360" w:lineRule="auto"/>
+              <w:jc w:val="both"/>
+              <w:rPr>
+                <w:rFonts w:ascii="Times New Roman" w:hAnsi="Times New Roman" w:cs="Times New Roman"/>
+                <w:sz w:val="24"/>
+                <w:szCs w:val="24"/>
+              </w:rPr>
+            </w:pPr>
+          </w:p>
+        </w:tc>
+        <w:tc>
+          <w:tcPr>
+            <w:tcW w:w="2394" w:type="dxa"/>
+          </w:tcPr>
+          <w:p>
+            <w:pPr>
+              <w:pStyle w:val="NoSpacing"/>
+              <w:spacing w:line="360" w:lineRule="auto"/>
+              <w:jc w:val="both"/>
+              <w:rPr>
+                <w:rFonts w:ascii="Times New Roman" w:hAnsi="Times New Roman" w:cs="Times New Roman"/>
+                <w:sz w:val="24"/>
+                <w:szCs w:val="24"/>
+              </w:rPr>
+            </w:pPr>
+          </w:p>
+        </w:tc>
+      </w:tr>
+      <w:tr>
+        <w:tc>
+          <w:tcPr>
+            <w:tcW w:w="1908" w:type="dxa"/>
+          </w:tcPr>
+          <w:p>
+            <w:pPr>
+              <w:pStyle w:val="NoSpacing"/>
+              <w:spacing w:line="360" w:lineRule="auto"/>
+              <w:jc w:val="both"/>
+              <w:rPr>
+                <w:rFonts w:ascii="Times New Roman" w:hAnsi="Times New Roman" w:cs="Times New Roman"/>
+                <w:sz w:val="24"/>
+                <w:szCs w:val="24"/>
+              </w:rPr>
+            </w:pPr>
+            <w:r>
+              <w:rPr>
+                <w:rFonts w:ascii="Times New Roman" w:hAnsi="Times New Roman" w:cs="Times New Roman"/>
+                <w:sz w:val="24"/>
+                <w:szCs w:val="24"/>
+              </w:rPr>
+              <w:t>10000</w:t>
+            </w:r>
+          </w:p>
+        </w:tc>
+        <w:tc>
+          <w:tcPr>
+            <w:tcW w:w="2250" w:type="dxa"/>
+          </w:tcPr>
+          <w:p>
+            <w:pPr>
+              <w:pStyle w:val="NoSpacing"/>
+              <w:spacing w:line="360" w:lineRule="auto"/>
+              <w:jc w:val="both"/>
+              <w:rPr>
+                <w:rFonts w:ascii="Times New Roman" w:hAnsi="Times New Roman" w:cs="Times New Roman"/>
+                <w:sz w:val="24"/>
+                <w:szCs w:val="24"/>
+              </w:rPr>
+            </w:pPr>
+            <w:r>
+              <w:rPr>
+                <w:rFonts w:ascii="Times New Roman" w:hAnsi="Times New Roman" w:cs="Times New Roman"/>
+                <w:sz w:val="24"/>
+                <w:szCs w:val="24"/>
+              </w:rPr>
+              <w:t>1000</w:t>
+            </w:r>
+          </w:p>
+        </w:tc>
+        <w:tc>
+          <w:tcPr>
+            <w:tcW w:w="3024" w:type="dxa"/>
+          </w:tcPr>
+          <w:p>
+            <w:pPr>
+              <w:pStyle w:val="NoSpacing"/>
+              <w:spacing w:line="360" w:lineRule="auto"/>
+              <w:jc w:val="both"/>
+              <w:rPr>
+                <w:rFonts w:ascii="Times New Roman" w:hAnsi="Times New Roman" w:cs="Times New Roman"/>
+                <w:sz w:val="24"/>
+                <w:szCs w:val="24"/>
+              </w:rPr>
+            </w:pPr>
+          </w:p>
+        </w:tc>
+        <w:tc>
+          <w:tcPr>
+            <w:tcW w:w="2394" w:type="dxa"/>
+          </w:tcPr>
+          <w:p>
+            <w:pPr>
+              <w:pStyle w:val="NoSpacing"/>
+              <w:spacing w:line="360" w:lineRule="auto"/>
+              <w:jc w:val="both"/>
+              <w:rPr>
+                <w:rFonts w:ascii="Times New Roman" w:hAnsi="Times New Roman" w:cs="Times New Roman"/>
+                <w:sz w:val="24"/>
+                <w:szCs w:val="24"/>
+              </w:rPr>
+            </w:pPr>
+          </w:p>
+        </w:tc>
+      </w:tr>
+      <w:tr>
+        <w:tc>
+          <w:tcPr>
+            <w:tcW w:w="1908" w:type="dxa"/>
+          </w:tcPr>
+          <w:p>
+            <w:pPr>
+              <w:pStyle w:val="NoSpacing"/>
+              <w:spacing w:line="360" w:lineRule="auto"/>
+              <w:jc w:val="both"/>
+              <w:rPr>
+                <w:rFonts w:ascii="Times New Roman" w:hAnsi="Times New Roman" w:cs="Times New Roman"/>
+                <w:sz w:val="24"/>
+                <w:szCs w:val="24"/>
+              </w:rPr>
+            </w:pPr>
+            <w:r>
+              <w:rPr>
+                <w:rFonts w:ascii="Times New Roman" w:hAnsi="Times New Roman" w:cs="Times New Roman"/>
+                <w:sz w:val="24"/>
+                <w:szCs w:val="24"/>
+              </w:rPr>
+              <w:t>100000</w:t>
+            </w:r>
+          </w:p>
+        </w:tc>
+        <w:tc>
+          <w:tcPr>
+            <w:tcW w:w="2250" w:type="dxa"/>
+          </w:tcPr>
+          <w:p>
+            <w:pPr>
+              <w:pStyle w:val="NoSpacing"/>
+              <w:spacing w:line="360" w:lineRule="auto"/>
+              <w:jc w:val="both"/>
+              <w:rPr>
+                <w:rFonts w:ascii="Times New Roman" w:hAnsi="Times New Roman" w:cs="Times New Roman"/>
+                <w:sz w:val="24"/>
+                <w:szCs w:val="24"/>
+              </w:rPr>
+            </w:pPr>
+            <w:r>
+              <w:rPr>
+                <w:rFonts w:ascii="Times New Roman" w:hAnsi="Times New Roman" w:cs="Times New Roman"/>
+                <w:sz w:val="24"/>
+                <w:szCs w:val="24"/>
+              </w:rPr>
+              <w:t>1000</w:t>
+            </w:r>
+          </w:p>
+        </w:tc>
+        <w:tc>
+          <w:tcPr>
+            <w:tcW w:w="3024" w:type="dxa"/>
+          </w:tcPr>
+          <w:p>
+            <w:pPr>
+              <w:pStyle w:val="NoSpacing"/>
+              <w:spacing w:line="360" w:lineRule="auto"/>
+              <w:jc w:val="both"/>
+              <w:rPr>
+                <w:rFonts w:ascii="Times New Roman" w:hAnsi="Times New Roman" w:cs="Times New Roman"/>
+                <w:sz w:val="24"/>
+                <w:szCs w:val="24"/>
+              </w:rPr>
+            </w:pPr>
+          </w:p>
+        </w:tc>
+        <w:tc>
+          <w:tcPr>
+            <w:tcW w:w="2394" w:type="dxa"/>
+          </w:tcPr>
+          <w:p>
+            <w:pPr>
+              <w:pStyle w:val="NoSpacing"/>
+              <w:spacing w:line="360" w:lineRule="auto"/>
+              <w:jc w:val="both"/>
+              <w:rPr>
+                <w:rFonts w:ascii="Times New Roman" w:hAnsi="Times New Roman" w:cs="Times New Roman"/>
+                <w:sz w:val="24"/>
+                <w:szCs w:val="24"/>
+              </w:rPr>
+            </w:pPr>
+          </w:p>
+        </w:tc>
+      </w:tr>
+      <w:tr>
+        <w:tc>
+          <w:tcPr>
+            <w:tcW w:w="1908" w:type="dxa"/>
+          </w:tcPr>
+          <w:p>
+            <w:pPr>
+              <w:pStyle w:val="NoSpacing"/>
+              <w:spacing w:line="360" w:lineRule="auto"/>
+              <w:jc w:val="both"/>
+              <w:rPr>
+                <w:rFonts w:ascii="Times New Roman" w:hAnsi="Times New Roman" w:cs="Times New Roman"/>
+                <w:sz w:val="24"/>
+                <w:szCs w:val="24"/>
+              </w:rPr>
+            </w:pPr>
+            <w:r>
+              <w:rPr>
+                <w:rFonts w:ascii="Times New Roman" w:hAnsi="Times New Roman" w:cs="Times New Roman"/>
+                <w:sz w:val="24"/>
+                <w:szCs w:val="24"/>
+              </w:rPr>
+              <w:t>1000000</w:t>
+            </w:r>
+          </w:p>
+        </w:tc>
+        <w:tc>
+          <w:tcPr>
+            <w:tcW w:w="2250" w:type="dxa"/>
+          </w:tcPr>
+          <w:p>
+            <w:pPr>
+              <w:pStyle w:val="NoSpacing"/>
+              <w:spacing w:line="360" w:lineRule="auto"/>
+              <w:jc w:val="both"/>
+              <w:rPr>
+                <w:rFonts w:ascii="Times New Roman" w:hAnsi="Times New Roman" w:cs="Times New Roman"/>
+                <w:sz w:val="24"/>
+                <w:szCs w:val="24"/>
+              </w:rPr>
+            </w:pPr>
+            <w:r>
+              <w:rPr>
+                <w:rFonts w:ascii="Times New Roman" w:hAnsi="Times New Roman" w:cs="Times New Roman"/>
+                <w:sz w:val="24"/>
+                <w:szCs w:val="24"/>
+              </w:rPr>
+              <w:t>1000</w:t>
+            </w:r>
+          </w:p>
+        </w:tc>
+        <w:tc>
+          <w:tcPr>
+            <w:tcW w:w="3024" w:type="dxa"/>
+          </w:tcPr>
+          <w:p>
+            <w:pPr>
+              <w:pStyle w:val="NoSpacing"/>
+              <w:spacing w:line="360" w:lineRule="auto"/>
+              <w:jc w:val="both"/>
+              <w:rPr>
+                <w:rFonts w:ascii="Times New Roman" w:hAnsi="Times New Roman" w:cs="Times New Roman"/>
+                <w:sz w:val="24"/>
+                <w:szCs w:val="24"/>
+              </w:rPr>
+            </w:pPr>
+          </w:p>
+        </w:tc>
+        <w:tc>
+          <w:tcPr>
+            <w:tcW w:w="2394" w:type="dxa"/>
+          </w:tcPr>
+          <w:p>
+            <w:pPr>
+              <w:pStyle w:val="NoSpacing"/>
+              <w:spacing w:line="360" w:lineRule="auto"/>
+              <w:jc w:val="both"/>
+              <w:rPr>
+                <w:rFonts w:ascii="Times New Roman" w:hAnsi="Times New Roman" w:cs="Times New Roman"/>
+                <w:sz w:val="24"/>
+                <w:szCs w:val="24"/>
+              </w:rPr>
+            </w:pPr>
+          </w:p>
+        </w:tc>
+      </w:tr>
+    </w:tbl>
+    <w:p>
+      <w:pPr>
+        <w:pStyle w:val="NoSpacing"/>
+        <w:spacing w:line="360" w:lineRule="auto"/>
+        <w:jc w:val="both"/>
+        <w:rPr>
+          <w:rFonts w:ascii="Times New Roman" w:hAnsi="Times New Roman" w:cs="Times New Roman"/>
+          <w:sz w:val="24"/>
+          <w:szCs w:val="24"/>
+        </w:rPr>
+      </w:pPr>
+    </w:p>
+    <w:p>
+      <w:pPr>
+        <w:pStyle w:val="NoSpacing"/>
+      </w:pPr>
+    </w:p>
+    <w:p>
+      <w:pPr>
+        <w:pStyle w:val="NoSpacing"/>
+        <w:spacing w:line="360" w:lineRule="auto"/>
+        <w:jc w:val="both"/>
+        <w:rPr>
+          <w:rFonts w:ascii="Times New Roman" w:hAnsi="Times New Roman" w:cs="Times New Roman"/>
+          <w:sz w:val="24"/>
+          <w:szCs w:val="24"/>
+        </w:rPr>
+      </w:pPr>
+      <w:r>
+        <w:rPr>
+          <w:rFonts w:ascii="Times New Roman" w:hAnsi="Times New Roman" w:cs="Times New Roman"/>
+          <w:sz w:val="24"/>
+          <w:szCs w:val="24"/>
+        </w:rPr>
+        <w:t>The table below is the collection data when we compared the two heaps for tier two. Here is the execution times of case one and case two combined as discussed earlier.</w:t>
+      </w:r>
+    </w:p>
+    <w:p>
+      <w:pPr>
+        <w:pStyle w:val="NoSpacing"/>
+      </w:pPr>
+    </w:p>
+    <w:tbl>
+      <w:tblPr>
+        <w:tblStyle w:val="TableGrid"/>
+        <w:tblW w:w="0" w:type="auto"/>
+        <w:tblLook w:val="04A0"/>
+      </w:tblPr>
+      <w:tblGrid>
+        <w:gridCol w:w="1908"/>
+        <w:gridCol w:w="2250"/>
+        <w:gridCol w:w="3024"/>
+        <w:gridCol w:w="2394"/>
+      </w:tblGrid>
+      <w:tr>
+        <w:tc>
+          <w:tcPr>
+            <w:tcW w:w="1908" w:type="dxa"/>
+          </w:tcPr>
+          <w:p>
+            <w:pPr>
+              <w:pStyle w:val="NoSpacing"/>
+              <w:spacing w:line="360" w:lineRule="auto"/>
+              <w:jc w:val="both"/>
+              <w:rPr>
+                <w:rFonts w:ascii="Times New Roman" w:hAnsi="Times New Roman" w:cs="Times New Roman"/>
+                <w:sz w:val="24"/>
+                <w:szCs w:val="24"/>
+              </w:rPr>
+            </w:pPr>
+            <w:r>
+              <w:rPr>
+                <w:rFonts w:ascii="Times New Roman" w:hAnsi="Times New Roman" w:cs="Times New Roman"/>
+                <w:sz w:val="24"/>
+                <w:szCs w:val="24"/>
+              </w:rPr>
+              <w:t>Events</w:t>
+            </w:r>
+          </w:p>
+        </w:tc>
+        <w:tc>
+          <w:tcPr>
+            <w:tcW w:w="2250" w:type="dxa"/>
+          </w:tcPr>
+          <w:p>
+            <w:pPr>
+              <w:pStyle w:val="NoSpacing"/>
+              <w:spacing w:line="360" w:lineRule="auto"/>
+              <w:jc w:val="both"/>
+              <w:rPr>
+                <w:rFonts w:ascii="Times New Roman" w:hAnsi="Times New Roman" w:cs="Times New Roman"/>
+                <w:sz w:val="24"/>
+                <w:szCs w:val="24"/>
+              </w:rPr>
+            </w:pPr>
+            <w:r>
+              <w:rPr>
+                <w:rFonts w:ascii="Times New Roman" w:hAnsi="Times New Roman" w:cs="Times New Roman"/>
+                <w:sz w:val="24"/>
+                <w:szCs w:val="24"/>
+              </w:rPr>
+              <w:t>Time steps</w:t>
+            </w:r>
+          </w:p>
+        </w:tc>
+        <w:tc>
+          <w:tcPr>
+            <w:tcW w:w="3024" w:type="dxa"/>
+          </w:tcPr>
+          <w:p>
+            <w:pPr>
+              <w:pStyle w:val="NoSpacing"/>
+              <w:spacing w:line="360" w:lineRule="auto"/>
+              <w:jc w:val="both"/>
+              <w:rPr>
+                <w:rFonts w:ascii="Times New Roman" w:hAnsi="Times New Roman" w:cs="Times New Roman"/>
+                <w:sz w:val="24"/>
+                <w:szCs w:val="24"/>
+              </w:rPr>
+            </w:pPr>
+            <w:r>
+              <w:rPr>
+                <w:rFonts w:ascii="Times New Roman" w:hAnsi="Times New Roman" w:cs="Times New Roman"/>
+                <w:sz w:val="24"/>
+                <w:szCs w:val="24"/>
+              </w:rPr>
+              <w:t>Fibonacci execution time</w:t>
+            </w:r>
+          </w:p>
+        </w:tc>
+        <w:tc>
+          <w:tcPr>
+            <w:tcW w:w="2394" w:type="dxa"/>
+          </w:tcPr>
+          <w:p>
+            <w:pPr>
+              <w:pStyle w:val="NoSpacing"/>
+              <w:spacing w:line="360" w:lineRule="auto"/>
+              <w:jc w:val="both"/>
+              <w:rPr>
+                <w:rFonts w:ascii="Times New Roman" w:hAnsi="Times New Roman" w:cs="Times New Roman"/>
+                <w:sz w:val="24"/>
+                <w:szCs w:val="24"/>
+              </w:rPr>
+            </w:pPr>
+            <w:r>
+              <w:rPr>
+                <w:rFonts w:ascii="Times New Roman" w:hAnsi="Times New Roman" w:cs="Times New Roman"/>
+                <w:sz w:val="24"/>
+                <w:szCs w:val="24"/>
+              </w:rPr>
+              <w:t>Binary execution time</w:t>
+            </w:r>
+          </w:p>
+        </w:tc>
+      </w:tr>
+      <w:tr>
+        <w:tc>
+          <w:tcPr>
+            <w:tcW w:w="1908" w:type="dxa"/>
+          </w:tcPr>
+          <w:p>
+            <w:pPr>
+              <w:pStyle w:val="NoSpacing"/>
+              <w:spacing w:line="360" w:lineRule="auto"/>
+              <w:jc w:val="both"/>
+              <w:rPr>
+                <w:rFonts w:ascii="Times New Roman" w:hAnsi="Times New Roman" w:cs="Times New Roman"/>
+                <w:sz w:val="24"/>
+                <w:szCs w:val="24"/>
+              </w:rPr>
+            </w:pPr>
+            <w:r>
+              <w:rPr>
+                <w:rFonts w:ascii="Times New Roman" w:hAnsi="Times New Roman" w:cs="Times New Roman"/>
+                <w:sz w:val="24"/>
+                <w:szCs w:val="24"/>
+              </w:rPr>
+              <w:t>100</w:t>
+            </w:r>
+          </w:p>
+        </w:tc>
+        <w:tc>
+          <w:tcPr>
+            <w:tcW w:w="2250" w:type="dxa"/>
+          </w:tcPr>
+          <w:p>
+            <w:pPr>
+              <w:pStyle w:val="NoSpacing"/>
+              <w:spacing w:line="360" w:lineRule="auto"/>
+              <w:jc w:val="both"/>
+              <w:rPr>
+                <w:rFonts w:ascii="Times New Roman" w:hAnsi="Times New Roman" w:cs="Times New Roman"/>
+                <w:sz w:val="24"/>
+                <w:szCs w:val="24"/>
+              </w:rPr>
+            </w:pPr>
+            <w:r>
+              <w:rPr>
+                <w:rFonts w:ascii="Times New Roman" w:hAnsi="Times New Roman" w:cs="Times New Roman"/>
+                <w:sz w:val="24"/>
+                <w:szCs w:val="24"/>
+              </w:rPr>
+              <w:t>1000</w:t>
+            </w:r>
+            <w:r>
+              <w:rPr>
+                <w:rFonts w:ascii="Times New Roman" w:hAnsi="Times New Roman" w:cs="Times New Roman"/>
+                <w:sz w:val="24"/>
+                <w:szCs w:val="24"/>
+              </w:rPr>
+              <w:t>0</w:t>
+            </w:r>
+          </w:p>
+        </w:tc>
+        <w:tc>
+          <w:tcPr>
+            <w:tcW w:w="3024" w:type="dxa"/>
+          </w:tcPr>
+          <w:p>
+            <w:pPr>
+              <w:pStyle w:val="NoSpacing"/>
+              <w:spacing w:line="360" w:lineRule="auto"/>
+              <w:jc w:val="both"/>
+              <w:rPr>
+                <w:rFonts w:ascii="Times New Roman" w:hAnsi="Times New Roman" w:cs="Times New Roman"/>
+                <w:sz w:val="24"/>
+                <w:szCs w:val="24"/>
+              </w:rPr>
+            </w:pPr>
+          </w:p>
+        </w:tc>
+        <w:tc>
+          <w:tcPr>
+            <w:tcW w:w="2394" w:type="dxa"/>
+          </w:tcPr>
+          <w:p>
+            <w:pPr>
+              <w:pStyle w:val="NoSpacing"/>
+              <w:spacing w:line="360" w:lineRule="auto"/>
+              <w:jc w:val="both"/>
+              <w:rPr>
+                <w:rFonts w:ascii="Times New Roman" w:hAnsi="Times New Roman" w:cs="Times New Roman"/>
+                <w:sz w:val="24"/>
+                <w:szCs w:val="24"/>
+              </w:rPr>
+            </w:pPr>
+          </w:p>
+        </w:tc>
+      </w:tr>
+      <w:tr>
+        <w:tc>
+          <w:tcPr>
+            <w:tcW w:w="1908" w:type="dxa"/>
+          </w:tcPr>
+          <w:p>
+            <w:pPr>
+              <w:pStyle w:val="NoSpacing"/>
+              <w:spacing w:line="360" w:lineRule="auto"/>
+              <w:jc w:val="both"/>
+              <w:rPr>
+                <w:rFonts w:ascii="Times New Roman" w:hAnsi="Times New Roman" w:cs="Times New Roman"/>
+                <w:sz w:val="24"/>
+                <w:szCs w:val="24"/>
+              </w:rPr>
+            </w:pPr>
+            <w:r>
+              <w:rPr>
+                <w:rFonts w:ascii="Times New Roman" w:hAnsi="Times New Roman" w:cs="Times New Roman"/>
+                <w:sz w:val="24"/>
+                <w:szCs w:val="24"/>
+              </w:rPr>
+              <w:t>1000</w:t>
+            </w:r>
+          </w:p>
+        </w:tc>
+        <w:tc>
+          <w:tcPr>
+            <w:tcW w:w="2250" w:type="dxa"/>
+          </w:tcPr>
+          <w:p>
+            <w:pPr>
+              <w:pStyle w:val="NoSpacing"/>
+              <w:spacing w:line="360" w:lineRule="auto"/>
+              <w:jc w:val="both"/>
+              <w:rPr>
+                <w:rFonts w:ascii="Times New Roman" w:hAnsi="Times New Roman" w:cs="Times New Roman"/>
+                <w:sz w:val="24"/>
+                <w:szCs w:val="24"/>
+              </w:rPr>
+            </w:pPr>
+            <w:r>
+              <w:rPr>
+                <w:rFonts w:ascii="Times New Roman" w:hAnsi="Times New Roman" w:cs="Times New Roman"/>
+                <w:sz w:val="24"/>
+                <w:szCs w:val="24"/>
+              </w:rPr>
+              <w:t>1000</w:t>
+            </w:r>
+            <w:r>
+              <w:rPr>
+                <w:rFonts w:ascii="Times New Roman" w:hAnsi="Times New Roman" w:cs="Times New Roman"/>
+                <w:sz w:val="24"/>
+                <w:szCs w:val="24"/>
+              </w:rPr>
+              <w:t>0</w:t>
+            </w:r>
+          </w:p>
+        </w:tc>
+        <w:tc>
+          <w:tcPr>
+            <w:tcW w:w="3024" w:type="dxa"/>
+          </w:tcPr>
+          <w:p>
+            <w:pPr>
+              <w:pStyle w:val="NoSpacing"/>
+              <w:spacing w:line="360" w:lineRule="auto"/>
+              <w:jc w:val="both"/>
+              <w:rPr>
+                <w:rFonts w:ascii="Times New Roman" w:hAnsi="Times New Roman" w:cs="Times New Roman"/>
+                <w:sz w:val="24"/>
+                <w:szCs w:val="24"/>
+              </w:rPr>
+            </w:pPr>
+          </w:p>
+        </w:tc>
+        <w:tc>
+          <w:tcPr>
+            <w:tcW w:w="2394" w:type="dxa"/>
+          </w:tcPr>
+          <w:p>
+            <w:pPr>
+              <w:pStyle w:val="NoSpacing"/>
+              <w:spacing w:line="360" w:lineRule="auto"/>
+              <w:jc w:val="both"/>
+              <w:rPr>
+                <w:rFonts w:ascii="Times New Roman" w:hAnsi="Times New Roman" w:cs="Times New Roman"/>
+                <w:sz w:val="24"/>
+                <w:szCs w:val="24"/>
+              </w:rPr>
+            </w:pPr>
+          </w:p>
+        </w:tc>
+      </w:tr>
+      <w:tr>
+        <w:tc>
+          <w:tcPr>
+            <w:tcW w:w="1908" w:type="dxa"/>
+          </w:tcPr>
+          <w:p>
+            <w:pPr>
+              <w:pStyle w:val="NoSpacing"/>
+              <w:spacing w:line="360" w:lineRule="auto"/>
+              <w:jc w:val="both"/>
+              <w:rPr>
+                <w:rFonts w:ascii="Times New Roman" w:hAnsi="Times New Roman" w:cs="Times New Roman"/>
+                <w:sz w:val="24"/>
+                <w:szCs w:val="24"/>
+              </w:rPr>
+            </w:pPr>
+            <w:r>
+              <w:rPr>
+                <w:rFonts w:ascii="Times New Roman" w:hAnsi="Times New Roman" w:cs="Times New Roman"/>
+                <w:sz w:val="24"/>
+                <w:szCs w:val="24"/>
+              </w:rPr>
+              <w:t>10000</w:t>
+            </w:r>
+          </w:p>
+        </w:tc>
+        <w:tc>
+          <w:tcPr>
+            <w:tcW w:w="2250" w:type="dxa"/>
+          </w:tcPr>
+          <w:p>
+            <w:pPr>
+              <w:pStyle w:val="NoSpacing"/>
+              <w:spacing w:line="360" w:lineRule="auto"/>
+              <w:jc w:val="both"/>
+              <w:rPr>
+                <w:rFonts w:ascii="Times New Roman" w:hAnsi="Times New Roman" w:cs="Times New Roman"/>
+                <w:sz w:val="24"/>
+                <w:szCs w:val="24"/>
+              </w:rPr>
+            </w:pPr>
+            <w:r>
+              <w:rPr>
+                <w:rFonts w:ascii="Times New Roman" w:hAnsi="Times New Roman" w:cs="Times New Roman"/>
+                <w:sz w:val="24"/>
+                <w:szCs w:val="24"/>
+              </w:rPr>
+              <w:t>1000</w:t>
+            </w:r>
+            <w:r>
+              <w:rPr>
+                <w:rFonts w:ascii="Times New Roman" w:hAnsi="Times New Roman" w:cs="Times New Roman"/>
+                <w:sz w:val="24"/>
+                <w:szCs w:val="24"/>
+              </w:rPr>
+              <w:t>0</w:t>
+            </w:r>
+          </w:p>
+        </w:tc>
+        <w:tc>
+          <w:tcPr>
+            <w:tcW w:w="3024" w:type="dxa"/>
+          </w:tcPr>
+          <w:p>
+            <w:pPr>
+              <w:pStyle w:val="NoSpacing"/>
+              <w:spacing w:line="360" w:lineRule="auto"/>
+              <w:jc w:val="both"/>
+              <w:rPr>
+                <w:rFonts w:ascii="Times New Roman" w:hAnsi="Times New Roman" w:cs="Times New Roman"/>
+                <w:sz w:val="24"/>
+                <w:szCs w:val="24"/>
+              </w:rPr>
+            </w:pPr>
+          </w:p>
+        </w:tc>
+        <w:tc>
+          <w:tcPr>
+            <w:tcW w:w="2394" w:type="dxa"/>
+          </w:tcPr>
+          <w:p>
+            <w:pPr>
+              <w:pStyle w:val="NoSpacing"/>
+              <w:spacing w:line="360" w:lineRule="auto"/>
+              <w:jc w:val="both"/>
+              <w:rPr>
+                <w:rFonts w:ascii="Times New Roman" w:hAnsi="Times New Roman" w:cs="Times New Roman"/>
+                <w:sz w:val="24"/>
+                <w:szCs w:val="24"/>
+              </w:rPr>
+            </w:pPr>
+          </w:p>
+        </w:tc>
+      </w:tr>
+      <w:tr>
+        <w:tc>
+          <w:tcPr>
+            <w:tcW w:w="1908" w:type="dxa"/>
+          </w:tcPr>
+          <w:p>
+            <w:pPr>
+              <w:pStyle w:val="NoSpacing"/>
+              <w:spacing w:line="360" w:lineRule="auto"/>
+              <w:jc w:val="both"/>
+              <w:rPr>
+                <w:rFonts w:ascii="Times New Roman" w:hAnsi="Times New Roman" w:cs="Times New Roman"/>
+                <w:sz w:val="24"/>
+                <w:szCs w:val="24"/>
+              </w:rPr>
+            </w:pPr>
+            <w:r>
+              <w:rPr>
+                <w:rFonts w:ascii="Times New Roman" w:hAnsi="Times New Roman" w:cs="Times New Roman"/>
+                <w:sz w:val="24"/>
+                <w:szCs w:val="24"/>
+              </w:rPr>
+              <w:t>100000</w:t>
+            </w:r>
+          </w:p>
+        </w:tc>
+        <w:tc>
+          <w:tcPr>
+            <w:tcW w:w="2250" w:type="dxa"/>
+          </w:tcPr>
+          <w:p>
+            <w:pPr>
+              <w:pStyle w:val="NoSpacing"/>
+              <w:spacing w:line="360" w:lineRule="auto"/>
+              <w:jc w:val="both"/>
+              <w:rPr>
+                <w:rFonts w:ascii="Times New Roman" w:hAnsi="Times New Roman" w:cs="Times New Roman"/>
+                <w:sz w:val="24"/>
+                <w:szCs w:val="24"/>
+              </w:rPr>
+            </w:pPr>
+            <w:r>
+              <w:rPr>
+                <w:rFonts w:ascii="Times New Roman" w:hAnsi="Times New Roman" w:cs="Times New Roman"/>
+                <w:sz w:val="24"/>
+                <w:szCs w:val="24"/>
+              </w:rPr>
+              <w:t>1000</w:t>
+            </w:r>
+            <w:r>
+              <w:rPr>
+                <w:rFonts w:ascii="Times New Roman" w:hAnsi="Times New Roman" w:cs="Times New Roman"/>
+                <w:sz w:val="24"/>
+                <w:szCs w:val="24"/>
+              </w:rPr>
+              <w:t>0</w:t>
+            </w:r>
+          </w:p>
+        </w:tc>
+        <w:tc>
+          <w:tcPr>
+            <w:tcW w:w="3024" w:type="dxa"/>
+          </w:tcPr>
+          <w:p>
+            <w:pPr>
+              <w:pStyle w:val="NoSpacing"/>
+              <w:spacing w:line="360" w:lineRule="auto"/>
+              <w:jc w:val="both"/>
+              <w:rPr>
+                <w:rFonts w:ascii="Times New Roman" w:hAnsi="Times New Roman" w:cs="Times New Roman"/>
+                <w:sz w:val="24"/>
+                <w:szCs w:val="24"/>
+              </w:rPr>
+            </w:pPr>
+          </w:p>
+        </w:tc>
+        <w:tc>
+          <w:tcPr>
+            <w:tcW w:w="2394" w:type="dxa"/>
+          </w:tcPr>
+          <w:p>
+            <w:pPr>
+              <w:pStyle w:val="NoSpacing"/>
+              <w:spacing w:line="360" w:lineRule="auto"/>
+              <w:jc w:val="both"/>
+              <w:rPr>
+                <w:rFonts w:ascii="Times New Roman" w:hAnsi="Times New Roman" w:cs="Times New Roman"/>
+                <w:sz w:val="24"/>
+                <w:szCs w:val="24"/>
+              </w:rPr>
+            </w:pPr>
+          </w:p>
+        </w:tc>
+      </w:tr>
+      <w:tr>
+        <w:tc>
+          <w:tcPr>
+            <w:tcW w:w="1908" w:type="dxa"/>
+          </w:tcPr>
+          <w:p>
+            <w:pPr>
+              <w:pStyle w:val="NoSpacing"/>
+              <w:spacing w:line="360" w:lineRule="auto"/>
+              <w:jc w:val="both"/>
+              <w:rPr>
+                <w:rFonts w:ascii="Times New Roman" w:hAnsi="Times New Roman" w:cs="Times New Roman"/>
+                <w:sz w:val="24"/>
+                <w:szCs w:val="24"/>
+              </w:rPr>
+            </w:pPr>
+            <w:r>
+              <w:rPr>
+                <w:rFonts w:ascii="Times New Roman" w:hAnsi="Times New Roman" w:cs="Times New Roman"/>
+                <w:sz w:val="24"/>
+                <w:szCs w:val="24"/>
+              </w:rPr>
+              <w:t>1000000</w:t>
+            </w:r>
+          </w:p>
+        </w:tc>
+        <w:tc>
+          <w:tcPr>
+            <w:tcW w:w="2250" w:type="dxa"/>
+          </w:tcPr>
+          <w:p>
+            <w:pPr>
+              <w:pStyle w:val="NoSpacing"/>
+              <w:spacing w:line="360" w:lineRule="auto"/>
+              <w:jc w:val="both"/>
+              <w:rPr>
+                <w:rFonts w:ascii="Times New Roman" w:hAnsi="Times New Roman" w:cs="Times New Roman"/>
+                <w:sz w:val="24"/>
+                <w:szCs w:val="24"/>
+              </w:rPr>
+            </w:pPr>
+            <w:r>
+              <w:rPr>
+                <w:rFonts w:ascii="Times New Roman" w:hAnsi="Times New Roman" w:cs="Times New Roman"/>
+                <w:sz w:val="24"/>
+                <w:szCs w:val="24"/>
+              </w:rPr>
+              <w:t>1000</w:t>
+            </w:r>
+            <w:r>
+              <w:rPr>
+                <w:rFonts w:ascii="Times New Roman" w:hAnsi="Times New Roman" w:cs="Times New Roman"/>
+                <w:sz w:val="24"/>
+                <w:szCs w:val="24"/>
+              </w:rPr>
+              <w:t>0</w:t>
+            </w:r>
+          </w:p>
+        </w:tc>
+        <w:tc>
+          <w:tcPr>
+            <w:tcW w:w="3024" w:type="dxa"/>
+          </w:tcPr>
+          <w:p>
+            <w:pPr>
+              <w:pStyle w:val="NoSpacing"/>
+              <w:spacing w:line="360" w:lineRule="auto"/>
+              <w:jc w:val="both"/>
+              <w:rPr>
+                <w:rFonts w:ascii="Times New Roman" w:hAnsi="Times New Roman" w:cs="Times New Roman"/>
+                <w:sz w:val="24"/>
+                <w:szCs w:val="24"/>
+              </w:rPr>
+            </w:pPr>
+          </w:p>
+        </w:tc>
+        <w:tc>
+          <w:tcPr>
+            <w:tcW w:w="2394" w:type="dxa"/>
+          </w:tcPr>
+          <w:p>
+            <w:pPr>
+              <w:pStyle w:val="NoSpacing"/>
+              <w:spacing w:line="360" w:lineRule="auto"/>
+              <w:jc w:val="both"/>
+              <w:rPr>
+                <w:rFonts w:ascii="Times New Roman" w:hAnsi="Times New Roman" w:cs="Times New Roman"/>
+                <w:sz w:val="24"/>
+                <w:szCs w:val="24"/>
+              </w:rPr>
+            </w:pPr>
+          </w:p>
+        </w:tc>
+      </w:tr>
+    </w:tbl>
     <w:p>
       <w:pPr>
         <w:pStyle w:val="NoSpacing"/>
@@ -1145,6 +2945,28 @@
       <w:lang w:bidi="en-US"/>
     </w:rPr>
   </w:style>
+  <w:style w:type="paragraph" w:styleId="Heading3">
+    <w:name w:val="heading 3"/>
+    <w:basedOn w:val="Normal"/>
+    <w:next w:val="Normal"/>
+    <w:link w:val="Heading3Char"/>
+    <w:uiPriority w:val="9"/>
+    <w:unhideWhenUsed/>
+    <w:qFormat/>
+    <w:rsid w:val="005E01F4"/>
+    <w:pPr>
+      <w:keepNext/>
+      <w:keepLines/>
+      <w:spacing w:before="200" w:after="0"/>
+      <w:outlineLvl w:val="2"/>
+    </w:pPr>
+    <w:rPr>
+      <w:rFonts w:asciiTheme="majorHAnsi" w:eastAsiaTheme="majorEastAsia" w:hAnsiTheme="majorHAnsi" w:cstheme="majorBidi"/>
+      <w:b/>
+      <w:bCs/>
+      <w:color w:val="4F81BD" w:themeColor="accent1"/>
+    </w:rPr>
+  </w:style>
   <w:style w:type="character" w:default="1" w:styleId="DefaultParagraphFont">
     <w:name w:val="Default Paragraph Font"/>
     <w:uiPriority w:val="1"/>
@@ -1252,6 +3074,19 @@
         <w:right w:w="108" w:type="dxa"/>
       </w:tblCellMar>
     </w:tblPr>
+  </w:style>
+  <w:style w:type="character" w:customStyle="1" w:styleId="Heading3Char">
+    <w:name w:val="Heading 3 Char"/>
+    <w:basedOn w:val="DefaultParagraphFont"/>
+    <w:link w:val="Heading3"/>
+    <w:uiPriority w:val="9"/>
+    <w:rsid w:val="005E01F4"/>
+    <w:rPr>
+      <w:rFonts w:asciiTheme="majorHAnsi" w:eastAsiaTheme="majorEastAsia" w:hAnsiTheme="majorHAnsi" w:cstheme="majorBidi"/>
+      <w:b/>
+      <w:bCs/>
+      <w:color w:val="4F81BD" w:themeColor="accent1"/>
+    </w:rPr>
   </w:style>
 </w:styles>
 </file>
@@ -1589,11 +3424,33 @@
     <b:URL>http://en.wikipedia.org/wiki/Binary_heap</b:URL>
     <b:RefOrder>2</b:RefOrder>
   </b:Source>
+  <b:Source>
+    <b:Tag>Die091</b:Tag>
+    <b:SourceType>InternetSite</b:SourceType>
+    <b:Guid>{8FDBA728-7D41-4162-8D93-11A9F2460A01}</b:Guid>
+    <b:LCID>0</b:LCID>
+    <b:Author>
+      <b:Author>
+        <b:NameList>
+          <b:Person>
+            <b:Last>Kühl</b:Last>
+            <b:First>Dietmar</b:First>
+          </b:Person>
+        </b:NameList>
+      </b:Author>
+    </b:Author>
+    <b:Title>Dietmar Kühl's Homepage</b:Title>
+    <b:YearAccessed>2009</b:YearAccessed>
+    <b:MonthAccessed>01</b:MonthAccessed>
+    <b:DayAccessed>10</b:DayAccessed>
+    <b:URL>http://www.dietmar-kuehl.de/cxxrt/heaps.tar.gz</b:URL>
+    <b:RefOrder>3</b:RefOrder>
+  </b:Source>
 </b:Sources>
 </file>
 
 <file path=customXml/itemProps1.xml><?xml version="1.0" encoding="utf-8"?>
-<ds:datastoreItem xmlns:ds="http://schemas.openxmlformats.org/officeDocument/2006/customXml" ds:itemID="{9002EA73-FEA9-4B90-AD9E-BC584521CB7C}">
+<ds:datastoreItem xmlns:ds="http://schemas.openxmlformats.org/officeDocument/2006/customXml" ds:itemID="{513FAE9C-DBC6-463F-972C-47EECFAB5217}">
   <ds:schemaRefs>
     <ds:schemaRef ds:uri="http://schemas.openxmlformats.org/officeDocument/2006/bibliography"/>
   </ds:schemaRefs>

</xml_diff>

<commit_message>
Completed the testing and the section Choosing data structure for scheduling.docx. This testing is the driving force for the change of fibonacci heap to binary heap in the agent class.
</commit_message>
<xml_diff>
--- a/Thesis/Choosing data structure for scheduling.docx
+++ b/Thesis/Choosing data structure for scheduling.docx
@@ -849,7 +849,25 @@
                 <w:sz w:val="24"/>
                 <w:szCs w:val="24"/>
               </w:rPr>
-              <w:t>O(m log(n+m))</w:t>
+              <w:t>O(m log(</w:t>
+            </w:r>
+            <w:proofErr w:type="spellStart"/>
+            <w:r>
+              <w:rPr>
+                <w:rFonts w:ascii="Times New Roman" w:hAnsi="Times New Roman" w:cs="Times New Roman"/>
+                <w:sz w:val="24"/>
+                <w:szCs w:val="24"/>
+              </w:rPr>
+              <w:t>n+m</w:t>
+            </w:r>
+            <w:proofErr w:type="spellEnd"/>
+            <w:r>
+              <w:rPr>
+                <w:rFonts w:ascii="Times New Roman" w:hAnsi="Times New Roman" w:cs="Times New Roman"/>
+                <w:sz w:val="24"/>
+                <w:szCs w:val="24"/>
+              </w:rPr>
+              <w:t>))</w:t>
             </w:r>
           </w:p>
         </w:tc>
@@ -884,7 +902,23 @@
           <w:sz w:val="24"/>
           <w:szCs w:val="24"/>
         </w:rPr>
-        <w:t xml:space="preserve">Fibonacci heap showed impress runtimes, but we wanted to know just how much we have to amortize before we realize the gains. Binary heap on the other hand has good runtimes and no amortized costs. </w:t>
+        <w:t>Fibonacci heap showed impress</w:t>
+      </w:r>
+      <w:r>
+        <w:rPr>
+          <w:rFonts w:ascii="Times New Roman" w:hAnsi="Times New Roman" w:cs="Times New Roman"/>
+          <w:sz w:val="24"/>
+          <w:szCs w:val="24"/>
+        </w:rPr>
+        <w:t>ive</w:t>
+      </w:r>
+      <w:r>
+        <w:rPr>
+          <w:rFonts w:ascii="Times New Roman" w:hAnsi="Times New Roman" w:cs="Times New Roman"/>
+          <w:sz w:val="24"/>
+          <w:szCs w:val="24"/>
+        </w:rPr>
+        <w:t xml:space="preserve"> runtimes, but we wanted to know just how much we have to amortize before we realize the gains. Binary heap on the other hand has good runtimes and no amortized costs. </w:t>
       </w:r>
       <w:r>
         <w:rPr>
@@ -1190,7 +1224,95 @@
           <w:sz w:val="24"/>
           <w:szCs w:val="24"/>
         </w:rPr>
-        <w:t xml:space="preserve">We have fixed the time steps to 1000. The basic idea is to keep increasing the number of agents, starting from 100 and ending at 1,000,000 agents. Then for each time step we will iterate over the number of agents and randomly (P = .5) increase or decrease the value of the agent’s key and call the </w:t>
+        <w:t>We have fixed the time ste</w:t>
+      </w:r>
+      <w:r>
+        <w:rPr>
+          <w:rFonts w:ascii="Times New Roman" w:hAnsi="Times New Roman" w:cs="Times New Roman"/>
+          <w:sz w:val="24"/>
+          <w:szCs w:val="24"/>
+        </w:rPr>
+        <w:t>ps to 4</w:t>
+      </w:r>
+      <w:r>
+        <w:rPr>
+          <w:rFonts w:ascii="Times New Roman" w:hAnsi="Times New Roman" w:cs="Times New Roman"/>
+          <w:sz w:val="24"/>
+          <w:szCs w:val="24"/>
+        </w:rPr>
+        <w:t>00</w:t>
+      </w:r>
+      <w:r>
+        <w:rPr>
+          <w:rFonts w:ascii="Times New Roman" w:hAnsi="Times New Roman" w:cs="Times New Roman"/>
+          <w:sz w:val="24"/>
+          <w:szCs w:val="24"/>
+        </w:rPr>
+        <w:t>. T</w:t>
+      </w:r>
+      <w:r>
+        <w:rPr>
+          <w:rFonts w:ascii="Times New Roman" w:hAnsi="Times New Roman" w:cs="Times New Roman"/>
+          <w:sz w:val="24"/>
+          <w:szCs w:val="24"/>
+        </w:rPr>
+        <w:t>his allowed us to see a nice difference in performance between the two heaps and the time to run the tests was reasonable</w:t>
+      </w:r>
+      <w:r>
+        <w:rPr>
+          <w:rFonts w:ascii="Times New Roman" w:hAnsi="Times New Roman" w:cs="Times New Roman"/>
+          <w:sz w:val="24"/>
+          <w:szCs w:val="24"/>
+        </w:rPr>
+        <w:t>. The basic idea is to keep increasing the number of agents, st</w:t>
+      </w:r>
+      <w:r>
+        <w:rPr>
+          <w:rFonts w:ascii="Times New Roman" w:hAnsi="Times New Roman" w:cs="Times New Roman"/>
+          <w:sz w:val="24"/>
+          <w:szCs w:val="24"/>
+        </w:rPr>
+        <w:t>arting from 100 and ending at 100,000</w:t>
+      </w:r>
+      <w:r>
+        <w:rPr>
+          <w:rFonts w:ascii="Times New Roman" w:hAnsi="Times New Roman" w:cs="Times New Roman"/>
+          <w:sz w:val="24"/>
+          <w:szCs w:val="24"/>
+        </w:rPr>
+        <w:t xml:space="preserve"> agents. </w:t>
+      </w:r>
+      <w:r>
+        <w:rPr>
+          <w:rFonts w:ascii="Times New Roman" w:hAnsi="Times New Roman" w:cs="Times New Roman"/>
+          <w:sz w:val="24"/>
+          <w:szCs w:val="24"/>
+        </w:rPr>
+        <w:t>At</w:t>
+      </w:r>
+      <w:r>
+        <w:rPr>
+          <w:rFonts w:ascii="Times New Roman" w:hAnsi="Times New Roman" w:cs="Times New Roman"/>
+          <w:sz w:val="24"/>
+          <w:szCs w:val="24"/>
+        </w:rPr>
+        <w:t xml:space="preserve"> each time step we will iterate over the number of agents and randomly (P = .5) increase or decrease the value of the agent’s key</w:t>
+      </w:r>
+      <w:r>
+        <w:rPr>
+          <w:rFonts w:ascii="Times New Roman" w:hAnsi="Times New Roman" w:cs="Times New Roman"/>
+          <w:sz w:val="24"/>
+          <w:szCs w:val="24"/>
+        </w:rPr>
+        <w:t>,</w:t>
+      </w:r>
+      <w:r>
+        <w:rPr>
+          <w:rFonts w:ascii="Times New Roman" w:hAnsi="Times New Roman" w:cs="Times New Roman"/>
+          <w:sz w:val="24"/>
+          <w:szCs w:val="24"/>
+        </w:rPr>
+        <w:t xml:space="preserve"> and call the </w:t>
       </w:r>
       <w:r>
         <w:rPr>
@@ -1207,7 +1329,23 @@
           <w:sz w:val="24"/>
           <w:szCs w:val="24"/>
         </w:rPr>
-        <w:t xml:space="preserve"> operation on the key. We will keep track of the time it took to execute and take the average of five runs for each increase in the number of agents.</w:t>
+        <w:t xml:space="preserve"> operation on the key. We wil</w:t>
+      </w:r>
+      <w:r>
+        <w:rPr>
+          <w:rFonts w:ascii="Times New Roman" w:hAnsi="Times New Roman" w:cs="Times New Roman"/>
+          <w:sz w:val="24"/>
+          <w:szCs w:val="24"/>
+        </w:rPr>
+        <w:t>l keep track of the time it takes</w:t>
+      </w:r>
+      <w:r>
+        <w:rPr>
+          <w:rFonts w:ascii="Times New Roman" w:hAnsi="Times New Roman" w:cs="Times New Roman"/>
+          <w:sz w:val="24"/>
+          <w:szCs w:val="24"/>
+        </w:rPr>
+        <w:t xml:space="preserve"> to execute and take the average of five runs for each increase in the number of agents.</w:t>
       </w:r>
       <w:r>
         <w:rPr>
@@ -1223,8 +1361,33 @@
           <w:sz w:val="24"/>
           <w:szCs w:val="24"/>
         </w:rPr>
-        <w:t xml:space="preserve">Fibonacci heap implementation we have has a </w:t>
-      </w:r>
+        <w:t>Fibonacci</w:t>
+      </w:r>
+      <w:r>
+        <w:rPr>
+          <w:rFonts w:ascii="Times New Roman" w:hAnsi="Times New Roman" w:cs="Times New Roman"/>
+          <w:sz w:val="24"/>
+          <w:szCs w:val="24"/>
+        </w:rPr>
+        <w:t xml:space="preserve"> heap implementation </w:t>
+      </w:r>
+      <w:r>
+        <w:rPr>
+          <w:rFonts w:ascii="Times New Roman" w:hAnsi="Times New Roman" w:cs="Times New Roman"/>
+          <w:sz w:val="24"/>
+          <w:szCs w:val="24"/>
+        </w:rPr>
+        <w:t>has</w:t>
+      </w:r>
+      <w:r>
+        <w:rPr>
+          <w:rFonts w:ascii="Times New Roman" w:hAnsi="Times New Roman" w:cs="Times New Roman"/>
+          <w:sz w:val="24"/>
+          <w:szCs w:val="24"/>
+        </w:rPr>
+        <w:t xml:space="preserve"> a </w:t>
+      </w:r>
+      <w:proofErr w:type="gramStart"/>
       <w:r>
         <w:rPr>
           <w:rFonts w:ascii="Times New Roman" w:hAnsi="Times New Roman" w:cs="Times New Roman"/>
@@ -1232,7 +1395,17 @@
           <w:sz w:val="24"/>
           <w:szCs w:val="24"/>
         </w:rPr>
-        <w:t>change(element, key)</w:t>
+        <w:t>change(</w:t>
+      </w:r>
+      <w:proofErr w:type="gramEnd"/>
+      <w:r>
+        <w:rPr>
+          <w:rFonts w:ascii="Times New Roman" w:hAnsi="Times New Roman" w:cs="Times New Roman"/>
+          <w:i/>
+          <w:sz w:val="24"/>
+          <w:szCs w:val="24"/>
+        </w:rPr>
+        <w:t>element, key)</w:t>
       </w:r>
       <w:r>
         <w:rPr>
@@ -1242,6 +1415,7 @@
         </w:rPr>
         <w:t xml:space="preserve"> method which we can use. However, the priority queue does not implement a way to change the key, so the solution is to pop the top element and then update the value and push it back into the heap. This makes the runtime from </w:t>
       </w:r>
+      <w:proofErr w:type="gramStart"/>
       <w:r>
         <w:rPr>
           <w:rFonts w:ascii="Times New Roman" w:hAnsi="Times New Roman" w:cs="Times New Roman"/>
@@ -1249,7 +1423,17 @@
           <w:sz w:val="24"/>
           <w:szCs w:val="24"/>
         </w:rPr>
-        <w:t>O(log*n)</w:t>
+        <w:t>O(</w:t>
+      </w:r>
+      <w:proofErr w:type="gramEnd"/>
+      <w:r>
+        <w:rPr>
+          <w:rFonts w:ascii="Times New Roman" w:hAnsi="Times New Roman" w:cs="Times New Roman"/>
+          <w:i/>
+          <w:sz w:val="24"/>
+          <w:szCs w:val="24"/>
+        </w:rPr>
+        <w:t>log*n)</w:t>
       </w:r>
       <w:r>
         <w:rPr>
@@ -1274,7 +1458,49 @@
           <w:sz w:val="24"/>
           <w:szCs w:val="24"/>
         </w:rPr>
-        <w:t xml:space="preserve"> we simply added the runtimes for delete min and insert to get the updated runtime. </w:t>
+        <w:t>. We</w:t>
+      </w:r>
+      <w:r>
+        <w:rPr>
+          <w:rFonts w:ascii="Times New Roman" w:hAnsi="Times New Roman" w:cs="Times New Roman"/>
+          <w:sz w:val="24"/>
+          <w:szCs w:val="24"/>
+        </w:rPr>
+        <w:t xml:space="preserve"> simply added the runtimes for </w:t>
+      </w:r>
+      <w:r>
+        <w:rPr>
+          <w:rFonts w:ascii="Times New Roman" w:hAnsi="Times New Roman" w:cs="Times New Roman"/>
+          <w:i/>
+          <w:sz w:val="24"/>
+          <w:szCs w:val="24"/>
+        </w:rPr>
+        <w:t>delete min</w:t>
+      </w:r>
+      <w:r>
+        <w:rPr>
+          <w:rFonts w:ascii="Times New Roman" w:hAnsi="Times New Roman" w:cs="Times New Roman"/>
+          <w:sz w:val="24"/>
+          <w:szCs w:val="24"/>
+        </w:rPr>
+        <w:t xml:space="preserve"> and </w:t>
+      </w:r>
+      <w:r>
+        <w:rPr>
+          <w:rFonts w:ascii="Times New Roman" w:hAnsi="Times New Roman" w:cs="Times New Roman"/>
+          <w:i/>
+          <w:sz w:val="24"/>
+          <w:szCs w:val="24"/>
+        </w:rPr>
+        <w:t>insert</w:t>
+      </w:r>
+      <w:r>
+        <w:rPr>
+          <w:rFonts w:ascii="Times New Roman" w:hAnsi="Times New Roman" w:cs="Times New Roman"/>
+          <w:sz w:val="24"/>
+          <w:szCs w:val="24"/>
+        </w:rPr>
+        <w:t xml:space="preserve"> to get the updated runtime. </w:t>
       </w:r>
     </w:p>
     <w:p>
@@ -1314,7 +1540,71 @@
           <w:sz w:val="24"/>
           <w:szCs w:val="24"/>
         </w:rPr>
-        <w:t xml:space="preserve">d tier deals with events. To actually see something meaningful we fix our time steps to 10,000 iterations. We will slowly increase the number of events in the heap starting from 100 events per time step all the way to 1,000,000 events per time steps. There are to case to test in the second tier. First case is just going to be a test to see how long it takes to insert </w:t>
+        <w:t>d tier deals with events. To actually see something meaning</w:t>
+      </w:r>
+      <w:r>
+        <w:rPr>
+          <w:rFonts w:ascii="Times New Roman" w:hAnsi="Times New Roman" w:cs="Times New Roman"/>
+          <w:sz w:val="24"/>
+          <w:szCs w:val="24"/>
+        </w:rPr>
+        <w:t>ful we fix our time steps to 5</w:t>
+      </w:r>
+      <w:r>
+        <w:rPr>
+          <w:rFonts w:ascii="Times New Roman" w:hAnsi="Times New Roman" w:cs="Times New Roman"/>
+          <w:sz w:val="24"/>
+          <w:szCs w:val="24"/>
+        </w:rPr>
+        <w:t>000 iterations. We will slowly increase the number of events in the heap starting from 100 events per ti</w:t>
+      </w:r>
+      <w:r>
+        <w:rPr>
+          <w:rFonts w:ascii="Times New Roman" w:hAnsi="Times New Roman" w:cs="Times New Roman"/>
+          <w:sz w:val="24"/>
+          <w:szCs w:val="24"/>
+        </w:rPr>
+        <w:t>me step all the way to 100,000</w:t>
+      </w:r>
+      <w:r>
+        <w:rPr>
+          <w:rFonts w:ascii="Times New Roman" w:hAnsi="Times New Roman" w:cs="Times New Roman"/>
+          <w:sz w:val="24"/>
+          <w:szCs w:val="24"/>
+        </w:rPr>
+        <w:t xml:space="preserve"> events per time steps. There are t</w:t>
+      </w:r>
+      <w:r>
+        <w:rPr>
+          <w:rFonts w:ascii="Times New Roman" w:hAnsi="Times New Roman" w:cs="Times New Roman"/>
+          <w:sz w:val="24"/>
+          <w:szCs w:val="24"/>
+        </w:rPr>
+        <w:t>w</w:t>
+      </w:r>
+      <w:r>
+        <w:rPr>
+          <w:rFonts w:ascii="Times New Roman" w:hAnsi="Times New Roman" w:cs="Times New Roman"/>
+          <w:sz w:val="24"/>
+          <w:szCs w:val="24"/>
+        </w:rPr>
+        <w:t>o case</w:t>
+      </w:r>
+      <w:r>
+        <w:rPr>
+          <w:rFonts w:ascii="Times New Roman" w:hAnsi="Times New Roman" w:cs="Times New Roman"/>
+          <w:sz w:val="24"/>
+          <w:szCs w:val="24"/>
+        </w:rPr>
+        <w:t>s</w:t>
+      </w:r>
+      <w:r>
+        <w:rPr>
+          <w:rFonts w:ascii="Times New Roman" w:hAnsi="Times New Roman" w:cs="Times New Roman"/>
+          <w:sz w:val="24"/>
+          <w:szCs w:val="24"/>
+        </w:rPr>
+        <w:t xml:space="preserve"> to test in the second tier. First case is just going to be a test to see how long it takes to insert </w:t>
       </w:r>
       <w:r>
         <w:rPr>
@@ -1331,7 +1621,7 @@
           <w:sz w:val="24"/>
           <w:szCs w:val="24"/>
         </w:rPr>
-        <w:t xml:space="preserve"> number of events and then delete min until the heap is empty again.  The second case is testing how long it takes to delete elements from the heap until it is empty. We will use the Iterators and just keep calling the </w:t>
+        <w:t xml:space="preserve"> number of events and then </w:t>
       </w:r>
       <w:r>
         <w:rPr>
@@ -1340,6 +1630,39 @@
           <w:sz w:val="24"/>
           <w:szCs w:val="24"/>
         </w:rPr>
+        <w:t>delete min</w:t>
+      </w:r>
+      <w:r>
+        <w:rPr>
+          <w:rFonts w:ascii="Times New Roman" w:hAnsi="Times New Roman" w:cs="Times New Roman"/>
+          <w:sz w:val="24"/>
+          <w:szCs w:val="24"/>
+        </w:rPr>
+        <w:t xml:space="preserve"> until the heap is empty again.  The second case is testing how long it takes to delete </w:t>
+      </w:r>
+      <w:r>
+        <w:rPr>
+          <w:rFonts w:ascii="Times New Roman" w:hAnsi="Times New Roman" w:cs="Times New Roman"/>
+          <w:sz w:val="24"/>
+          <w:szCs w:val="24"/>
+        </w:rPr>
+        <w:t xml:space="preserve">arbitrary </w:t>
+      </w:r>
+      <w:r>
+        <w:rPr>
+          <w:rFonts w:ascii="Times New Roman" w:hAnsi="Times New Roman" w:cs="Times New Roman"/>
+          <w:sz w:val="24"/>
+          <w:szCs w:val="24"/>
+        </w:rPr>
+        <w:t xml:space="preserve">elements from the heap. We will use the Iterators and just keep calling the </w:t>
+      </w:r>
+      <w:r>
+        <w:rPr>
+          <w:rFonts w:ascii="Times New Roman" w:hAnsi="Times New Roman" w:cs="Times New Roman"/>
+          <w:i/>
+          <w:sz w:val="24"/>
+          <w:szCs w:val="24"/>
+        </w:rPr>
         <w:t>delete</w:t>
       </w:r>
       <w:r>
@@ -1348,48 +1671,83 @@
           <w:sz w:val="24"/>
           <w:szCs w:val="24"/>
         </w:rPr>
-        <w:t xml:space="preserve"> operation and see which has the best time. Like the first tier we will run each </w:t>
-      </w:r>
-      <w:r>
-        <w:rPr>
-          <w:rFonts w:ascii="Times New Roman" w:hAnsi="Times New Roman" w:cs="Times New Roman"/>
-          <w:sz w:val="24"/>
-          <w:szCs w:val="24"/>
-        </w:rPr>
-        <w:t xml:space="preserve">five times and get the average time. The big deciding factor for the second tier will be the first case, as this is the most frequent operations. </w:t>
-      </w:r>
-      <w:r>
-        <w:rPr>
-          <w:rFonts w:ascii="Times New Roman" w:hAnsi="Times New Roman" w:cs="Times New Roman"/>
-          <w:sz w:val="24"/>
-          <w:szCs w:val="24"/>
-        </w:rPr>
-        <w:t>However, we will include the second case when we calculate the execution time.</w:t>
-      </w:r>
-    </w:p>
-    <w:p>
-      <w:pPr>
-        <w:pStyle w:val="NoSpacing"/>
-        <w:spacing w:line="360" w:lineRule="auto"/>
-        <w:jc w:val="both"/>
-        <w:rPr>
-          <w:rFonts w:ascii="Times New Roman" w:hAnsi="Times New Roman" w:cs="Times New Roman"/>
-          <w:sz w:val="24"/>
-          <w:szCs w:val="24"/>
-        </w:rPr>
-      </w:pPr>
-    </w:p>
-    <w:p>
-      <w:pPr>
-        <w:pStyle w:val="NoSpacing"/>
-        <w:spacing w:line="360" w:lineRule="auto"/>
-        <w:jc w:val="both"/>
-        <w:rPr>
-          <w:rFonts w:ascii="Times New Roman" w:hAnsi="Times New Roman" w:cs="Times New Roman"/>
-          <w:sz w:val="24"/>
-          <w:szCs w:val="24"/>
-        </w:rPr>
-      </w:pPr>
+        <w:t xml:space="preserve"> operation and see which has the best time.</w:t>
+      </w:r>
+      <w:r>
+        <w:rPr>
+          <w:rFonts w:ascii="Times New Roman" w:hAnsi="Times New Roman" w:cs="Times New Roman"/>
+          <w:sz w:val="24"/>
+          <w:szCs w:val="24"/>
+        </w:rPr>
+        <w:t xml:space="preserve"> The STL container </w:t>
+      </w:r>
+      <w:r>
+        <w:rPr>
+          <w:rFonts w:ascii="Times New Roman" w:hAnsi="Times New Roman" w:cs="Times New Roman"/>
+          <w:i/>
+          <w:sz w:val="24"/>
+          <w:szCs w:val="24"/>
+        </w:rPr>
+        <w:t>priority_queue</w:t>
+      </w:r>
+      <w:r>
+        <w:rPr>
+          <w:rFonts w:ascii="Times New Roman" w:hAnsi="Times New Roman" w:cs="Times New Roman"/>
+          <w:sz w:val="24"/>
+          <w:szCs w:val="24"/>
+        </w:rPr>
+        <w:t xml:space="preserve"> does not support Iterators. In order to get elements in the back, we would have to remove all the elements and store the valid ones into a temporary storage. Once we remove the invalid elements, we would then push all the elements from the temporary storage back into the priority queue.</w:t>
+      </w:r>
+      <w:r>
+        <w:rPr>
+          <w:rFonts w:ascii="Times New Roman" w:hAnsi="Times New Roman" w:cs="Times New Roman"/>
+          <w:sz w:val="24"/>
+          <w:szCs w:val="24"/>
+        </w:rPr>
+        <w:t xml:space="preserve"> Like the first tier we will run each </w:t>
+      </w:r>
+      <w:r>
+        <w:rPr>
+          <w:rFonts w:ascii="Times New Roman" w:hAnsi="Times New Roman" w:cs="Times New Roman"/>
+          <w:sz w:val="24"/>
+          <w:szCs w:val="24"/>
+        </w:rPr>
+        <w:t xml:space="preserve">five times and get the average time. The big deciding factor for the </w:t>
+      </w:r>
+      <w:r>
+        <w:rPr>
+          <w:rFonts w:ascii="Times New Roman" w:hAnsi="Times New Roman" w:cs="Times New Roman"/>
+          <w:sz w:val="24"/>
+          <w:szCs w:val="24"/>
+        </w:rPr>
+        <w:lastRenderedPageBreak/>
+        <w:t xml:space="preserve">second tier will be the first case, as this is the most frequent operations. </w:t>
+      </w:r>
+      <w:r>
+        <w:rPr>
+          <w:rFonts w:ascii="Times New Roman" w:hAnsi="Times New Roman" w:cs="Times New Roman"/>
+          <w:sz w:val="24"/>
+          <w:szCs w:val="24"/>
+        </w:rPr>
+        <w:t xml:space="preserve">However, since </w:t>
+      </w:r>
+      <w:r>
+        <w:rPr>
+          <w:rFonts w:ascii="Times New Roman" w:hAnsi="Times New Roman" w:cs="Times New Roman"/>
+          <w:i/>
+          <w:sz w:val="24"/>
+          <w:szCs w:val="24"/>
+        </w:rPr>
+        <w:t>priority_queue</w:t>
+      </w:r>
+      <w:r>
+        <w:rPr>
+          <w:rFonts w:ascii="Times New Roman" w:hAnsi="Times New Roman" w:cs="Times New Roman"/>
+          <w:sz w:val="24"/>
+          <w:szCs w:val="24"/>
+        </w:rPr>
+        <w:t xml:space="preserve"> does not support Iterators, we must add the second case into the comparison test.</w:t>
+      </w:r>
     </w:p>
     <w:p>
       <w:pPr>
@@ -1407,7 +1765,6 @@
           <w:sz w:val="28"/>
           <w:szCs w:val="28"/>
         </w:rPr>
-        <w:lastRenderedPageBreak/>
         <w:t>1.1.2</w:t>
       </w:r>
       <w:r>
@@ -1438,7 +1795,23 @@
           <w:sz w:val="24"/>
           <w:szCs w:val="24"/>
         </w:rPr>
-        <w:t>The table below is the collection data when we compared the two heaps for tier one. Keep in mind that that the execution times are the average of five runs.</w:t>
+        <w:t>The table below is the collection data when we compared the two heaps for tier one. Keep in mind that that the execution times are the average of five runs</w:t>
+      </w:r>
+      <w:r>
+        <w:rPr>
+          <w:rFonts w:ascii="Times New Roman" w:hAnsi="Times New Roman" w:cs="Times New Roman"/>
+          <w:sz w:val="24"/>
+          <w:szCs w:val="24"/>
+        </w:rPr>
+        <w:t xml:space="preserve"> and represent execution time in seconds</w:t>
+      </w:r>
+      <w:r>
+        <w:rPr>
+          <w:rFonts w:ascii="Times New Roman" w:hAnsi="Times New Roman" w:cs="Times New Roman"/>
+          <w:sz w:val="24"/>
+          <w:szCs w:val="24"/>
+        </w:rPr>
+        <w:t>.</w:t>
       </w:r>
     </w:p>
     <w:tbl>
@@ -1602,7 +1975,15 @@
                 <w:sz w:val="24"/>
                 <w:szCs w:val="24"/>
               </w:rPr>
-              <w:t>1000</w:t>
+              <w:t>4</w:t>
+            </w:r>
+            <w:r>
+              <w:rPr>
+                <w:rFonts w:ascii="Times New Roman" w:hAnsi="Times New Roman" w:cs="Times New Roman"/>
+                <w:sz w:val="24"/>
+                <w:szCs w:val="24"/>
+              </w:rPr>
+              <w:t>00</w:t>
             </w:r>
           </w:p>
         </w:tc>
@@ -1621,6 +2002,14 @@
                 <w:szCs w:val="24"/>
               </w:rPr>
             </w:pPr>
+            <w:r>
+              <w:rPr>
+                <w:rFonts w:ascii="Times New Roman" w:hAnsi="Times New Roman" w:cs="Times New Roman"/>
+                <w:sz w:val="24"/>
+                <w:szCs w:val="24"/>
+              </w:rPr>
+              <w:t>6</w:t>
+            </w:r>
           </w:p>
         </w:tc>
         <w:tc>
@@ -1638,6 +2027,14 @@
                 <w:szCs w:val="24"/>
               </w:rPr>
             </w:pPr>
+            <w:r>
+              <w:rPr>
+                <w:rFonts w:ascii="Times New Roman" w:hAnsi="Times New Roman" w:cs="Times New Roman"/>
+                <w:sz w:val="24"/>
+                <w:szCs w:val="24"/>
+              </w:rPr>
+              <w:t>16</w:t>
+            </w:r>
           </w:p>
         </w:tc>
       </w:tr>
@@ -1688,7 +2085,15 @@
                 <w:sz w:val="24"/>
                 <w:szCs w:val="24"/>
               </w:rPr>
-              <w:t>1000</w:t>
+              <w:t>4</w:t>
+            </w:r>
+            <w:r>
+              <w:rPr>
+                <w:rFonts w:ascii="Times New Roman" w:hAnsi="Times New Roman" w:cs="Times New Roman"/>
+                <w:sz w:val="24"/>
+                <w:szCs w:val="24"/>
+              </w:rPr>
+              <w:t>00</w:t>
             </w:r>
           </w:p>
         </w:tc>
@@ -1707,6 +2112,14 @@
                 <w:szCs w:val="24"/>
               </w:rPr>
             </w:pPr>
+            <w:r>
+              <w:rPr>
+                <w:rFonts w:ascii="Times New Roman" w:hAnsi="Times New Roman" w:cs="Times New Roman"/>
+                <w:sz w:val="24"/>
+                <w:szCs w:val="24"/>
+              </w:rPr>
+              <w:t>78</w:t>
+            </w:r>
           </w:p>
         </w:tc>
         <w:tc>
@@ -1724,6 +2137,14 @@
                 <w:szCs w:val="24"/>
               </w:rPr>
             </w:pPr>
+            <w:r>
+              <w:rPr>
+                <w:rFonts w:ascii="Times New Roman" w:hAnsi="Times New Roman" w:cs="Times New Roman"/>
+                <w:sz w:val="24"/>
+                <w:szCs w:val="24"/>
+              </w:rPr>
+              <w:t>222</w:t>
+            </w:r>
           </w:p>
         </w:tc>
       </w:tr>
@@ -1774,7 +2195,15 @@
                 <w:sz w:val="24"/>
                 <w:szCs w:val="24"/>
               </w:rPr>
-              <w:t>1000</w:t>
+              <w:t>4</w:t>
+            </w:r>
+            <w:r>
+              <w:rPr>
+                <w:rFonts w:ascii="Times New Roman" w:hAnsi="Times New Roman" w:cs="Times New Roman"/>
+                <w:sz w:val="24"/>
+                <w:szCs w:val="24"/>
+              </w:rPr>
+              <w:t>00</w:t>
             </w:r>
           </w:p>
         </w:tc>
@@ -1793,6 +2222,14 @@
                 <w:szCs w:val="24"/>
               </w:rPr>
             </w:pPr>
+            <w:r>
+              <w:rPr>
+                <w:rFonts w:ascii="Times New Roman" w:hAnsi="Times New Roman" w:cs="Times New Roman"/>
+                <w:sz w:val="24"/>
+                <w:szCs w:val="24"/>
+              </w:rPr>
+              <w:t>949</w:t>
+            </w:r>
           </w:p>
         </w:tc>
         <w:tc>
@@ -1810,6 +2247,14 @@
                 <w:szCs w:val="24"/>
               </w:rPr>
             </w:pPr>
+            <w:r>
+              <w:rPr>
+                <w:rFonts w:ascii="Times New Roman" w:hAnsi="Times New Roman" w:cs="Times New Roman"/>
+                <w:sz w:val="24"/>
+                <w:szCs w:val="24"/>
+              </w:rPr>
+              <w:t>2721</w:t>
+            </w:r>
           </w:p>
         </w:tc>
       </w:tr>
@@ -1860,7 +2305,15 @@
                 <w:sz w:val="24"/>
                 <w:szCs w:val="24"/>
               </w:rPr>
-              <w:t>1000</w:t>
+              <w:t>4</w:t>
+            </w:r>
+            <w:r>
+              <w:rPr>
+                <w:rFonts w:ascii="Times New Roman" w:hAnsi="Times New Roman" w:cs="Times New Roman"/>
+                <w:sz w:val="24"/>
+                <w:szCs w:val="24"/>
+              </w:rPr>
+              <w:t>00</w:t>
             </w:r>
           </w:p>
         </w:tc>
@@ -1879,6 +2332,14 @@
                 <w:szCs w:val="24"/>
               </w:rPr>
             </w:pPr>
+            <w:r>
+              <w:rPr>
+                <w:rFonts w:ascii="Times New Roman" w:hAnsi="Times New Roman" w:cs="Times New Roman"/>
+                <w:sz w:val="24"/>
+                <w:szCs w:val="24"/>
+              </w:rPr>
+              <w:t>14090</w:t>
+            </w:r>
           </w:p>
         </w:tc>
         <w:tc>
@@ -1896,92 +2357,14 @@
                 <w:szCs w:val="24"/>
               </w:rPr>
             </w:pPr>
-          </w:p>
-        </w:tc>
-      </w:tr>
-      <w:tr>
-        <w:tc>
-          <w:tcPr>
-            <w:tcW w:w="1908" w:type="dxa"/>
-          </w:tcPr>
-          <w:p>
-            <w:pPr>
-              <w:pStyle w:val="NoSpacing"/>
-              <w:spacing w:line="360" w:lineRule="auto"/>
-              <w:jc w:val="both"/>
-              <w:rPr>
-                <w:rFonts w:ascii="Times New Roman" w:hAnsi="Times New Roman" w:cs="Times New Roman"/>
-                <w:sz w:val="24"/>
-                <w:szCs w:val="24"/>
-              </w:rPr>
-            </w:pPr>
-            <w:r>
-              <w:rPr>
-                <w:rFonts w:ascii="Times New Roman" w:hAnsi="Times New Roman" w:cs="Times New Roman"/>
-                <w:sz w:val="24"/>
-                <w:szCs w:val="24"/>
-              </w:rPr>
-              <w:t>1000000</w:t>
-            </w:r>
-          </w:p>
-        </w:tc>
-        <w:tc>
-          <w:tcPr>
-            <w:tcW w:w="2250" w:type="dxa"/>
-          </w:tcPr>
-          <w:p>
-            <w:pPr>
-              <w:pStyle w:val="NoSpacing"/>
-              <w:spacing w:line="360" w:lineRule="auto"/>
-              <w:jc w:val="both"/>
-              <w:rPr>
-                <w:rFonts w:ascii="Times New Roman" w:hAnsi="Times New Roman" w:cs="Times New Roman"/>
-                <w:sz w:val="24"/>
-                <w:szCs w:val="24"/>
-              </w:rPr>
-            </w:pPr>
-            <w:r>
-              <w:rPr>
-                <w:rFonts w:ascii="Times New Roman" w:hAnsi="Times New Roman" w:cs="Times New Roman"/>
-                <w:sz w:val="24"/>
-                <w:szCs w:val="24"/>
-              </w:rPr>
-              <w:t>1000</w:t>
-            </w:r>
-          </w:p>
-        </w:tc>
-        <w:tc>
-          <w:tcPr>
-            <w:tcW w:w="3024" w:type="dxa"/>
-          </w:tcPr>
-          <w:p>
-            <w:pPr>
-              <w:pStyle w:val="NoSpacing"/>
-              <w:spacing w:line="360" w:lineRule="auto"/>
-              <w:jc w:val="both"/>
-              <w:rPr>
-                <w:rFonts w:ascii="Times New Roman" w:hAnsi="Times New Roman" w:cs="Times New Roman"/>
-                <w:sz w:val="24"/>
-                <w:szCs w:val="24"/>
-              </w:rPr>
-            </w:pPr>
-          </w:p>
-        </w:tc>
-        <w:tc>
-          <w:tcPr>
-            <w:tcW w:w="2394" w:type="dxa"/>
-          </w:tcPr>
-          <w:p>
-            <w:pPr>
-              <w:pStyle w:val="NoSpacing"/>
-              <w:spacing w:line="360" w:lineRule="auto"/>
-              <w:jc w:val="both"/>
-              <w:rPr>
-                <w:rFonts w:ascii="Times New Roman" w:hAnsi="Times New Roman" w:cs="Times New Roman"/>
-                <w:sz w:val="24"/>
-                <w:szCs w:val="24"/>
-              </w:rPr>
-            </w:pPr>
+            <w:r>
+              <w:rPr>
+                <w:rFonts w:ascii="Times New Roman" w:hAnsi="Times New Roman" w:cs="Times New Roman"/>
+                <w:sz w:val="24"/>
+                <w:szCs w:val="24"/>
+              </w:rPr>
+              <w:t>34179</w:t>
+            </w:r>
           </w:p>
         </w:tc>
       </w:tr>
@@ -1996,6 +2379,34 @@
           <w:sz w:val="24"/>
           <w:szCs w:val="24"/>
         </w:rPr>
+      </w:pPr>
+    </w:p>
+    <w:p>
+      <w:pPr>
+        <w:pStyle w:val="NoSpacing"/>
+      </w:pPr>
+      <w:r>
+        <w:rPr>
+          <w:noProof/>
+        </w:rPr>
+        <w:drawing>
+          <wp:inline distT="0" distB="0" distL="0" distR="0">
+            <wp:extent cx="5486400" cy="3200400"/>
+            <wp:effectExtent l="19050" t="0" r="19050" b="0"/>
+            <wp:docPr id="2" name="Chart 2"/>
+            <wp:cNvGraphicFramePr/>
+            <a:graphic xmlns:a="http://schemas.openxmlformats.org/drawingml/2006/main">
+              <a:graphicData uri="http://schemas.openxmlformats.org/drawingml/2006/chart">
+                <c:chart xmlns:c="http://schemas.openxmlformats.org/drawingml/2006/chart" xmlns:r="http://schemas.openxmlformats.org/officeDocument/2006/relationships" r:id="rId6"/>
+              </a:graphicData>
+            </a:graphic>
+          </wp:inline>
+        </w:drawing>
+      </w:r>
+    </w:p>
+    <w:p>
+      <w:pPr>
+        <w:pStyle w:val="NoSpacing"/>
       </w:pPr>
     </w:p>
     <w:p>
@@ -2020,7 +2431,227 @@
           <w:sz w:val="24"/>
           <w:szCs w:val="24"/>
         </w:rPr>
-        <w:t>The table below is the collection data when we compared the two heaps for tier two. Here is the execution times of case one and case two combined as discussed earlier.</w:t>
+        <w:t>The graph above shows clearly the trends we expected. The results above were expected because for bina</w:t>
+      </w:r>
+      <w:r>
+        <w:rPr>
+          <w:rFonts w:ascii="Times New Roman" w:hAnsi="Times New Roman" w:cs="Times New Roman"/>
+          <w:sz w:val="24"/>
+          <w:szCs w:val="24"/>
+        </w:rPr>
+        <w:t xml:space="preserve">ry the best and worst case is </w:t>
+      </w:r>
+      <w:proofErr w:type="gramStart"/>
+      <w:r>
+        <w:rPr>
+          <w:rFonts w:ascii="Times New Roman" w:hAnsi="Times New Roman" w:cs="Times New Roman"/>
+          <w:i/>
+          <w:sz w:val="24"/>
+          <w:szCs w:val="24"/>
+        </w:rPr>
+        <w:t>O(</w:t>
+      </w:r>
+      <w:proofErr w:type="gramEnd"/>
+      <w:r>
+        <w:rPr>
+          <w:rFonts w:ascii="Times New Roman" w:hAnsi="Times New Roman" w:cs="Times New Roman"/>
+          <w:i/>
+          <w:sz w:val="24"/>
+          <w:szCs w:val="24"/>
+        </w:rPr>
+        <w:t>log*n+log*n)</w:t>
+      </w:r>
+      <w:r>
+        <w:rPr>
+          <w:rFonts w:ascii="Times New Roman" w:hAnsi="Times New Roman" w:cs="Times New Roman"/>
+          <w:i/>
+          <w:sz w:val="24"/>
+          <w:szCs w:val="24"/>
+        </w:rPr>
+        <w:t>.</w:t>
+      </w:r>
+      <w:r>
+        <w:rPr>
+          <w:rFonts w:ascii="Times New Roman" w:hAnsi="Times New Roman" w:cs="Times New Roman"/>
+          <w:sz w:val="24"/>
+          <w:szCs w:val="24"/>
+        </w:rPr>
+        <w:t xml:space="preserve"> However, fibonacci heap has a best amortized run time of </w:t>
+      </w:r>
+      <w:proofErr w:type="gramStart"/>
+      <w:r>
+        <w:rPr>
+          <w:rFonts w:ascii="Times New Roman" w:hAnsi="Times New Roman" w:cs="Times New Roman"/>
+          <w:i/>
+          <w:sz w:val="24"/>
+          <w:szCs w:val="24"/>
+        </w:rPr>
+        <w:t>O(</w:t>
+      </w:r>
+      <w:proofErr w:type="gramEnd"/>
+      <w:r>
+        <w:rPr>
+          <w:rFonts w:ascii="Times New Roman" w:hAnsi="Times New Roman" w:cs="Times New Roman"/>
+          <w:i/>
+          <w:sz w:val="24"/>
+          <w:szCs w:val="24"/>
+        </w:rPr>
+        <w:t xml:space="preserve">1), </w:t>
+      </w:r>
+      <w:r>
+        <w:rPr>
+          <w:rFonts w:ascii="Times New Roman" w:hAnsi="Times New Roman" w:cs="Times New Roman"/>
+          <w:sz w:val="24"/>
+          <w:szCs w:val="24"/>
+        </w:rPr>
+        <w:t xml:space="preserve">but the worst case is </w:t>
+      </w:r>
+      <w:r>
+        <w:rPr>
+          <w:rFonts w:ascii="Times New Roman" w:hAnsi="Times New Roman" w:cs="Times New Roman"/>
+          <w:i/>
+          <w:sz w:val="24"/>
+          <w:szCs w:val="24"/>
+        </w:rPr>
+        <w:t>O(log</w:t>
+      </w:r>
+      <w:r>
+        <w:rPr>
+          <w:rFonts w:ascii="Times New Roman" w:hAnsi="Times New Roman" w:cs="Times New Roman"/>
+          <w:i/>
+          <w:sz w:val="24"/>
+          <w:szCs w:val="24"/>
+        </w:rPr>
+        <w:t>*</w:t>
+      </w:r>
+      <w:r>
+        <w:rPr>
+          <w:rFonts w:ascii="Times New Roman" w:hAnsi="Times New Roman" w:cs="Times New Roman"/>
+          <w:i/>
+          <w:sz w:val="24"/>
+          <w:szCs w:val="24"/>
+        </w:rPr>
+        <w:t>n).</w:t>
+      </w:r>
+      <w:r>
+        <w:rPr>
+          <w:rFonts w:ascii="Times New Roman" w:hAnsi="Times New Roman" w:cs="Times New Roman"/>
+          <w:sz w:val="24"/>
+          <w:szCs w:val="24"/>
+        </w:rPr>
+        <w:t xml:space="preserve"> Derived proof of worst case times for </w:t>
+      </w:r>
+      <w:r>
+        <w:rPr>
+          <w:rFonts w:ascii="Times New Roman" w:hAnsi="Times New Roman" w:cs="Times New Roman"/>
+          <w:sz w:val="24"/>
+          <w:szCs w:val="24"/>
+        </w:rPr>
+        <w:lastRenderedPageBreak/>
+        <w:t xml:space="preserve">fibonacci heap can be found in the reference </w:t>
+      </w:r>
+      <w:sdt>
+        <w:sdtPr>
+          <w:rPr>
+            <w:rFonts w:ascii="Times New Roman" w:hAnsi="Times New Roman" w:cs="Times New Roman"/>
+            <w:sz w:val="24"/>
+            <w:szCs w:val="24"/>
+          </w:rPr>
+          <w:id w:val="50197861"/>
+          <w:citation/>
+        </w:sdtPr>
+        <w:sdtContent>
+          <w:r>
+            <w:rPr>
+              <w:rFonts w:ascii="Times New Roman" w:hAnsi="Times New Roman" w:cs="Times New Roman"/>
+              <w:sz w:val="24"/>
+              <w:szCs w:val="24"/>
+            </w:rPr>
+            <w:fldChar w:fldCharType="begin"/>
+          </w:r>
+          <w:r>
+            <w:rPr>
+              <w:rFonts w:ascii="Times New Roman" w:hAnsi="Times New Roman" w:cs="Times New Roman"/>
+              <w:sz w:val="24"/>
+              <w:szCs w:val="24"/>
+            </w:rPr>
+            <w:instrText xml:space="preserve"> CITATION Fre87 \l 1033 </w:instrText>
+          </w:r>
+          <w:r>
+            <w:rPr>
+              <w:rFonts w:ascii="Times New Roman" w:hAnsi="Times New Roman" w:cs="Times New Roman"/>
+              <w:sz w:val="24"/>
+              <w:szCs w:val="24"/>
+            </w:rPr>
+            <w:fldChar w:fldCharType="separate"/>
+          </w:r>
+          <w:r>
+            <w:rPr>
+              <w:rFonts w:ascii="Times New Roman" w:hAnsi="Times New Roman" w:cs="Times New Roman"/>
+              <w:noProof/>
+              <w:sz w:val="24"/>
+              <w:szCs w:val="24"/>
+            </w:rPr>
+            <w:t>(Fredman and Tarjan)</w:t>
+          </w:r>
+          <w:r>
+            <w:rPr>
+              <w:rFonts w:ascii="Times New Roman" w:hAnsi="Times New Roman" w:cs="Times New Roman"/>
+              <w:sz w:val="24"/>
+              <w:szCs w:val="24"/>
+            </w:rPr>
+            <w:fldChar w:fldCharType="end"/>
+          </w:r>
+        </w:sdtContent>
+      </w:sdt>
+      <w:r>
+        <w:rPr>
+          <w:rFonts w:ascii="Times New Roman" w:hAnsi="Times New Roman" w:cs="Times New Roman"/>
+          <w:sz w:val="24"/>
+          <w:szCs w:val="24"/>
+        </w:rPr>
+        <w:t>. From these results the choice for tier one is fibonacci heap.</w:t>
+      </w:r>
+    </w:p>
+    <w:p>
+      <w:pPr>
+        <w:pStyle w:val="NoSpacing"/>
+      </w:pPr>
+    </w:p>
+    <w:p>
+      <w:pPr>
+        <w:pStyle w:val="NoSpacing"/>
+        <w:spacing w:line="360" w:lineRule="auto"/>
+        <w:jc w:val="both"/>
+        <w:rPr>
+          <w:rFonts w:ascii="Times New Roman" w:hAnsi="Times New Roman" w:cs="Times New Roman"/>
+          <w:sz w:val="24"/>
+          <w:szCs w:val="24"/>
+        </w:rPr>
+      </w:pPr>
+      <w:r>
+        <w:rPr>
+          <w:rFonts w:ascii="Times New Roman" w:hAnsi="Times New Roman" w:cs="Times New Roman"/>
+          <w:sz w:val="24"/>
+          <w:szCs w:val="24"/>
+        </w:rPr>
+        <w:t xml:space="preserve">The table below is the collection data when we compared the two heaps for tier two. Here </w:t>
+      </w:r>
+      <w:r>
+        <w:rPr>
+          <w:rFonts w:ascii="Times New Roman" w:hAnsi="Times New Roman" w:cs="Times New Roman"/>
+          <w:sz w:val="24"/>
+          <w:szCs w:val="24"/>
+        </w:rPr>
+        <w:t>are</w:t>
+      </w:r>
+      <w:r>
+        <w:rPr>
+          <w:rFonts w:ascii="Times New Roman" w:hAnsi="Times New Roman" w:cs="Times New Roman"/>
+          <w:sz w:val="24"/>
+          <w:szCs w:val="24"/>
+        </w:rPr>
+        <w:t xml:space="preserve"> the execution times of case one and case two combined as discussed earlier.</w:t>
       </w:r>
     </w:p>
     <w:p>
@@ -2189,15 +2820,15 @@
                 <w:sz w:val="24"/>
                 <w:szCs w:val="24"/>
               </w:rPr>
-              <w:t>1000</w:t>
-            </w:r>
-            <w:r>
-              <w:rPr>
-                <w:rFonts w:ascii="Times New Roman" w:hAnsi="Times New Roman" w:cs="Times New Roman"/>
-                <w:sz w:val="24"/>
-                <w:szCs w:val="24"/>
-              </w:rPr>
-              <w:t>0</w:t>
+              <w:t>5</w:t>
+            </w:r>
+            <w:r>
+              <w:rPr>
+                <w:rFonts w:ascii="Times New Roman" w:hAnsi="Times New Roman" w:cs="Times New Roman"/>
+                <w:sz w:val="24"/>
+                <w:szCs w:val="24"/>
+              </w:rPr>
+              <w:t>000</w:t>
             </w:r>
           </w:p>
         </w:tc>
@@ -2216,6 +2847,14 @@
                 <w:szCs w:val="24"/>
               </w:rPr>
             </w:pPr>
+            <w:r>
+              <w:rPr>
+                <w:rFonts w:ascii="Times New Roman" w:hAnsi="Times New Roman" w:cs="Times New Roman"/>
+                <w:sz w:val="24"/>
+                <w:szCs w:val="24"/>
+              </w:rPr>
+              <w:t>2</w:t>
+            </w:r>
           </w:p>
         </w:tc>
         <w:tc>
@@ -2233,6 +2872,14 @@
                 <w:szCs w:val="24"/>
               </w:rPr>
             </w:pPr>
+            <w:r>
+              <w:rPr>
+                <w:rFonts w:ascii="Times New Roman" w:hAnsi="Times New Roman" w:cs="Times New Roman"/>
+                <w:sz w:val="24"/>
+                <w:szCs w:val="24"/>
+              </w:rPr>
+              <w:t>1</w:t>
+            </w:r>
           </w:p>
         </w:tc>
       </w:tr>
@@ -2283,15 +2930,15 @@
                 <w:sz w:val="24"/>
                 <w:szCs w:val="24"/>
               </w:rPr>
-              <w:t>1000</w:t>
-            </w:r>
-            <w:r>
-              <w:rPr>
-                <w:rFonts w:ascii="Times New Roman" w:hAnsi="Times New Roman" w:cs="Times New Roman"/>
-                <w:sz w:val="24"/>
-                <w:szCs w:val="24"/>
-              </w:rPr>
-              <w:t>0</w:t>
+              <w:t>5</w:t>
+            </w:r>
+            <w:r>
+              <w:rPr>
+                <w:rFonts w:ascii="Times New Roman" w:hAnsi="Times New Roman" w:cs="Times New Roman"/>
+                <w:sz w:val="24"/>
+                <w:szCs w:val="24"/>
+              </w:rPr>
+              <w:t>000</w:t>
             </w:r>
           </w:p>
         </w:tc>
@@ -2310,6 +2957,14 @@
                 <w:szCs w:val="24"/>
               </w:rPr>
             </w:pPr>
+            <w:r>
+              <w:rPr>
+                <w:rFonts w:ascii="Times New Roman" w:hAnsi="Times New Roman" w:cs="Times New Roman"/>
+                <w:sz w:val="24"/>
+                <w:szCs w:val="24"/>
+              </w:rPr>
+              <w:t>23</w:t>
+            </w:r>
           </w:p>
         </w:tc>
         <w:tc>
@@ -2327,6 +2982,14 @@
                 <w:szCs w:val="24"/>
               </w:rPr>
             </w:pPr>
+            <w:r>
+              <w:rPr>
+                <w:rFonts w:ascii="Times New Roman" w:hAnsi="Times New Roman" w:cs="Times New Roman"/>
+                <w:sz w:val="24"/>
+                <w:szCs w:val="24"/>
+              </w:rPr>
+              <w:t>18</w:t>
+            </w:r>
           </w:p>
         </w:tc>
       </w:tr>
@@ -2377,15 +3040,15 @@
                 <w:sz w:val="24"/>
                 <w:szCs w:val="24"/>
               </w:rPr>
-              <w:t>1000</w:t>
-            </w:r>
-            <w:r>
-              <w:rPr>
-                <w:rFonts w:ascii="Times New Roman" w:hAnsi="Times New Roman" w:cs="Times New Roman"/>
-                <w:sz w:val="24"/>
-                <w:szCs w:val="24"/>
-              </w:rPr>
-              <w:t>0</w:t>
+              <w:t>5</w:t>
+            </w:r>
+            <w:r>
+              <w:rPr>
+                <w:rFonts w:ascii="Times New Roman" w:hAnsi="Times New Roman" w:cs="Times New Roman"/>
+                <w:sz w:val="24"/>
+                <w:szCs w:val="24"/>
+              </w:rPr>
+              <w:t>000</w:t>
             </w:r>
           </w:p>
         </w:tc>
@@ -2404,6 +3067,14 @@
                 <w:szCs w:val="24"/>
               </w:rPr>
             </w:pPr>
+            <w:r>
+              <w:rPr>
+                <w:rFonts w:ascii="Times New Roman" w:hAnsi="Times New Roman" w:cs="Times New Roman"/>
+                <w:sz w:val="24"/>
+                <w:szCs w:val="24"/>
+              </w:rPr>
+              <w:t>300</w:t>
+            </w:r>
           </w:p>
         </w:tc>
         <w:tc>
@@ -2421,6 +3092,14 @@
                 <w:szCs w:val="24"/>
               </w:rPr>
             </w:pPr>
+            <w:r>
+              <w:rPr>
+                <w:rFonts w:ascii="Times New Roman" w:hAnsi="Times New Roman" w:cs="Times New Roman"/>
+                <w:sz w:val="24"/>
+                <w:szCs w:val="24"/>
+              </w:rPr>
+              <w:t>203</w:t>
+            </w:r>
           </w:p>
         </w:tc>
       </w:tr>
@@ -2471,15 +3150,15 @@
                 <w:sz w:val="24"/>
                 <w:szCs w:val="24"/>
               </w:rPr>
-              <w:t>1000</w:t>
-            </w:r>
-            <w:r>
-              <w:rPr>
-                <w:rFonts w:ascii="Times New Roman" w:hAnsi="Times New Roman" w:cs="Times New Roman"/>
-                <w:sz w:val="24"/>
-                <w:szCs w:val="24"/>
-              </w:rPr>
-              <w:t>0</w:t>
+              <w:t>5</w:t>
+            </w:r>
+            <w:r>
+              <w:rPr>
+                <w:rFonts w:ascii="Times New Roman" w:hAnsi="Times New Roman" w:cs="Times New Roman"/>
+                <w:sz w:val="24"/>
+                <w:szCs w:val="24"/>
+              </w:rPr>
+              <w:t>000</w:t>
             </w:r>
           </w:p>
         </w:tc>
@@ -2498,6 +3177,14 @@
                 <w:szCs w:val="24"/>
               </w:rPr>
             </w:pPr>
+            <w:r>
+              <w:rPr>
+                <w:rFonts w:ascii="Times New Roman" w:hAnsi="Times New Roman" w:cs="Times New Roman"/>
+                <w:sz w:val="24"/>
+                <w:szCs w:val="24"/>
+              </w:rPr>
+              <w:t>3236</w:t>
+            </w:r>
           </w:p>
         </w:tc>
         <w:tc>
@@ -2515,100 +3202,14 @@
                 <w:szCs w:val="24"/>
               </w:rPr>
             </w:pPr>
-          </w:p>
-        </w:tc>
-      </w:tr>
-      <w:tr>
-        <w:tc>
-          <w:tcPr>
-            <w:tcW w:w="1908" w:type="dxa"/>
-          </w:tcPr>
-          <w:p>
-            <w:pPr>
-              <w:pStyle w:val="NoSpacing"/>
-              <w:spacing w:line="360" w:lineRule="auto"/>
-              <w:jc w:val="both"/>
-              <w:rPr>
-                <w:rFonts w:ascii="Times New Roman" w:hAnsi="Times New Roman" w:cs="Times New Roman"/>
-                <w:sz w:val="24"/>
-                <w:szCs w:val="24"/>
-              </w:rPr>
-            </w:pPr>
-            <w:r>
-              <w:rPr>
-                <w:rFonts w:ascii="Times New Roman" w:hAnsi="Times New Roman" w:cs="Times New Roman"/>
-                <w:sz w:val="24"/>
-                <w:szCs w:val="24"/>
-              </w:rPr>
-              <w:t>1000000</w:t>
-            </w:r>
-          </w:p>
-        </w:tc>
-        <w:tc>
-          <w:tcPr>
-            <w:tcW w:w="2250" w:type="dxa"/>
-          </w:tcPr>
-          <w:p>
-            <w:pPr>
-              <w:pStyle w:val="NoSpacing"/>
-              <w:spacing w:line="360" w:lineRule="auto"/>
-              <w:jc w:val="both"/>
-              <w:rPr>
-                <w:rFonts w:ascii="Times New Roman" w:hAnsi="Times New Roman" w:cs="Times New Roman"/>
-                <w:sz w:val="24"/>
-                <w:szCs w:val="24"/>
-              </w:rPr>
-            </w:pPr>
-            <w:r>
-              <w:rPr>
-                <w:rFonts w:ascii="Times New Roman" w:hAnsi="Times New Roman" w:cs="Times New Roman"/>
-                <w:sz w:val="24"/>
-                <w:szCs w:val="24"/>
-              </w:rPr>
-              <w:t>1000</w:t>
-            </w:r>
-            <w:r>
-              <w:rPr>
-                <w:rFonts w:ascii="Times New Roman" w:hAnsi="Times New Roman" w:cs="Times New Roman"/>
-                <w:sz w:val="24"/>
-                <w:szCs w:val="24"/>
-              </w:rPr>
-              <w:t>0</w:t>
-            </w:r>
-          </w:p>
-        </w:tc>
-        <w:tc>
-          <w:tcPr>
-            <w:tcW w:w="3024" w:type="dxa"/>
-          </w:tcPr>
-          <w:p>
-            <w:pPr>
-              <w:pStyle w:val="NoSpacing"/>
-              <w:spacing w:line="360" w:lineRule="auto"/>
-              <w:jc w:val="both"/>
-              <w:rPr>
-                <w:rFonts w:ascii="Times New Roman" w:hAnsi="Times New Roman" w:cs="Times New Roman"/>
-                <w:sz w:val="24"/>
-                <w:szCs w:val="24"/>
-              </w:rPr>
-            </w:pPr>
-          </w:p>
-        </w:tc>
-        <w:tc>
-          <w:tcPr>
-            <w:tcW w:w="2394" w:type="dxa"/>
-          </w:tcPr>
-          <w:p>
-            <w:pPr>
-              <w:pStyle w:val="NoSpacing"/>
-              <w:spacing w:line="360" w:lineRule="auto"/>
-              <w:jc w:val="both"/>
-              <w:rPr>
-                <w:rFonts w:ascii="Times New Roman" w:hAnsi="Times New Roman" w:cs="Times New Roman"/>
-                <w:sz w:val="24"/>
-                <w:szCs w:val="24"/>
-              </w:rPr>
-            </w:pPr>
+            <w:r>
+              <w:rPr>
+                <w:rFonts w:ascii="Times New Roman" w:hAnsi="Times New Roman" w:cs="Times New Roman"/>
+                <w:sz w:val="24"/>
+                <w:szCs w:val="24"/>
+              </w:rPr>
+              <w:t>1794</w:t>
+            </w:r>
           </w:p>
         </w:tc>
       </w:tr>
@@ -2617,6 +3218,100 @@
       <w:pPr>
         <w:pStyle w:val="NoSpacing"/>
       </w:pPr>
+    </w:p>
+    <w:p>
+      <w:pPr>
+        <w:pStyle w:val="NoSpacing"/>
+      </w:pPr>
+      <w:r>
+        <w:rPr>
+          <w:noProof/>
+        </w:rPr>
+        <w:drawing>
+          <wp:inline distT="0" distB="0" distL="0" distR="0">
+            <wp:extent cx="5486400" cy="3200400"/>
+            <wp:effectExtent l="19050" t="0" r="19050" b="0"/>
+            <wp:docPr id="3" name="Chart 3"/>
+            <wp:cNvGraphicFramePr/>
+            <a:graphic xmlns:a="http://schemas.openxmlformats.org/drawingml/2006/main">
+              <a:graphicData uri="http://schemas.openxmlformats.org/drawingml/2006/chart">
+                <c:chart xmlns:c="http://schemas.openxmlformats.org/drawingml/2006/chart" xmlns:r="http://schemas.openxmlformats.org/officeDocument/2006/relationships" r:id="rId7"/>
+              </a:graphicData>
+            </a:graphic>
+          </wp:inline>
+        </w:drawing>
+      </w:r>
+    </w:p>
+    <w:p>
+      <w:pPr>
+        <w:pStyle w:val="NoSpacing"/>
+      </w:pPr>
+    </w:p>
+    <w:p>
+      <w:pPr>
+        <w:pStyle w:val="NoSpacing"/>
+        <w:spacing w:line="360" w:lineRule="auto"/>
+        <w:jc w:val="both"/>
+      </w:pPr>
+      <w:r>
+        <w:rPr>
+          <w:rFonts w:ascii="Times New Roman" w:hAnsi="Times New Roman" w:cs="Times New Roman"/>
+          <w:sz w:val="24"/>
+          <w:szCs w:val="24"/>
+        </w:rPr>
+        <w:t xml:space="preserve">The results for tier one were expected, however the results from the test for tier two revealed surprising information.  The amortized cost of the </w:t>
+      </w:r>
+      <w:r>
+        <w:rPr>
+          <w:rFonts w:ascii="Times New Roman" w:hAnsi="Times New Roman" w:cs="Times New Roman"/>
+          <w:i/>
+          <w:sz w:val="24"/>
+          <w:szCs w:val="24"/>
+        </w:rPr>
+        <w:t>delete min</w:t>
+      </w:r>
+      <w:r>
+        <w:rPr>
+          <w:rFonts w:ascii="Times New Roman" w:hAnsi="Times New Roman" w:cs="Times New Roman"/>
+          <w:sz w:val="24"/>
+          <w:szCs w:val="24"/>
+        </w:rPr>
+        <w:t xml:space="preserve"> operation proved to be too great. Since </w:t>
+      </w:r>
+      <w:r>
+        <w:rPr>
+          <w:rFonts w:ascii="Times New Roman" w:hAnsi="Times New Roman" w:cs="Times New Roman"/>
+          <w:i/>
+          <w:sz w:val="24"/>
+          <w:szCs w:val="24"/>
+        </w:rPr>
+        <w:t>priority_queue</w:t>
+      </w:r>
+      <w:r>
+        <w:rPr>
+          <w:rFonts w:ascii="Times New Roman" w:hAnsi="Times New Roman" w:cs="Times New Roman"/>
+          <w:sz w:val="24"/>
+          <w:szCs w:val="24"/>
+        </w:rPr>
+        <w:t xml:space="preserve"> did not support Iterators, we had to be fair and add the time to actually remove arbitrary elements from the heap. We purposely took the naïve approach and just popped all elements into a temporary storage and pushed in the valid elements back into the heap. Fibonacci still proved to be slower than the binary heap. From the results we can clearly conclude that the amortized run times claimed by fibonacci heaps would require very large data </w:t>
+      </w:r>
+      <w:r>
+        <w:rPr>
+          <w:rFonts w:ascii="Times New Roman" w:hAnsi="Times New Roman" w:cs="Times New Roman"/>
+          <w:sz w:val="24"/>
+          <w:szCs w:val="24"/>
+        </w:rPr>
+        <w:lastRenderedPageBreak/>
+        <w:t xml:space="preserve">in the heap and </w:t>
+      </w:r>
+      <w:r>
+        <w:rPr>
+          <w:rFonts w:ascii="Times New Roman" w:hAnsi="Times New Roman" w:cs="Times New Roman"/>
+          <w:sz w:val="24"/>
+          <w:szCs w:val="24"/>
+        </w:rPr>
+        <w:t xml:space="preserve">for our purposes was not needed. Hence, for tier two, we will use the binary heap. </w:t>
+      </w:r>
     </w:p>
     <w:sectPr>
       <w:pgSz w:w="12240" w:h="15840"/>
@@ -3091,6 +3786,461 @@
 </w:styles>
 </file>
 
+<file path=word/charts/chart1.xml><?xml version="1.0" encoding="utf-8"?>
+<c:chartSpace xmlns:c="http://schemas.openxmlformats.org/drawingml/2006/chart" xmlns:a="http://schemas.openxmlformats.org/drawingml/2006/main" xmlns:r="http://schemas.openxmlformats.org/officeDocument/2006/relationships">
+  <c:date1904 val="1"/>
+  <c:lang val="en-US"/>
+  <c:chart>
+    <c:title>
+      <c:tx>
+        <c:rich>
+          <a:bodyPr/>
+          <a:lstStyle/>
+          <a:p>
+            <a:pPr>
+              <a:defRPr/>
+            </a:pPr>
+            <a:r>
+              <a:rPr lang="en-US"/>
+              <a:t>Fibonacci</a:t>
+            </a:r>
+            <a:r>
+              <a:rPr lang="en-US" baseline="0"/>
+              <a:t> VS. Binary at Tier 1</a:t>
+            </a:r>
+            <a:endParaRPr lang="en-US"/>
+          </a:p>
+        </c:rich>
+      </c:tx>
+    </c:title>
+    <c:plotArea>
+      <c:layout/>
+      <c:lineChart>
+        <c:grouping val="standard"/>
+        <c:ser>
+          <c:idx val="0"/>
+          <c:order val="0"/>
+          <c:tx>
+            <c:strRef>
+              <c:f>Sheet1!$B$1</c:f>
+              <c:strCache>
+                <c:ptCount val="1"/>
+                <c:pt idx="0">
+                  <c:v>Fibonacci Heap</c:v>
+                </c:pt>
+              </c:strCache>
+            </c:strRef>
+          </c:tx>
+          <c:cat>
+            <c:numRef>
+              <c:f>Sheet1!$A$2:$A$5</c:f>
+              <c:numCache>
+                <c:formatCode>General</c:formatCode>
+                <c:ptCount val="4"/>
+                <c:pt idx="0">
+                  <c:v>100</c:v>
+                </c:pt>
+                <c:pt idx="1">
+                  <c:v>1000</c:v>
+                </c:pt>
+                <c:pt idx="2">
+                  <c:v>10000</c:v>
+                </c:pt>
+                <c:pt idx="3">
+                  <c:v>100000</c:v>
+                </c:pt>
+              </c:numCache>
+            </c:numRef>
+          </c:cat>
+          <c:val>
+            <c:numRef>
+              <c:f>Sheet1!$B$2:$B$5</c:f>
+              <c:numCache>
+                <c:formatCode>General</c:formatCode>
+                <c:ptCount val="4"/>
+                <c:pt idx="0">
+                  <c:v>6</c:v>
+                </c:pt>
+                <c:pt idx="1">
+                  <c:v>78</c:v>
+                </c:pt>
+                <c:pt idx="2">
+                  <c:v>949</c:v>
+                </c:pt>
+                <c:pt idx="3">
+                  <c:v>14090</c:v>
+                </c:pt>
+              </c:numCache>
+            </c:numRef>
+          </c:val>
+        </c:ser>
+        <c:ser>
+          <c:idx val="1"/>
+          <c:order val="1"/>
+          <c:tx>
+            <c:strRef>
+              <c:f>Sheet1!$C$1</c:f>
+              <c:strCache>
+                <c:ptCount val="1"/>
+                <c:pt idx="0">
+                  <c:v>Binary Heap</c:v>
+                </c:pt>
+              </c:strCache>
+            </c:strRef>
+          </c:tx>
+          <c:cat>
+            <c:numRef>
+              <c:f>Sheet1!$A$2:$A$5</c:f>
+              <c:numCache>
+                <c:formatCode>General</c:formatCode>
+                <c:ptCount val="4"/>
+                <c:pt idx="0">
+                  <c:v>100</c:v>
+                </c:pt>
+                <c:pt idx="1">
+                  <c:v>1000</c:v>
+                </c:pt>
+                <c:pt idx="2">
+                  <c:v>10000</c:v>
+                </c:pt>
+                <c:pt idx="3">
+                  <c:v>100000</c:v>
+                </c:pt>
+              </c:numCache>
+            </c:numRef>
+          </c:cat>
+          <c:val>
+            <c:numRef>
+              <c:f>Sheet1!$C$2:$C$5</c:f>
+              <c:numCache>
+                <c:formatCode>General</c:formatCode>
+                <c:ptCount val="4"/>
+                <c:pt idx="0">
+                  <c:v>16</c:v>
+                </c:pt>
+                <c:pt idx="1">
+                  <c:v>222</c:v>
+                </c:pt>
+                <c:pt idx="2">
+                  <c:v>2721</c:v>
+                </c:pt>
+                <c:pt idx="3">
+                  <c:v>34179</c:v>
+                </c:pt>
+              </c:numCache>
+            </c:numRef>
+          </c:val>
+        </c:ser>
+        <c:marker val="1"/>
+        <c:axId val="54258304"/>
+        <c:axId val="54278784"/>
+      </c:lineChart>
+      <c:catAx>
+        <c:axId val="54258304"/>
+        <c:scaling>
+          <c:orientation val="minMax"/>
+        </c:scaling>
+        <c:axPos val="b"/>
+        <c:title>
+          <c:tx>
+            <c:rich>
+              <a:bodyPr/>
+              <a:lstStyle/>
+              <a:p>
+                <a:pPr>
+                  <a:defRPr/>
+                </a:pPr>
+                <a:r>
+                  <a:rPr lang="en-US"/>
+                  <a:t>Number</a:t>
+                </a:r>
+                <a:r>
+                  <a:rPr lang="en-US" baseline="0"/>
+                  <a:t> of Agents in heaps</a:t>
+                </a:r>
+                <a:endParaRPr lang="en-US"/>
+              </a:p>
+            </c:rich>
+          </c:tx>
+        </c:title>
+        <c:numFmt formatCode="General" sourceLinked="1"/>
+        <c:tickLblPos val="nextTo"/>
+        <c:crossAx val="54278784"/>
+        <c:crosses val="autoZero"/>
+        <c:auto val="1"/>
+        <c:lblAlgn val="ctr"/>
+        <c:lblOffset val="100"/>
+      </c:catAx>
+      <c:valAx>
+        <c:axId val="54278784"/>
+        <c:scaling>
+          <c:orientation val="minMax"/>
+        </c:scaling>
+        <c:axPos val="l"/>
+        <c:majorGridlines/>
+        <c:title>
+          <c:tx>
+            <c:rich>
+              <a:bodyPr rot="-5400000" vert="horz"/>
+              <a:lstStyle/>
+              <a:p>
+                <a:pPr>
+                  <a:defRPr/>
+                </a:pPr>
+                <a:r>
+                  <a:rPr lang="en-US"/>
+                  <a:t>Execution</a:t>
+                </a:r>
+                <a:r>
+                  <a:rPr lang="en-US" baseline="0"/>
+                  <a:t> Time (Seconds)</a:t>
+                </a:r>
+                <a:endParaRPr lang="en-US"/>
+              </a:p>
+            </c:rich>
+          </c:tx>
+        </c:title>
+        <c:numFmt formatCode="General" sourceLinked="1"/>
+        <c:tickLblPos val="nextTo"/>
+        <c:crossAx val="54258304"/>
+        <c:crosses val="autoZero"/>
+        <c:crossBetween val="between"/>
+      </c:valAx>
+    </c:plotArea>
+    <c:legend>
+      <c:legendPos val="r"/>
+    </c:legend>
+    <c:plotVisOnly val="1"/>
+  </c:chart>
+  <c:externalData r:id="rId1"/>
+</c:chartSpace>
+</file>
+
+<file path=word/charts/chart2.xml><?xml version="1.0" encoding="utf-8"?>
+<c:chartSpace xmlns:c="http://schemas.openxmlformats.org/drawingml/2006/chart" xmlns:a="http://schemas.openxmlformats.org/drawingml/2006/main" xmlns:r="http://schemas.openxmlformats.org/officeDocument/2006/relationships">
+  <c:date1904 val="1"/>
+  <c:lang val="en-US"/>
+  <c:chart>
+    <c:title>
+      <c:tx>
+        <c:rich>
+          <a:bodyPr/>
+          <a:lstStyle/>
+          <a:p>
+            <a:pPr>
+              <a:defRPr/>
+            </a:pPr>
+            <a:r>
+              <a:rPr lang="en-US" sz="1800" b="1" i="0" baseline="0"/>
+              <a:t>Fibonacci VS. Binary at Tier 2</a:t>
+            </a:r>
+          </a:p>
+        </c:rich>
+      </c:tx>
+    </c:title>
+    <c:plotArea>
+      <c:layout/>
+      <c:lineChart>
+        <c:grouping val="standard"/>
+        <c:ser>
+          <c:idx val="0"/>
+          <c:order val="0"/>
+          <c:tx>
+            <c:strRef>
+              <c:f>Sheet1!$B$1</c:f>
+              <c:strCache>
+                <c:ptCount val="1"/>
+                <c:pt idx="0">
+                  <c:v>Fibonacci Heap</c:v>
+                </c:pt>
+              </c:strCache>
+            </c:strRef>
+          </c:tx>
+          <c:cat>
+            <c:numRef>
+              <c:f>Sheet1!$A$2:$A$5</c:f>
+              <c:numCache>
+                <c:formatCode>General</c:formatCode>
+                <c:ptCount val="4"/>
+                <c:pt idx="0">
+                  <c:v>100</c:v>
+                </c:pt>
+                <c:pt idx="1">
+                  <c:v>1000</c:v>
+                </c:pt>
+                <c:pt idx="2">
+                  <c:v>10000</c:v>
+                </c:pt>
+                <c:pt idx="3">
+                  <c:v>100000</c:v>
+                </c:pt>
+              </c:numCache>
+            </c:numRef>
+          </c:cat>
+          <c:val>
+            <c:numRef>
+              <c:f>Sheet1!$B$2:$B$5</c:f>
+              <c:numCache>
+                <c:formatCode>General</c:formatCode>
+                <c:ptCount val="4"/>
+                <c:pt idx="0">
+                  <c:v>2</c:v>
+                </c:pt>
+                <c:pt idx="1">
+                  <c:v>23</c:v>
+                </c:pt>
+                <c:pt idx="2">
+                  <c:v>300</c:v>
+                </c:pt>
+                <c:pt idx="3">
+                  <c:v>3236</c:v>
+                </c:pt>
+              </c:numCache>
+            </c:numRef>
+          </c:val>
+        </c:ser>
+        <c:ser>
+          <c:idx val="1"/>
+          <c:order val="1"/>
+          <c:tx>
+            <c:strRef>
+              <c:f>Sheet1!$C$1</c:f>
+              <c:strCache>
+                <c:ptCount val="1"/>
+                <c:pt idx="0">
+                  <c:v>Binary Heap</c:v>
+                </c:pt>
+              </c:strCache>
+            </c:strRef>
+          </c:tx>
+          <c:cat>
+            <c:numRef>
+              <c:f>Sheet1!$A$2:$A$5</c:f>
+              <c:numCache>
+                <c:formatCode>General</c:formatCode>
+                <c:ptCount val="4"/>
+                <c:pt idx="0">
+                  <c:v>100</c:v>
+                </c:pt>
+                <c:pt idx="1">
+                  <c:v>1000</c:v>
+                </c:pt>
+                <c:pt idx="2">
+                  <c:v>10000</c:v>
+                </c:pt>
+                <c:pt idx="3">
+                  <c:v>100000</c:v>
+                </c:pt>
+              </c:numCache>
+            </c:numRef>
+          </c:cat>
+          <c:val>
+            <c:numRef>
+              <c:f>Sheet1!$C$2:$C$5</c:f>
+              <c:numCache>
+                <c:formatCode>General</c:formatCode>
+                <c:ptCount val="4"/>
+                <c:pt idx="0">
+                  <c:v>1</c:v>
+                </c:pt>
+                <c:pt idx="1">
+                  <c:v>18</c:v>
+                </c:pt>
+                <c:pt idx="2">
+                  <c:v>203</c:v>
+                </c:pt>
+                <c:pt idx="3">
+                  <c:v>1794</c:v>
+                </c:pt>
+              </c:numCache>
+            </c:numRef>
+          </c:val>
+        </c:ser>
+        <c:marker val="1"/>
+        <c:axId val="55891456"/>
+        <c:axId val="56033664"/>
+      </c:lineChart>
+      <c:catAx>
+        <c:axId val="55891456"/>
+        <c:scaling>
+          <c:orientation val="minMax"/>
+        </c:scaling>
+        <c:axPos val="b"/>
+        <c:title>
+          <c:tx>
+            <c:rich>
+              <a:bodyPr/>
+              <a:lstStyle/>
+              <a:p>
+                <a:pPr>
+                  <a:defRPr/>
+                </a:pPr>
+                <a:r>
+                  <a:rPr lang="en-US"/>
+                  <a:t>Number</a:t>
+                </a:r>
+                <a:r>
+                  <a:rPr lang="en-US" baseline="0"/>
+                  <a:t> of Events in heaps</a:t>
+                </a:r>
+                <a:endParaRPr lang="en-US"/>
+              </a:p>
+            </c:rich>
+          </c:tx>
+        </c:title>
+        <c:numFmt formatCode="General" sourceLinked="1"/>
+        <c:tickLblPos val="nextTo"/>
+        <c:crossAx val="56033664"/>
+        <c:crosses val="autoZero"/>
+        <c:auto val="1"/>
+        <c:lblAlgn val="ctr"/>
+        <c:lblOffset val="100"/>
+      </c:catAx>
+      <c:valAx>
+        <c:axId val="56033664"/>
+        <c:scaling>
+          <c:orientation val="minMax"/>
+        </c:scaling>
+        <c:axPos val="l"/>
+        <c:majorGridlines/>
+        <c:title>
+          <c:tx>
+            <c:rich>
+              <a:bodyPr rot="-5400000" vert="horz"/>
+              <a:lstStyle/>
+              <a:p>
+                <a:pPr>
+                  <a:defRPr/>
+                </a:pPr>
+                <a:r>
+                  <a:rPr lang="en-US"/>
+                  <a:t>Execution</a:t>
+                </a:r>
+                <a:r>
+                  <a:rPr lang="en-US" baseline="0"/>
+                  <a:t> time (seconds)</a:t>
+                </a:r>
+                <a:endParaRPr lang="en-US"/>
+              </a:p>
+            </c:rich>
+          </c:tx>
+        </c:title>
+        <c:numFmt formatCode="General" sourceLinked="1"/>
+        <c:tickLblPos val="nextTo"/>
+        <c:crossAx val="55891456"/>
+        <c:crosses val="autoZero"/>
+        <c:crossBetween val="between"/>
+      </c:valAx>
+    </c:plotArea>
+    <c:legend>
+      <c:legendPos val="r"/>
+    </c:legend>
+    <c:plotVisOnly val="1"/>
+  </c:chart>
+  <c:externalData r:id="rId1"/>
+</c:chartSpace>
+</file>
+
 <file path=word/theme/theme1.xml><?xml version="1.0" encoding="utf-8"?>
 <a:theme xmlns:a="http://schemas.openxmlformats.org/drawingml/2006/main" name="Office Theme">
   <a:themeElements>
@@ -3450,7 +4600,7 @@
 </file>
 
 <file path=customXml/itemProps1.xml><?xml version="1.0" encoding="utf-8"?>
-<ds:datastoreItem xmlns:ds="http://schemas.openxmlformats.org/officeDocument/2006/customXml" ds:itemID="{513FAE9C-DBC6-463F-972C-47EECFAB5217}">
+<ds:datastoreItem xmlns:ds="http://schemas.openxmlformats.org/officeDocument/2006/customXml" ds:itemID="{42CA7648-24BA-45D4-8020-6FECCD1DB734}">
   <ds:schemaRefs>
     <ds:schemaRef ds:uri="http://schemas.openxmlformats.org/officeDocument/2006/bibliography"/>
   </ds:schemaRefs>

</xml_diff>

<commit_message>
added more content and a conclusion paragraph. Turned out to be a successful experiment!
</commit_message>
<xml_diff>
--- a/Thesis/Choosing data structure for scheduling.docx
+++ b/Thesis/Choosing data structure for scheduling.docx
@@ -1154,18 +1154,6 @@
     </w:p>
     <w:p>
       <w:pPr>
-        <w:pStyle w:val="NoSpacing"/>
-        <w:spacing w:line="360" w:lineRule="auto"/>
-        <w:jc w:val="both"/>
-        <w:rPr>
-          <w:rFonts w:ascii="Times New Roman" w:hAnsi="Times New Roman" w:cs="Times New Roman"/>
-          <w:sz w:val="24"/>
-          <w:szCs w:val="24"/>
-        </w:rPr>
-      </w:pPr>
-    </w:p>
-    <w:p>
-      <w:pPr>
         <w:pStyle w:val="Heading3"/>
         <w:spacing w:line="360" w:lineRule="auto"/>
         <w:rPr>
@@ -1821,15 +1809,16 @@
         <w:tblLook w:val="04A0"/>
       </w:tblPr>
       <w:tblGrid>
-        <w:gridCol w:w="1908"/>
-        <w:gridCol w:w="2250"/>
-        <w:gridCol w:w="3024"/>
-        <w:gridCol w:w="2394"/>
+        <w:gridCol w:w="1609"/>
+        <w:gridCol w:w="1780"/>
+        <w:gridCol w:w="2451"/>
+        <w:gridCol w:w="2011"/>
+        <w:gridCol w:w="1725"/>
       </w:tblGrid>
       <w:tr>
         <w:tc>
           <w:tcPr>
-            <w:tcW w:w="1908" w:type="dxa"/>
+            <w:tcW w:w="1609" w:type="dxa"/>
           </w:tcPr>
           <w:p>
             <w:pPr>
@@ -1854,7 +1843,7 @@
         </w:tc>
         <w:tc>
           <w:tcPr>
-            <w:tcW w:w="2250" w:type="dxa"/>
+            <w:tcW w:w="1780" w:type="dxa"/>
           </w:tcPr>
           <w:p>
             <w:pPr>
@@ -1879,7 +1868,7 @@
         </w:tc>
         <w:tc>
           <w:tcPr>
-            <w:tcW w:w="3024" w:type="dxa"/>
+            <w:tcW w:w="2451" w:type="dxa"/>
           </w:tcPr>
           <w:p>
             <w:pPr>
@@ -1904,7 +1893,7 @@
         </w:tc>
         <w:tc>
           <w:tcPr>
-            <w:tcW w:w="2394" w:type="dxa"/>
+            <w:tcW w:w="2011" w:type="dxa"/>
           </w:tcPr>
           <w:p>
             <w:pPr>
@@ -1924,6 +1913,31 @@
                 <w:szCs w:val="24"/>
               </w:rPr>
               <w:t>Binary execution time</w:t>
+            </w:r>
+          </w:p>
+        </w:tc>
+        <w:tc>
+          <w:tcPr>
+            <w:tcW w:w="1725" w:type="dxa"/>
+          </w:tcPr>
+          <w:p>
+            <w:pPr>
+              <w:pStyle w:val="NoSpacing"/>
+              <w:spacing w:line="360" w:lineRule="auto"/>
+              <w:jc w:val="both"/>
+              <w:rPr>
+                <w:rFonts w:ascii="Times New Roman" w:hAnsi="Times New Roman" w:cs="Times New Roman"/>
+                <w:sz w:val="24"/>
+                <w:szCs w:val="24"/>
+              </w:rPr>
+            </w:pPr>
+            <w:r>
+              <w:rPr>
+                <w:rFonts w:ascii="Times New Roman" w:hAnsi="Times New Roman" w:cs="Times New Roman"/>
+                <w:sz w:val="24"/>
+                <w:szCs w:val="24"/>
+              </w:rPr>
+              <w:t>Speedup</w:t>
             </w:r>
           </w:p>
         </w:tc>
@@ -1931,7 +1945,7 @@
       <w:tr>
         <w:tc>
           <w:tcPr>
-            <w:tcW w:w="1908" w:type="dxa"/>
+            <w:tcW w:w="1609" w:type="dxa"/>
           </w:tcPr>
           <w:p>
             <w:pPr>
@@ -1956,40 +1970,32 @@
         </w:tc>
         <w:tc>
           <w:tcPr>
-            <w:tcW w:w="2250" w:type="dxa"/>
-          </w:tcPr>
-          <w:p>
-            <w:pPr>
-              <w:pStyle w:val="NoSpacing"/>
-              <w:spacing w:line="360" w:lineRule="auto"/>
-              <w:jc w:val="both"/>
-              <w:rPr>
-                <w:rFonts w:ascii="Times New Roman" w:hAnsi="Times New Roman" w:cs="Times New Roman"/>
-                <w:sz w:val="24"/>
-                <w:szCs w:val="24"/>
-              </w:rPr>
-            </w:pPr>
-            <w:r>
-              <w:rPr>
-                <w:rFonts w:ascii="Times New Roman" w:hAnsi="Times New Roman" w:cs="Times New Roman"/>
-                <w:sz w:val="24"/>
-                <w:szCs w:val="24"/>
-              </w:rPr>
-              <w:t>4</w:t>
-            </w:r>
-            <w:r>
-              <w:rPr>
-                <w:rFonts w:ascii="Times New Roman" w:hAnsi="Times New Roman" w:cs="Times New Roman"/>
-                <w:sz w:val="24"/>
-                <w:szCs w:val="24"/>
-              </w:rPr>
-              <w:t>00</w:t>
-            </w:r>
-          </w:p>
-        </w:tc>
-        <w:tc>
-          <w:tcPr>
-            <w:tcW w:w="3024" w:type="dxa"/>
+            <w:tcW w:w="1780" w:type="dxa"/>
+          </w:tcPr>
+          <w:p>
+            <w:pPr>
+              <w:pStyle w:val="NoSpacing"/>
+              <w:spacing w:line="360" w:lineRule="auto"/>
+              <w:jc w:val="both"/>
+              <w:rPr>
+                <w:rFonts w:ascii="Times New Roman" w:hAnsi="Times New Roman" w:cs="Times New Roman"/>
+                <w:sz w:val="24"/>
+                <w:szCs w:val="24"/>
+              </w:rPr>
+            </w:pPr>
+            <w:r>
+              <w:rPr>
+                <w:rFonts w:ascii="Times New Roman" w:hAnsi="Times New Roman" w:cs="Times New Roman"/>
+                <w:sz w:val="24"/>
+                <w:szCs w:val="24"/>
+              </w:rPr>
+              <w:t>400</w:t>
+            </w:r>
+          </w:p>
+        </w:tc>
+        <w:tc>
+          <w:tcPr>
+            <w:tcW w:w="2451" w:type="dxa"/>
           </w:tcPr>
           <w:p>
             <w:pPr>
@@ -2014,7 +2020,7 @@
         </w:tc>
         <w:tc>
           <w:tcPr>
-            <w:tcW w:w="2394" w:type="dxa"/>
+            <w:tcW w:w="2011" w:type="dxa"/>
           </w:tcPr>
           <w:p>
             <w:pPr>
@@ -2034,6 +2040,31 @@
                 <w:szCs w:val="24"/>
               </w:rPr>
               <w:t>16</w:t>
+            </w:r>
+          </w:p>
+        </w:tc>
+        <w:tc>
+          <w:tcPr>
+            <w:tcW w:w="1725" w:type="dxa"/>
+          </w:tcPr>
+          <w:p>
+            <w:pPr>
+              <w:pStyle w:val="NoSpacing"/>
+              <w:spacing w:line="360" w:lineRule="auto"/>
+              <w:jc w:val="both"/>
+              <w:rPr>
+                <w:rFonts w:ascii="Times New Roman" w:hAnsi="Times New Roman" w:cs="Times New Roman"/>
+                <w:sz w:val="24"/>
+                <w:szCs w:val="24"/>
+              </w:rPr>
+            </w:pPr>
+            <w:r>
+              <w:rPr>
+                <w:rFonts w:ascii="Times New Roman" w:hAnsi="Times New Roman" w:cs="Times New Roman"/>
+                <w:sz w:val="24"/>
+                <w:szCs w:val="24"/>
+              </w:rPr>
+              <w:t>2.66</w:t>
             </w:r>
           </w:p>
         </w:tc>
@@ -2041,7 +2072,7 @@
       <w:tr>
         <w:tc>
           <w:tcPr>
-            <w:tcW w:w="1908" w:type="dxa"/>
+            <w:tcW w:w="1609" w:type="dxa"/>
           </w:tcPr>
           <w:p>
             <w:pPr>
@@ -2066,40 +2097,32 @@
         </w:tc>
         <w:tc>
           <w:tcPr>
-            <w:tcW w:w="2250" w:type="dxa"/>
-          </w:tcPr>
-          <w:p>
-            <w:pPr>
-              <w:pStyle w:val="NoSpacing"/>
-              <w:spacing w:line="360" w:lineRule="auto"/>
-              <w:jc w:val="both"/>
-              <w:rPr>
-                <w:rFonts w:ascii="Times New Roman" w:hAnsi="Times New Roman" w:cs="Times New Roman"/>
-                <w:sz w:val="24"/>
-                <w:szCs w:val="24"/>
-              </w:rPr>
-            </w:pPr>
-            <w:r>
-              <w:rPr>
-                <w:rFonts w:ascii="Times New Roman" w:hAnsi="Times New Roman" w:cs="Times New Roman"/>
-                <w:sz w:val="24"/>
-                <w:szCs w:val="24"/>
-              </w:rPr>
-              <w:t>4</w:t>
-            </w:r>
-            <w:r>
-              <w:rPr>
-                <w:rFonts w:ascii="Times New Roman" w:hAnsi="Times New Roman" w:cs="Times New Roman"/>
-                <w:sz w:val="24"/>
-                <w:szCs w:val="24"/>
-              </w:rPr>
-              <w:t>00</w:t>
-            </w:r>
-          </w:p>
-        </w:tc>
-        <w:tc>
-          <w:tcPr>
-            <w:tcW w:w="3024" w:type="dxa"/>
+            <w:tcW w:w="1780" w:type="dxa"/>
+          </w:tcPr>
+          <w:p>
+            <w:pPr>
+              <w:pStyle w:val="NoSpacing"/>
+              <w:spacing w:line="360" w:lineRule="auto"/>
+              <w:jc w:val="both"/>
+              <w:rPr>
+                <w:rFonts w:ascii="Times New Roman" w:hAnsi="Times New Roman" w:cs="Times New Roman"/>
+                <w:sz w:val="24"/>
+                <w:szCs w:val="24"/>
+              </w:rPr>
+            </w:pPr>
+            <w:r>
+              <w:rPr>
+                <w:rFonts w:ascii="Times New Roman" w:hAnsi="Times New Roman" w:cs="Times New Roman"/>
+                <w:sz w:val="24"/>
+                <w:szCs w:val="24"/>
+              </w:rPr>
+              <w:t>400</w:t>
+            </w:r>
+          </w:p>
+        </w:tc>
+        <w:tc>
+          <w:tcPr>
+            <w:tcW w:w="2451" w:type="dxa"/>
           </w:tcPr>
           <w:p>
             <w:pPr>
@@ -2124,7 +2147,7 @@
         </w:tc>
         <w:tc>
           <w:tcPr>
-            <w:tcW w:w="2394" w:type="dxa"/>
+            <w:tcW w:w="2011" w:type="dxa"/>
           </w:tcPr>
           <w:p>
             <w:pPr>
@@ -2144,6 +2167,31 @@
                 <w:szCs w:val="24"/>
               </w:rPr>
               <w:t>222</w:t>
+            </w:r>
+          </w:p>
+        </w:tc>
+        <w:tc>
+          <w:tcPr>
+            <w:tcW w:w="1725" w:type="dxa"/>
+          </w:tcPr>
+          <w:p>
+            <w:pPr>
+              <w:pStyle w:val="NoSpacing"/>
+              <w:spacing w:line="360" w:lineRule="auto"/>
+              <w:jc w:val="both"/>
+              <w:rPr>
+                <w:rFonts w:ascii="Times New Roman" w:hAnsi="Times New Roman" w:cs="Times New Roman"/>
+                <w:sz w:val="24"/>
+                <w:szCs w:val="24"/>
+              </w:rPr>
+            </w:pPr>
+            <w:r>
+              <w:rPr>
+                <w:rFonts w:ascii="Times New Roman" w:hAnsi="Times New Roman" w:cs="Times New Roman"/>
+                <w:sz w:val="24"/>
+                <w:szCs w:val="24"/>
+              </w:rPr>
+              <w:t>2.84</w:t>
             </w:r>
           </w:p>
         </w:tc>
@@ -2151,7 +2199,7 @@
       <w:tr>
         <w:tc>
           <w:tcPr>
-            <w:tcW w:w="1908" w:type="dxa"/>
+            <w:tcW w:w="1609" w:type="dxa"/>
           </w:tcPr>
           <w:p>
             <w:pPr>
@@ -2176,40 +2224,32 @@
         </w:tc>
         <w:tc>
           <w:tcPr>
-            <w:tcW w:w="2250" w:type="dxa"/>
-          </w:tcPr>
-          <w:p>
-            <w:pPr>
-              <w:pStyle w:val="NoSpacing"/>
-              <w:spacing w:line="360" w:lineRule="auto"/>
-              <w:jc w:val="both"/>
-              <w:rPr>
-                <w:rFonts w:ascii="Times New Roman" w:hAnsi="Times New Roman" w:cs="Times New Roman"/>
-                <w:sz w:val="24"/>
-                <w:szCs w:val="24"/>
-              </w:rPr>
-            </w:pPr>
-            <w:r>
-              <w:rPr>
-                <w:rFonts w:ascii="Times New Roman" w:hAnsi="Times New Roman" w:cs="Times New Roman"/>
-                <w:sz w:val="24"/>
-                <w:szCs w:val="24"/>
-              </w:rPr>
-              <w:t>4</w:t>
-            </w:r>
-            <w:r>
-              <w:rPr>
-                <w:rFonts w:ascii="Times New Roman" w:hAnsi="Times New Roman" w:cs="Times New Roman"/>
-                <w:sz w:val="24"/>
-                <w:szCs w:val="24"/>
-              </w:rPr>
-              <w:t>00</w:t>
-            </w:r>
-          </w:p>
-        </w:tc>
-        <w:tc>
-          <w:tcPr>
-            <w:tcW w:w="3024" w:type="dxa"/>
+            <w:tcW w:w="1780" w:type="dxa"/>
+          </w:tcPr>
+          <w:p>
+            <w:pPr>
+              <w:pStyle w:val="NoSpacing"/>
+              <w:spacing w:line="360" w:lineRule="auto"/>
+              <w:jc w:val="both"/>
+              <w:rPr>
+                <w:rFonts w:ascii="Times New Roman" w:hAnsi="Times New Roman" w:cs="Times New Roman"/>
+                <w:sz w:val="24"/>
+                <w:szCs w:val="24"/>
+              </w:rPr>
+            </w:pPr>
+            <w:r>
+              <w:rPr>
+                <w:rFonts w:ascii="Times New Roman" w:hAnsi="Times New Roman" w:cs="Times New Roman"/>
+                <w:sz w:val="24"/>
+                <w:szCs w:val="24"/>
+              </w:rPr>
+              <w:t>400</w:t>
+            </w:r>
+          </w:p>
+        </w:tc>
+        <w:tc>
+          <w:tcPr>
+            <w:tcW w:w="2451" w:type="dxa"/>
           </w:tcPr>
           <w:p>
             <w:pPr>
@@ -2234,7 +2274,7 @@
         </w:tc>
         <w:tc>
           <w:tcPr>
-            <w:tcW w:w="2394" w:type="dxa"/>
+            <w:tcW w:w="2011" w:type="dxa"/>
           </w:tcPr>
           <w:p>
             <w:pPr>
@@ -2254,6 +2294,31 @@
                 <w:szCs w:val="24"/>
               </w:rPr>
               <w:t>2721</w:t>
+            </w:r>
+          </w:p>
+        </w:tc>
+        <w:tc>
+          <w:tcPr>
+            <w:tcW w:w="1725" w:type="dxa"/>
+          </w:tcPr>
+          <w:p>
+            <w:pPr>
+              <w:pStyle w:val="NoSpacing"/>
+              <w:spacing w:line="360" w:lineRule="auto"/>
+              <w:jc w:val="both"/>
+              <w:rPr>
+                <w:rFonts w:ascii="Times New Roman" w:hAnsi="Times New Roman" w:cs="Times New Roman"/>
+                <w:sz w:val="24"/>
+                <w:szCs w:val="24"/>
+              </w:rPr>
+            </w:pPr>
+            <w:r>
+              <w:rPr>
+                <w:rFonts w:ascii="Times New Roman" w:hAnsi="Times New Roman" w:cs="Times New Roman"/>
+                <w:sz w:val="24"/>
+                <w:szCs w:val="24"/>
+              </w:rPr>
+              <w:t>2.86</w:t>
             </w:r>
           </w:p>
         </w:tc>
@@ -2261,7 +2326,7 @@
       <w:tr>
         <w:tc>
           <w:tcPr>
-            <w:tcW w:w="1908" w:type="dxa"/>
+            <w:tcW w:w="1609" w:type="dxa"/>
           </w:tcPr>
           <w:p>
             <w:pPr>
@@ -2286,40 +2351,32 @@
         </w:tc>
         <w:tc>
           <w:tcPr>
-            <w:tcW w:w="2250" w:type="dxa"/>
-          </w:tcPr>
-          <w:p>
-            <w:pPr>
-              <w:pStyle w:val="NoSpacing"/>
-              <w:spacing w:line="360" w:lineRule="auto"/>
-              <w:jc w:val="both"/>
-              <w:rPr>
-                <w:rFonts w:ascii="Times New Roman" w:hAnsi="Times New Roman" w:cs="Times New Roman"/>
-                <w:sz w:val="24"/>
-                <w:szCs w:val="24"/>
-              </w:rPr>
-            </w:pPr>
-            <w:r>
-              <w:rPr>
-                <w:rFonts w:ascii="Times New Roman" w:hAnsi="Times New Roman" w:cs="Times New Roman"/>
-                <w:sz w:val="24"/>
-                <w:szCs w:val="24"/>
-              </w:rPr>
-              <w:t>4</w:t>
-            </w:r>
-            <w:r>
-              <w:rPr>
-                <w:rFonts w:ascii="Times New Roman" w:hAnsi="Times New Roman" w:cs="Times New Roman"/>
-                <w:sz w:val="24"/>
-                <w:szCs w:val="24"/>
-              </w:rPr>
-              <w:t>00</w:t>
-            </w:r>
-          </w:p>
-        </w:tc>
-        <w:tc>
-          <w:tcPr>
-            <w:tcW w:w="3024" w:type="dxa"/>
+            <w:tcW w:w="1780" w:type="dxa"/>
+          </w:tcPr>
+          <w:p>
+            <w:pPr>
+              <w:pStyle w:val="NoSpacing"/>
+              <w:spacing w:line="360" w:lineRule="auto"/>
+              <w:jc w:val="both"/>
+              <w:rPr>
+                <w:rFonts w:ascii="Times New Roman" w:hAnsi="Times New Roman" w:cs="Times New Roman"/>
+                <w:sz w:val="24"/>
+                <w:szCs w:val="24"/>
+              </w:rPr>
+            </w:pPr>
+            <w:r>
+              <w:rPr>
+                <w:rFonts w:ascii="Times New Roman" w:hAnsi="Times New Roman" w:cs="Times New Roman"/>
+                <w:sz w:val="24"/>
+                <w:szCs w:val="24"/>
+              </w:rPr>
+              <w:t>400</w:t>
+            </w:r>
+          </w:p>
+        </w:tc>
+        <w:tc>
+          <w:tcPr>
+            <w:tcW w:w="2451" w:type="dxa"/>
           </w:tcPr>
           <w:p>
             <w:pPr>
@@ -2344,7 +2401,7 @@
         </w:tc>
         <w:tc>
           <w:tcPr>
-            <w:tcW w:w="2394" w:type="dxa"/>
+            <w:tcW w:w="2011" w:type="dxa"/>
           </w:tcPr>
           <w:p>
             <w:pPr>
@@ -2364,6 +2421,31 @@
                 <w:szCs w:val="24"/>
               </w:rPr>
               <w:t>34179</w:t>
+            </w:r>
+          </w:p>
+        </w:tc>
+        <w:tc>
+          <w:tcPr>
+            <w:tcW w:w="1725" w:type="dxa"/>
+          </w:tcPr>
+          <w:p>
+            <w:pPr>
+              <w:pStyle w:val="NoSpacing"/>
+              <w:spacing w:line="360" w:lineRule="auto"/>
+              <w:jc w:val="both"/>
+              <w:rPr>
+                <w:rFonts w:ascii="Times New Roman" w:hAnsi="Times New Roman" w:cs="Times New Roman"/>
+                <w:sz w:val="24"/>
+                <w:szCs w:val="24"/>
+              </w:rPr>
+            </w:pPr>
+            <w:r>
+              <w:rPr>
+                <w:rFonts w:ascii="Times New Roman" w:hAnsi="Times New Roman" w:cs="Times New Roman"/>
+                <w:sz w:val="24"/>
+                <w:szCs w:val="24"/>
+              </w:rPr>
+              <w:t>2.42</w:t>
             </w:r>
           </w:p>
         </w:tc>
@@ -2384,6 +2466,7 @@
     <w:p>
       <w:pPr>
         <w:pStyle w:val="NoSpacing"/>
+        <w:jc w:val="center"/>
       </w:pPr>
       <w:r>
         <w:rPr>
@@ -2391,7 +2474,7 @@
         </w:rPr>
         <w:drawing>
           <wp:inline distT="0" distB="0" distL="0" distR="0">
-            <wp:extent cx="5486400" cy="3200400"/>
+            <wp:extent cx="5486400" cy="2752725"/>
             <wp:effectExtent l="19050" t="0" r="19050" b="0"/>
             <wp:docPr id="2" name="Chart 2"/>
             <wp:cNvGraphicFramePr/>
@@ -2539,16 +2622,7 @@
           <w:sz w:val="24"/>
           <w:szCs w:val="24"/>
         </w:rPr>
-        <w:t xml:space="preserve"> Derived proof of worst case times for </w:t>
-      </w:r>
-      <w:r>
-        <w:rPr>
-          <w:rFonts w:ascii="Times New Roman" w:hAnsi="Times New Roman" w:cs="Times New Roman"/>
-          <w:sz w:val="24"/>
-          <w:szCs w:val="24"/>
-        </w:rPr>
-        <w:lastRenderedPageBreak/>
-        <w:t xml:space="preserve">fibonacci heap can be found in the reference </w:t>
+        <w:t xml:space="preserve"> Derived proof of worst case times for fibonacci heap can be found in the reference </w:t>
       </w:r>
       <w:sdt>
         <w:sdtPr>
@@ -2666,15 +2740,16 @@
         <w:tblLook w:val="04A0"/>
       </w:tblPr>
       <w:tblGrid>
-        <w:gridCol w:w="1908"/>
-        <w:gridCol w:w="2250"/>
-        <w:gridCol w:w="3024"/>
-        <w:gridCol w:w="2394"/>
+        <w:gridCol w:w="1609"/>
+        <w:gridCol w:w="1780"/>
+        <w:gridCol w:w="2451"/>
+        <w:gridCol w:w="2011"/>
+        <w:gridCol w:w="1725"/>
       </w:tblGrid>
       <w:tr>
         <w:tc>
           <w:tcPr>
-            <w:tcW w:w="1908" w:type="dxa"/>
+            <w:tcW w:w="1609" w:type="dxa"/>
           </w:tcPr>
           <w:p>
             <w:pPr>
@@ -2699,7 +2774,7 @@
         </w:tc>
         <w:tc>
           <w:tcPr>
-            <w:tcW w:w="2250" w:type="dxa"/>
+            <w:tcW w:w="1780" w:type="dxa"/>
           </w:tcPr>
           <w:p>
             <w:pPr>
@@ -2724,7 +2799,7 @@
         </w:tc>
         <w:tc>
           <w:tcPr>
-            <w:tcW w:w="3024" w:type="dxa"/>
+            <w:tcW w:w="2451" w:type="dxa"/>
           </w:tcPr>
           <w:p>
             <w:pPr>
@@ -2749,7 +2824,7 @@
         </w:tc>
         <w:tc>
           <w:tcPr>
-            <w:tcW w:w="2394" w:type="dxa"/>
+            <w:tcW w:w="2011" w:type="dxa"/>
           </w:tcPr>
           <w:p>
             <w:pPr>
@@ -2769,6 +2844,31 @@
                 <w:szCs w:val="24"/>
               </w:rPr>
               <w:t>Binary execution time</w:t>
+            </w:r>
+          </w:p>
+        </w:tc>
+        <w:tc>
+          <w:tcPr>
+            <w:tcW w:w="1725" w:type="dxa"/>
+          </w:tcPr>
+          <w:p>
+            <w:pPr>
+              <w:pStyle w:val="NoSpacing"/>
+              <w:spacing w:line="360" w:lineRule="auto"/>
+              <w:jc w:val="both"/>
+              <w:rPr>
+                <w:rFonts w:ascii="Times New Roman" w:hAnsi="Times New Roman" w:cs="Times New Roman"/>
+                <w:sz w:val="24"/>
+                <w:szCs w:val="24"/>
+              </w:rPr>
+            </w:pPr>
+            <w:r>
+              <w:rPr>
+                <w:rFonts w:ascii="Times New Roman" w:hAnsi="Times New Roman" w:cs="Times New Roman"/>
+                <w:sz w:val="24"/>
+                <w:szCs w:val="24"/>
+              </w:rPr>
+              <w:t>Speedup</w:t>
             </w:r>
           </w:p>
         </w:tc>
@@ -2776,7 +2876,7 @@
       <w:tr>
         <w:tc>
           <w:tcPr>
-            <w:tcW w:w="1908" w:type="dxa"/>
+            <w:tcW w:w="1609" w:type="dxa"/>
           </w:tcPr>
           <w:p>
             <w:pPr>
@@ -2801,40 +2901,32 @@
         </w:tc>
         <w:tc>
           <w:tcPr>
-            <w:tcW w:w="2250" w:type="dxa"/>
-          </w:tcPr>
-          <w:p>
-            <w:pPr>
-              <w:pStyle w:val="NoSpacing"/>
-              <w:spacing w:line="360" w:lineRule="auto"/>
-              <w:jc w:val="both"/>
-              <w:rPr>
-                <w:rFonts w:ascii="Times New Roman" w:hAnsi="Times New Roman" w:cs="Times New Roman"/>
-                <w:sz w:val="24"/>
-                <w:szCs w:val="24"/>
-              </w:rPr>
-            </w:pPr>
-            <w:r>
-              <w:rPr>
-                <w:rFonts w:ascii="Times New Roman" w:hAnsi="Times New Roman" w:cs="Times New Roman"/>
-                <w:sz w:val="24"/>
-                <w:szCs w:val="24"/>
-              </w:rPr>
-              <w:t>5</w:t>
-            </w:r>
-            <w:r>
-              <w:rPr>
-                <w:rFonts w:ascii="Times New Roman" w:hAnsi="Times New Roman" w:cs="Times New Roman"/>
-                <w:sz w:val="24"/>
-                <w:szCs w:val="24"/>
-              </w:rPr>
-              <w:t>000</w:t>
-            </w:r>
-          </w:p>
-        </w:tc>
-        <w:tc>
-          <w:tcPr>
-            <w:tcW w:w="3024" w:type="dxa"/>
+            <w:tcW w:w="1780" w:type="dxa"/>
+          </w:tcPr>
+          <w:p>
+            <w:pPr>
+              <w:pStyle w:val="NoSpacing"/>
+              <w:spacing w:line="360" w:lineRule="auto"/>
+              <w:jc w:val="both"/>
+              <w:rPr>
+                <w:rFonts w:ascii="Times New Roman" w:hAnsi="Times New Roman" w:cs="Times New Roman"/>
+                <w:sz w:val="24"/>
+                <w:szCs w:val="24"/>
+              </w:rPr>
+            </w:pPr>
+            <w:r>
+              <w:rPr>
+                <w:rFonts w:ascii="Times New Roman" w:hAnsi="Times New Roman" w:cs="Times New Roman"/>
+                <w:sz w:val="24"/>
+                <w:szCs w:val="24"/>
+              </w:rPr>
+              <w:t>5000</w:t>
+            </w:r>
+          </w:p>
+        </w:tc>
+        <w:tc>
+          <w:tcPr>
+            <w:tcW w:w="2451" w:type="dxa"/>
           </w:tcPr>
           <w:p>
             <w:pPr>
@@ -2859,7 +2951,7 @@
         </w:tc>
         <w:tc>
           <w:tcPr>
-            <w:tcW w:w="2394" w:type="dxa"/>
+            <w:tcW w:w="2011" w:type="dxa"/>
           </w:tcPr>
           <w:p>
             <w:pPr>
@@ -2879,6 +2971,31 @@
                 <w:szCs w:val="24"/>
               </w:rPr>
               <w:t>1</w:t>
+            </w:r>
+          </w:p>
+        </w:tc>
+        <w:tc>
+          <w:tcPr>
+            <w:tcW w:w="1725" w:type="dxa"/>
+          </w:tcPr>
+          <w:p>
+            <w:pPr>
+              <w:pStyle w:val="NoSpacing"/>
+              <w:spacing w:line="360" w:lineRule="auto"/>
+              <w:jc w:val="both"/>
+              <w:rPr>
+                <w:rFonts w:ascii="Times New Roman" w:hAnsi="Times New Roman" w:cs="Times New Roman"/>
+                <w:sz w:val="24"/>
+                <w:szCs w:val="24"/>
+              </w:rPr>
+            </w:pPr>
+            <w:r>
+              <w:rPr>
+                <w:rFonts w:ascii="Times New Roman" w:hAnsi="Times New Roman" w:cs="Times New Roman"/>
+                <w:sz w:val="24"/>
+                <w:szCs w:val="24"/>
+              </w:rPr>
+              <w:t>2</w:t>
             </w:r>
           </w:p>
         </w:tc>
@@ -2886,7 +3003,7 @@
       <w:tr>
         <w:tc>
           <w:tcPr>
-            <w:tcW w:w="1908" w:type="dxa"/>
+            <w:tcW w:w="1609" w:type="dxa"/>
           </w:tcPr>
           <w:p>
             <w:pPr>
@@ -2911,40 +3028,32 @@
         </w:tc>
         <w:tc>
           <w:tcPr>
-            <w:tcW w:w="2250" w:type="dxa"/>
-          </w:tcPr>
-          <w:p>
-            <w:pPr>
-              <w:pStyle w:val="NoSpacing"/>
-              <w:spacing w:line="360" w:lineRule="auto"/>
-              <w:jc w:val="both"/>
-              <w:rPr>
-                <w:rFonts w:ascii="Times New Roman" w:hAnsi="Times New Roman" w:cs="Times New Roman"/>
-                <w:sz w:val="24"/>
-                <w:szCs w:val="24"/>
-              </w:rPr>
-            </w:pPr>
-            <w:r>
-              <w:rPr>
-                <w:rFonts w:ascii="Times New Roman" w:hAnsi="Times New Roman" w:cs="Times New Roman"/>
-                <w:sz w:val="24"/>
-                <w:szCs w:val="24"/>
-              </w:rPr>
-              <w:t>5</w:t>
-            </w:r>
-            <w:r>
-              <w:rPr>
-                <w:rFonts w:ascii="Times New Roman" w:hAnsi="Times New Roman" w:cs="Times New Roman"/>
-                <w:sz w:val="24"/>
-                <w:szCs w:val="24"/>
-              </w:rPr>
-              <w:t>000</w:t>
-            </w:r>
-          </w:p>
-        </w:tc>
-        <w:tc>
-          <w:tcPr>
-            <w:tcW w:w="3024" w:type="dxa"/>
+            <w:tcW w:w="1780" w:type="dxa"/>
+          </w:tcPr>
+          <w:p>
+            <w:pPr>
+              <w:pStyle w:val="NoSpacing"/>
+              <w:spacing w:line="360" w:lineRule="auto"/>
+              <w:jc w:val="both"/>
+              <w:rPr>
+                <w:rFonts w:ascii="Times New Roman" w:hAnsi="Times New Roman" w:cs="Times New Roman"/>
+                <w:sz w:val="24"/>
+                <w:szCs w:val="24"/>
+              </w:rPr>
+            </w:pPr>
+            <w:r>
+              <w:rPr>
+                <w:rFonts w:ascii="Times New Roman" w:hAnsi="Times New Roman" w:cs="Times New Roman"/>
+                <w:sz w:val="24"/>
+                <w:szCs w:val="24"/>
+              </w:rPr>
+              <w:t>5000</w:t>
+            </w:r>
+          </w:p>
+        </w:tc>
+        <w:tc>
+          <w:tcPr>
+            <w:tcW w:w="2451" w:type="dxa"/>
           </w:tcPr>
           <w:p>
             <w:pPr>
@@ -2969,7 +3078,7 @@
         </w:tc>
         <w:tc>
           <w:tcPr>
-            <w:tcW w:w="2394" w:type="dxa"/>
+            <w:tcW w:w="2011" w:type="dxa"/>
           </w:tcPr>
           <w:p>
             <w:pPr>
@@ -2989,6 +3098,31 @@
                 <w:szCs w:val="24"/>
               </w:rPr>
               <w:t>18</w:t>
+            </w:r>
+          </w:p>
+        </w:tc>
+        <w:tc>
+          <w:tcPr>
+            <w:tcW w:w="1725" w:type="dxa"/>
+          </w:tcPr>
+          <w:p>
+            <w:pPr>
+              <w:pStyle w:val="NoSpacing"/>
+              <w:spacing w:line="360" w:lineRule="auto"/>
+              <w:jc w:val="both"/>
+              <w:rPr>
+                <w:rFonts w:ascii="Times New Roman" w:hAnsi="Times New Roman" w:cs="Times New Roman"/>
+                <w:sz w:val="24"/>
+                <w:szCs w:val="24"/>
+              </w:rPr>
+            </w:pPr>
+            <w:r>
+              <w:rPr>
+                <w:rFonts w:ascii="Times New Roman" w:hAnsi="Times New Roman" w:cs="Times New Roman"/>
+                <w:sz w:val="24"/>
+                <w:szCs w:val="24"/>
+              </w:rPr>
+              <w:t>1.27</w:t>
             </w:r>
           </w:p>
         </w:tc>
@@ -2996,7 +3130,7 @@
       <w:tr>
         <w:tc>
           <w:tcPr>
-            <w:tcW w:w="1908" w:type="dxa"/>
+            <w:tcW w:w="1609" w:type="dxa"/>
           </w:tcPr>
           <w:p>
             <w:pPr>
@@ -3021,40 +3155,32 @@
         </w:tc>
         <w:tc>
           <w:tcPr>
-            <w:tcW w:w="2250" w:type="dxa"/>
-          </w:tcPr>
-          <w:p>
-            <w:pPr>
-              <w:pStyle w:val="NoSpacing"/>
-              <w:spacing w:line="360" w:lineRule="auto"/>
-              <w:jc w:val="both"/>
-              <w:rPr>
-                <w:rFonts w:ascii="Times New Roman" w:hAnsi="Times New Roman" w:cs="Times New Roman"/>
-                <w:sz w:val="24"/>
-                <w:szCs w:val="24"/>
-              </w:rPr>
-            </w:pPr>
-            <w:r>
-              <w:rPr>
-                <w:rFonts w:ascii="Times New Roman" w:hAnsi="Times New Roman" w:cs="Times New Roman"/>
-                <w:sz w:val="24"/>
-                <w:szCs w:val="24"/>
-              </w:rPr>
-              <w:t>5</w:t>
-            </w:r>
-            <w:r>
-              <w:rPr>
-                <w:rFonts w:ascii="Times New Roman" w:hAnsi="Times New Roman" w:cs="Times New Roman"/>
-                <w:sz w:val="24"/>
-                <w:szCs w:val="24"/>
-              </w:rPr>
-              <w:t>000</w:t>
-            </w:r>
-          </w:p>
-        </w:tc>
-        <w:tc>
-          <w:tcPr>
-            <w:tcW w:w="3024" w:type="dxa"/>
+            <w:tcW w:w="1780" w:type="dxa"/>
+          </w:tcPr>
+          <w:p>
+            <w:pPr>
+              <w:pStyle w:val="NoSpacing"/>
+              <w:spacing w:line="360" w:lineRule="auto"/>
+              <w:jc w:val="both"/>
+              <w:rPr>
+                <w:rFonts w:ascii="Times New Roman" w:hAnsi="Times New Roman" w:cs="Times New Roman"/>
+                <w:sz w:val="24"/>
+                <w:szCs w:val="24"/>
+              </w:rPr>
+            </w:pPr>
+            <w:r>
+              <w:rPr>
+                <w:rFonts w:ascii="Times New Roman" w:hAnsi="Times New Roman" w:cs="Times New Roman"/>
+                <w:sz w:val="24"/>
+                <w:szCs w:val="24"/>
+              </w:rPr>
+              <w:t>5000</w:t>
+            </w:r>
+          </w:p>
+        </w:tc>
+        <w:tc>
+          <w:tcPr>
+            <w:tcW w:w="2451" w:type="dxa"/>
           </w:tcPr>
           <w:p>
             <w:pPr>
@@ -3079,7 +3205,7 @@
         </w:tc>
         <w:tc>
           <w:tcPr>
-            <w:tcW w:w="2394" w:type="dxa"/>
+            <w:tcW w:w="2011" w:type="dxa"/>
           </w:tcPr>
           <w:p>
             <w:pPr>
@@ -3099,6 +3225,31 @@
                 <w:szCs w:val="24"/>
               </w:rPr>
               <w:t>203</w:t>
+            </w:r>
+          </w:p>
+        </w:tc>
+        <w:tc>
+          <w:tcPr>
+            <w:tcW w:w="1725" w:type="dxa"/>
+          </w:tcPr>
+          <w:p>
+            <w:pPr>
+              <w:pStyle w:val="NoSpacing"/>
+              <w:spacing w:line="360" w:lineRule="auto"/>
+              <w:jc w:val="both"/>
+              <w:rPr>
+                <w:rFonts w:ascii="Times New Roman" w:hAnsi="Times New Roman" w:cs="Times New Roman"/>
+                <w:sz w:val="24"/>
+                <w:szCs w:val="24"/>
+              </w:rPr>
+            </w:pPr>
+            <w:r>
+              <w:rPr>
+                <w:rFonts w:ascii="Times New Roman" w:hAnsi="Times New Roman" w:cs="Times New Roman"/>
+                <w:sz w:val="24"/>
+                <w:szCs w:val="24"/>
+              </w:rPr>
+              <w:t>1.47</w:t>
             </w:r>
           </w:p>
         </w:tc>
@@ -3106,7 +3257,7 @@
       <w:tr>
         <w:tc>
           <w:tcPr>
-            <w:tcW w:w="1908" w:type="dxa"/>
+            <w:tcW w:w="1609" w:type="dxa"/>
           </w:tcPr>
           <w:p>
             <w:pPr>
@@ -3131,40 +3282,32 @@
         </w:tc>
         <w:tc>
           <w:tcPr>
-            <w:tcW w:w="2250" w:type="dxa"/>
-          </w:tcPr>
-          <w:p>
-            <w:pPr>
-              <w:pStyle w:val="NoSpacing"/>
-              <w:spacing w:line="360" w:lineRule="auto"/>
-              <w:jc w:val="both"/>
-              <w:rPr>
-                <w:rFonts w:ascii="Times New Roman" w:hAnsi="Times New Roman" w:cs="Times New Roman"/>
-                <w:sz w:val="24"/>
-                <w:szCs w:val="24"/>
-              </w:rPr>
-            </w:pPr>
-            <w:r>
-              <w:rPr>
-                <w:rFonts w:ascii="Times New Roman" w:hAnsi="Times New Roman" w:cs="Times New Roman"/>
-                <w:sz w:val="24"/>
-                <w:szCs w:val="24"/>
-              </w:rPr>
-              <w:t>5</w:t>
-            </w:r>
-            <w:r>
-              <w:rPr>
-                <w:rFonts w:ascii="Times New Roman" w:hAnsi="Times New Roman" w:cs="Times New Roman"/>
-                <w:sz w:val="24"/>
-                <w:szCs w:val="24"/>
-              </w:rPr>
-              <w:t>000</w:t>
-            </w:r>
-          </w:p>
-        </w:tc>
-        <w:tc>
-          <w:tcPr>
-            <w:tcW w:w="3024" w:type="dxa"/>
+            <w:tcW w:w="1780" w:type="dxa"/>
+          </w:tcPr>
+          <w:p>
+            <w:pPr>
+              <w:pStyle w:val="NoSpacing"/>
+              <w:spacing w:line="360" w:lineRule="auto"/>
+              <w:jc w:val="both"/>
+              <w:rPr>
+                <w:rFonts w:ascii="Times New Roman" w:hAnsi="Times New Roman" w:cs="Times New Roman"/>
+                <w:sz w:val="24"/>
+                <w:szCs w:val="24"/>
+              </w:rPr>
+            </w:pPr>
+            <w:r>
+              <w:rPr>
+                <w:rFonts w:ascii="Times New Roman" w:hAnsi="Times New Roman" w:cs="Times New Roman"/>
+                <w:sz w:val="24"/>
+                <w:szCs w:val="24"/>
+              </w:rPr>
+              <w:t>5000</w:t>
+            </w:r>
+          </w:p>
+        </w:tc>
+        <w:tc>
+          <w:tcPr>
+            <w:tcW w:w="2451" w:type="dxa"/>
           </w:tcPr>
           <w:p>
             <w:pPr>
@@ -3189,7 +3332,7 @@
         </w:tc>
         <w:tc>
           <w:tcPr>
-            <w:tcW w:w="2394" w:type="dxa"/>
+            <w:tcW w:w="2011" w:type="dxa"/>
           </w:tcPr>
           <w:p>
             <w:pPr>
@@ -3209,6 +3352,31 @@
                 <w:szCs w:val="24"/>
               </w:rPr>
               <w:t>1794</w:t>
+            </w:r>
+          </w:p>
+        </w:tc>
+        <w:tc>
+          <w:tcPr>
+            <w:tcW w:w="1725" w:type="dxa"/>
+          </w:tcPr>
+          <w:p>
+            <w:pPr>
+              <w:pStyle w:val="NoSpacing"/>
+              <w:spacing w:line="360" w:lineRule="auto"/>
+              <w:jc w:val="both"/>
+              <w:rPr>
+                <w:rFonts w:ascii="Times New Roman" w:hAnsi="Times New Roman" w:cs="Times New Roman"/>
+                <w:sz w:val="24"/>
+                <w:szCs w:val="24"/>
+              </w:rPr>
+            </w:pPr>
+            <w:r>
+              <w:rPr>
+                <w:rFonts w:ascii="Times New Roman" w:hAnsi="Times New Roman" w:cs="Times New Roman"/>
+                <w:sz w:val="24"/>
+                <w:szCs w:val="24"/>
+              </w:rPr>
+              <w:t>1.80</w:t>
             </w:r>
           </w:p>
         </w:tc>
@@ -3222,6 +3390,7 @@
     <w:p>
       <w:pPr>
         <w:pStyle w:val="NoSpacing"/>
+        <w:jc w:val="center"/>
       </w:pPr>
       <w:r>
         <w:rPr>
@@ -3229,7 +3398,7 @@
         </w:rPr>
         <w:drawing>
           <wp:inline distT="0" distB="0" distL="0" distR="0">
-            <wp:extent cx="5486400" cy="3200400"/>
+            <wp:extent cx="5486400" cy="2876550"/>
             <wp:effectExtent l="19050" t="0" r="19050" b="0"/>
             <wp:docPr id="3" name="Chart 3"/>
             <wp:cNvGraphicFramePr/>
@@ -3252,6 +3421,11 @@
         <w:pStyle w:val="NoSpacing"/>
         <w:spacing w:line="360" w:lineRule="auto"/>
         <w:jc w:val="both"/>
+        <w:rPr>
+          <w:rFonts w:ascii="Times New Roman" w:hAnsi="Times New Roman" w:cs="Times New Roman"/>
+          <w:sz w:val="24"/>
+          <w:szCs w:val="24"/>
+        </w:rPr>
       </w:pPr>
       <w:r>
         <w:rPr>
@@ -3293,8 +3467,28 @@
           <w:sz w:val="24"/>
           <w:szCs w:val="24"/>
         </w:rPr>
-        <w:t xml:space="preserve"> did not support Iterators, we had to be fair and add the time to actually remove arbitrary elements from the heap. We purposely took the naïve approach and just popped all elements into a temporary storage and pushed in the valid elements back into the heap. Fibonacci still proved to be slower than the binary heap. From the results we can clearly conclude that the amortized run times claimed by fibonacci heaps would require very large data </w:t>
-      </w:r>
+        <w:t xml:space="preserve"> did not support Iterators, we had to be fair and add the time to actually remove arbitrary elements from the heap. We purposely took the naïve approach and just popped all elements into a temporary storage and pushed in the valid elements back into the heap. Fibonacci still proved to be slower than the binary heap. From the results we can clearly conclude that the amortized run times claimed by fibonacci heaps would require very large data in the heap and </w:t>
+      </w:r>
+      <w:r>
+        <w:rPr>
+          <w:rFonts w:ascii="Times New Roman" w:hAnsi="Times New Roman" w:cs="Times New Roman"/>
+          <w:sz w:val="24"/>
+          <w:szCs w:val="24"/>
+        </w:rPr>
+        <w:t xml:space="preserve">for our purposes was not needed. Hence, for tier two, we will use the binary heap. </w:t>
+      </w:r>
+    </w:p>
+    <w:p>
+      <w:pPr>
+        <w:pStyle w:val="NoSpacing"/>
+        <w:spacing w:line="360" w:lineRule="auto"/>
+        <w:jc w:val="both"/>
+        <w:rPr>
+          <w:rFonts w:ascii="Times New Roman" w:hAnsi="Times New Roman" w:cs="Times New Roman"/>
+          <w:sz w:val="24"/>
+          <w:szCs w:val="24"/>
+        </w:rPr>
+      </w:pPr>
       <w:r>
         <w:rPr>
           <w:rFonts w:ascii="Times New Roman" w:hAnsi="Times New Roman" w:cs="Times New Roman"/>
@@ -3302,15 +3496,1146 @@
           <w:szCs w:val="24"/>
         </w:rPr>
         <w:lastRenderedPageBreak/>
-        <w:t xml:space="preserve">in the heap and </w:t>
-      </w:r>
-      <w:r>
-        <w:rPr>
-          <w:rFonts w:ascii="Times New Roman" w:hAnsi="Times New Roman" w:cs="Times New Roman"/>
-          <w:sz w:val="24"/>
-          <w:szCs w:val="24"/>
-        </w:rPr>
-        <w:t xml:space="preserve">for our purposes was not needed. Hence, for tier two, we will use the binary heap. </w:t>
+        <w:t xml:space="preserve">For tier two, you can see from the speedup column in the table that while there was speedup, they were not great. This was due greatly to the performance hit we take from </w:t>
+      </w:r>
+      <w:r>
+        <w:rPr>
+          <w:rFonts w:ascii="Times New Roman" w:hAnsi="Times New Roman" w:cs="Times New Roman"/>
+          <w:i/>
+          <w:sz w:val="24"/>
+          <w:szCs w:val="24"/>
+        </w:rPr>
+        <w:t>priority_queue</w:t>
+      </w:r>
+      <w:r>
+        <w:rPr>
+          <w:rFonts w:ascii="Times New Roman" w:hAnsi="Times New Roman" w:cs="Times New Roman"/>
+          <w:sz w:val="24"/>
+          <w:szCs w:val="24"/>
+        </w:rPr>
+        <w:t xml:space="preserve"> and its lack of Iterators</w:t>
+      </w:r>
+      <w:r>
+        <w:rPr>
+          <w:rFonts w:ascii="Times New Roman" w:hAnsi="Times New Roman" w:cs="Times New Roman"/>
+          <w:sz w:val="24"/>
+          <w:szCs w:val="24"/>
+        </w:rPr>
+        <w:t>. Earlier we showed the run</w:t>
+      </w:r>
+      <w:r>
+        <w:rPr>
+          <w:rFonts w:ascii="Times New Roman" w:hAnsi="Times New Roman" w:cs="Times New Roman"/>
+          <w:sz w:val="24"/>
+          <w:szCs w:val="24"/>
+        </w:rPr>
+        <w:t xml:space="preserve">time to delete arbitrary elements from the binary heap it took worst case </w:t>
+      </w:r>
+      <w:proofErr w:type="gramStart"/>
+      <w:r>
+        <w:rPr>
+          <w:rFonts w:ascii="Times New Roman" w:hAnsi="Times New Roman" w:cs="Times New Roman"/>
+          <w:i/>
+          <w:sz w:val="24"/>
+          <w:szCs w:val="24"/>
+        </w:rPr>
+        <w:t>O(</w:t>
+      </w:r>
+      <w:proofErr w:type="gramEnd"/>
+      <w:r>
+        <w:rPr>
+          <w:rFonts w:ascii="Times New Roman" w:hAnsi="Times New Roman" w:cs="Times New Roman"/>
+          <w:i/>
+          <w:sz w:val="24"/>
+          <w:szCs w:val="24"/>
+        </w:rPr>
+        <w:t>log*n+log*n)</w:t>
+      </w:r>
+      <w:r>
+        <w:rPr>
+          <w:rFonts w:ascii="Times New Roman" w:hAnsi="Times New Roman" w:cs="Times New Roman"/>
+          <w:i/>
+          <w:sz w:val="24"/>
+          <w:szCs w:val="24"/>
+        </w:rPr>
+        <w:t>.</w:t>
+      </w:r>
+      <w:r>
+        <w:rPr>
+          <w:rFonts w:ascii="Times New Roman" w:hAnsi="Times New Roman" w:cs="Times New Roman"/>
+          <w:i/>
+          <w:sz w:val="24"/>
+          <w:szCs w:val="24"/>
+        </w:rPr>
+        <w:t xml:space="preserve"> </w:t>
+      </w:r>
+      <w:r>
+        <w:rPr>
+          <w:rFonts w:ascii="Times New Roman" w:hAnsi="Times New Roman" w:cs="Times New Roman"/>
+          <w:sz w:val="24"/>
+          <w:szCs w:val="24"/>
+        </w:rPr>
+        <w:t>We believe the speedup would be even greater if we had the worst case</w:t>
+      </w:r>
+      <w:r>
+        <w:rPr>
+          <w:rFonts w:ascii="Times New Roman" w:hAnsi="Times New Roman" w:cs="Times New Roman"/>
+          <w:sz w:val="24"/>
+          <w:szCs w:val="24"/>
+        </w:rPr>
+        <w:t xml:space="preserve"> to the original runtime of </w:t>
+      </w:r>
+      <w:proofErr w:type="gramStart"/>
+      <w:r>
+        <w:rPr>
+          <w:rFonts w:ascii="Times New Roman" w:hAnsi="Times New Roman" w:cs="Times New Roman"/>
+          <w:i/>
+          <w:sz w:val="24"/>
+          <w:szCs w:val="24"/>
+        </w:rPr>
+        <w:t>O(</w:t>
+      </w:r>
+      <w:proofErr w:type="gramEnd"/>
+      <w:r>
+        <w:rPr>
+          <w:rFonts w:ascii="Times New Roman" w:hAnsi="Times New Roman" w:cs="Times New Roman"/>
+          <w:i/>
+          <w:sz w:val="24"/>
+          <w:szCs w:val="24"/>
+        </w:rPr>
+        <w:t>n).</w:t>
+      </w:r>
+      <w:r>
+        <w:rPr>
+          <w:rFonts w:ascii="Times New Roman" w:hAnsi="Times New Roman" w:cs="Times New Roman"/>
+          <w:i/>
+          <w:sz w:val="24"/>
+          <w:szCs w:val="24"/>
+        </w:rPr>
+        <w:t xml:space="preserve"> </w:t>
+      </w:r>
+      <w:r>
+        <w:rPr>
+          <w:rFonts w:ascii="Times New Roman" w:hAnsi="Times New Roman" w:cs="Times New Roman"/>
+          <w:sz w:val="24"/>
+          <w:szCs w:val="24"/>
+        </w:rPr>
+        <w:t xml:space="preserve">This need to improve our performance was the motivation behind the development of the </w:t>
+      </w:r>
+      <w:r>
+        <w:rPr>
+          <w:rFonts w:ascii="Times New Roman" w:hAnsi="Times New Roman" w:cs="Times New Roman"/>
+          <w:i/>
+          <w:sz w:val="24"/>
+          <w:szCs w:val="24"/>
+        </w:rPr>
+        <w:t>BinaryHeapWrapper</w:t>
+      </w:r>
+      <w:r>
+        <w:rPr>
+          <w:rFonts w:ascii="Times New Roman" w:hAnsi="Times New Roman" w:cs="Times New Roman"/>
+          <w:sz w:val="24"/>
+          <w:szCs w:val="24"/>
+        </w:rPr>
+        <w:t xml:space="preserve">. This implementation used a </w:t>
+      </w:r>
+      <w:r>
+        <w:rPr>
+          <w:rFonts w:ascii="Times New Roman" w:hAnsi="Times New Roman" w:cs="Times New Roman"/>
+          <w:sz w:val="24"/>
+          <w:szCs w:val="24"/>
+        </w:rPr>
+        <w:t>vector and represented</w:t>
+      </w:r>
+      <w:r>
+        <w:rPr>
+          <w:rFonts w:ascii="Times New Roman" w:hAnsi="Times New Roman" w:cs="Times New Roman"/>
+          <w:sz w:val="24"/>
+          <w:szCs w:val="24"/>
+        </w:rPr>
+        <w:t xml:space="preserve"> </w:t>
+      </w:r>
+      <w:r>
+        <w:rPr>
+          <w:rFonts w:ascii="Times New Roman" w:hAnsi="Times New Roman" w:cs="Times New Roman"/>
+          <w:sz w:val="24"/>
+          <w:szCs w:val="24"/>
+        </w:rPr>
+        <w:t xml:space="preserve">it </w:t>
+      </w:r>
+      <w:r>
+        <w:rPr>
+          <w:rFonts w:ascii="Times New Roman" w:hAnsi="Times New Roman" w:cs="Times New Roman"/>
+          <w:sz w:val="24"/>
+          <w:szCs w:val="24"/>
+        </w:rPr>
+        <w:t xml:space="preserve">as a binary heap. Most importantly it allow us to remove arbitrary elements at </w:t>
+      </w:r>
+      <w:proofErr w:type="gramStart"/>
+      <w:r>
+        <w:rPr>
+          <w:rFonts w:ascii="Times New Roman" w:hAnsi="Times New Roman" w:cs="Times New Roman"/>
+          <w:i/>
+          <w:sz w:val="24"/>
+          <w:szCs w:val="24"/>
+        </w:rPr>
+        <w:t>O(</w:t>
+      </w:r>
+      <w:proofErr w:type="gramEnd"/>
+      <w:r>
+        <w:rPr>
+          <w:rFonts w:ascii="Times New Roman" w:hAnsi="Times New Roman" w:cs="Times New Roman"/>
+          <w:i/>
+          <w:sz w:val="24"/>
+          <w:szCs w:val="24"/>
+        </w:rPr>
+        <w:t>n).</w:t>
+      </w:r>
+      <w:r>
+        <w:rPr>
+          <w:rFonts w:ascii="Times New Roman" w:hAnsi="Times New Roman" w:cs="Times New Roman"/>
+          <w:sz w:val="24"/>
+          <w:szCs w:val="24"/>
+        </w:rPr>
+        <w:t xml:space="preserve"> </w:t>
+      </w:r>
+      <w:r>
+        <w:rPr>
+          <w:rFonts w:ascii="Times New Roman" w:hAnsi="Times New Roman" w:cs="Times New Roman"/>
+          <w:i/>
+          <w:sz w:val="24"/>
+          <w:szCs w:val="24"/>
+        </w:rPr>
+        <w:t>BinaryHeapWrapper</w:t>
+      </w:r>
+      <w:r>
+        <w:rPr>
+          <w:rFonts w:ascii="Times New Roman" w:hAnsi="Times New Roman" w:cs="Times New Roman"/>
+          <w:i/>
+          <w:sz w:val="24"/>
+          <w:szCs w:val="24"/>
+        </w:rPr>
+        <w:t xml:space="preserve"> </w:t>
+      </w:r>
+      <w:r>
+        <w:rPr>
+          <w:rFonts w:ascii="Times New Roman" w:hAnsi="Times New Roman" w:cs="Times New Roman"/>
+          <w:sz w:val="24"/>
+          <w:szCs w:val="24"/>
+        </w:rPr>
+        <w:t>was specialized for MUSE and the disadvantage being reusability</w:t>
+      </w:r>
+      <w:r>
+        <w:rPr>
+          <w:rFonts w:ascii="Times New Roman" w:hAnsi="Times New Roman" w:cs="Times New Roman"/>
+          <w:sz w:val="24"/>
+          <w:szCs w:val="24"/>
+        </w:rPr>
+        <w:t>, the binary heap implementation could only be used within</w:t>
+      </w:r>
+      <w:r>
+        <w:rPr>
+          <w:rFonts w:ascii="Times New Roman" w:hAnsi="Times New Roman" w:cs="Times New Roman"/>
+          <w:sz w:val="24"/>
+          <w:szCs w:val="24"/>
+        </w:rPr>
+        <w:t xml:space="preserve"> the</w:t>
+      </w:r>
+      <w:r>
+        <w:rPr>
+          <w:rFonts w:ascii="Times New Roman" w:hAnsi="Times New Roman" w:cs="Times New Roman"/>
+          <w:sz w:val="24"/>
+          <w:szCs w:val="24"/>
+        </w:rPr>
+        <w:t xml:space="preserve"> MUSE</w:t>
+      </w:r>
+      <w:r>
+        <w:rPr>
+          <w:rFonts w:ascii="Times New Roman" w:hAnsi="Times New Roman" w:cs="Times New Roman"/>
+          <w:sz w:val="24"/>
+          <w:szCs w:val="24"/>
+        </w:rPr>
+        <w:t xml:space="preserve"> framework</w:t>
+      </w:r>
+      <w:r>
+        <w:rPr>
+          <w:rFonts w:ascii="Times New Roman" w:hAnsi="Times New Roman" w:cs="Times New Roman"/>
+          <w:sz w:val="24"/>
+          <w:szCs w:val="24"/>
+        </w:rPr>
+        <w:t xml:space="preserve">. We ran the tests for tier two and compared </w:t>
+      </w:r>
+      <w:r>
+        <w:rPr>
+          <w:rFonts w:ascii="Times New Roman" w:hAnsi="Times New Roman" w:cs="Times New Roman"/>
+          <w:i/>
+          <w:sz w:val="24"/>
+          <w:szCs w:val="24"/>
+        </w:rPr>
+        <w:t>BinaryHeapWrapper</w:t>
+      </w:r>
+      <w:r>
+        <w:rPr>
+          <w:rFonts w:ascii="Times New Roman" w:hAnsi="Times New Roman" w:cs="Times New Roman"/>
+          <w:i/>
+          <w:sz w:val="24"/>
+          <w:szCs w:val="24"/>
+        </w:rPr>
+        <w:t xml:space="preserve"> </w:t>
+      </w:r>
+      <w:r>
+        <w:rPr>
+          <w:rFonts w:ascii="Times New Roman" w:hAnsi="Times New Roman" w:cs="Times New Roman"/>
+          <w:sz w:val="24"/>
+          <w:szCs w:val="24"/>
+        </w:rPr>
+        <w:t xml:space="preserve">against </w:t>
+      </w:r>
+      <w:r>
+        <w:rPr>
+          <w:rFonts w:ascii="Times New Roman" w:hAnsi="Times New Roman" w:cs="Times New Roman"/>
+          <w:i/>
+          <w:sz w:val="24"/>
+          <w:szCs w:val="24"/>
+        </w:rPr>
+        <w:t>priority_queue</w:t>
+      </w:r>
+      <w:r>
+        <w:rPr>
+          <w:rFonts w:ascii="Times New Roman" w:hAnsi="Times New Roman" w:cs="Times New Roman"/>
+          <w:i/>
+          <w:sz w:val="24"/>
+          <w:szCs w:val="24"/>
+        </w:rPr>
+        <w:t xml:space="preserve"> </w:t>
+      </w:r>
+      <w:r>
+        <w:rPr>
+          <w:rFonts w:ascii="Times New Roman" w:hAnsi="Times New Roman" w:cs="Times New Roman"/>
+          <w:sz w:val="24"/>
+          <w:szCs w:val="24"/>
+        </w:rPr>
+        <w:t>and fibonacci heap</w:t>
+      </w:r>
+      <w:r>
+        <w:rPr>
+          <w:rFonts w:ascii="Times New Roman" w:hAnsi="Times New Roman" w:cs="Times New Roman"/>
+          <w:i/>
+          <w:sz w:val="24"/>
+          <w:szCs w:val="24"/>
+        </w:rPr>
+        <w:t xml:space="preserve">. </w:t>
+      </w:r>
+      <w:r>
+        <w:rPr>
+          <w:rFonts w:ascii="Times New Roman" w:hAnsi="Times New Roman" w:cs="Times New Roman"/>
+          <w:sz w:val="24"/>
+          <w:szCs w:val="24"/>
+        </w:rPr>
+        <w:t>The following table shows the results from the experiment.</w:t>
+      </w:r>
+      <w:r>
+        <w:rPr>
+          <w:rFonts w:ascii="Times New Roman" w:hAnsi="Times New Roman" w:cs="Times New Roman"/>
+          <w:sz w:val="24"/>
+          <w:szCs w:val="24"/>
+        </w:rPr>
+        <w:t xml:space="preserve"> Since we have two binary heaps, we decided to change the names in the table to the actual class names.</w:t>
+      </w:r>
+    </w:p>
+    <w:tbl>
+      <w:tblPr>
+        <w:tblStyle w:val="TableGrid"/>
+        <w:tblW w:w="0" w:type="auto"/>
+        <w:jc w:val="center"/>
+        <w:tblLayout w:type="fixed"/>
+        <w:tblLook w:val="04A0"/>
+      </w:tblPr>
+      <w:tblGrid>
+        <w:gridCol w:w="1107"/>
+        <w:gridCol w:w="1209"/>
+        <w:gridCol w:w="1752"/>
+        <w:gridCol w:w="1787"/>
+        <w:gridCol w:w="2263"/>
+      </w:tblGrid>
+      <w:tr>
+        <w:trPr>
+          <w:jc w:val="center"/>
+        </w:trPr>
+        <w:tc>
+          <w:tcPr>
+            <w:tcW w:w="1107" w:type="dxa"/>
+          </w:tcPr>
+          <w:p>
+            <w:pPr>
+              <w:pStyle w:val="NoSpacing"/>
+              <w:spacing w:line="360" w:lineRule="auto"/>
+              <w:jc w:val="both"/>
+              <w:rPr>
+                <w:rFonts w:ascii="Times New Roman" w:hAnsi="Times New Roman" w:cs="Times New Roman"/>
+                <w:sz w:val="24"/>
+                <w:szCs w:val="24"/>
+              </w:rPr>
+            </w:pPr>
+            <w:r>
+              <w:rPr>
+                <w:rFonts w:ascii="Times New Roman" w:hAnsi="Times New Roman" w:cs="Times New Roman"/>
+                <w:sz w:val="24"/>
+                <w:szCs w:val="24"/>
+              </w:rPr>
+              <w:t>Events</w:t>
+            </w:r>
+          </w:p>
+        </w:tc>
+        <w:tc>
+          <w:tcPr>
+            <w:tcW w:w="1209" w:type="dxa"/>
+          </w:tcPr>
+          <w:p>
+            <w:pPr>
+              <w:pStyle w:val="NoSpacing"/>
+              <w:spacing w:line="360" w:lineRule="auto"/>
+              <w:jc w:val="both"/>
+              <w:rPr>
+                <w:rFonts w:ascii="Times New Roman" w:hAnsi="Times New Roman" w:cs="Times New Roman"/>
+                <w:sz w:val="24"/>
+                <w:szCs w:val="24"/>
+              </w:rPr>
+            </w:pPr>
+            <w:r>
+              <w:rPr>
+                <w:rFonts w:ascii="Times New Roman" w:hAnsi="Times New Roman" w:cs="Times New Roman"/>
+                <w:sz w:val="24"/>
+                <w:szCs w:val="24"/>
+              </w:rPr>
+              <w:t>Time steps</w:t>
+            </w:r>
+          </w:p>
+        </w:tc>
+        <w:tc>
+          <w:tcPr>
+            <w:tcW w:w="1752" w:type="dxa"/>
+          </w:tcPr>
+          <w:p>
+            <w:pPr>
+              <w:pStyle w:val="NoSpacing"/>
+              <w:spacing w:line="360" w:lineRule="auto"/>
+              <w:jc w:val="both"/>
+              <w:rPr>
+                <w:rFonts w:ascii="Times New Roman" w:hAnsi="Times New Roman" w:cs="Times New Roman"/>
+                <w:sz w:val="24"/>
+                <w:szCs w:val="24"/>
+              </w:rPr>
+            </w:pPr>
+            <w:r>
+              <w:rPr>
+                <w:rFonts w:ascii="Times New Roman" w:hAnsi="Times New Roman" w:cs="Times New Roman"/>
+                <w:sz w:val="24"/>
+                <w:szCs w:val="24"/>
+              </w:rPr>
+              <w:t>Fibonacci execution time</w:t>
+            </w:r>
+          </w:p>
+        </w:tc>
+        <w:tc>
+          <w:tcPr>
+            <w:tcW w:w="1787" w:type="dxa"/>
+          </w:tcPr>
+          <w:p>
+            <w:pPr>
+              <w:pStyle w:val="NoSpacing"/>
+              <w:spacing w:line="360" w:lineRule="auto"/>
+              <w:jc w:val="both"/>
+              <w:rPr>
+                <w:rFonts w:ascii="Times New Roman" w:hAnsi="Times New Roman" w:cs="Times New Roman"/>
+                <w:sz w:val="24"/>
+                <w:szCs w:val="24"/>
+              </w:rPr>
+            </w:pPr>
+            <w:r>
+              <w:rPr>
+                <w:rFonts w:ascii="Times New Roman" w:hAnsi="Times New Roman" w:cs="Times New Roman"/>
+                <w:sz w:val="24"/>
+                <w:szCs w:val="24"/>
+              </w:rPr>
+              <w:t>Binary execution time</w:t>
+            </w:r>
+          </w:p>
+        </w:tc>
+        <w:tc>
+          <w:tcPr>
+            <w:tcW w:w="2263" w:type="dxa"/>
+          </w:tcPr>
+          <w:p>
+            <w:pPr>
+              <w:pStyle w:val="NoSpacing"/>
+              <w:spacing w:line="360" w:lineRule="auto"/>
+              <w:jc w:val="both"/>
+              <w:rPr>
+                <w:rFonts w:ascii="Times New Roman" w:hAnsi="Times New Roman" w:cs="Times New Roman"/>
+                <w:sz w:val="24"/>
+                <w:szCs w:val="24"/>
+              </w:rPr>
+            </w:pPr>
+            <w:r>
+              <w:rPr>
+                <w:rFonts w:ascii="Times New Roman" w:hAnsi="Times New Roman" w:cs="Times New Roman"/>
+                <w:sz w:val="24"/>
+                <w:szCs w:val="24"/>
+              </w:rPr>
+              <w:t>BinaryHeapWrapper execution time</w:t>
+            </w:r>
+          </w:p>
+        </w:tc>
+      </w:tr>
+      <w:tr>
+        <w:trPr>
+          <w:jc w:val="center"/>
+        </w:trPr>
+        <w:tc>
+          <w:tcPr>
+            <w:tcW w:w="1107" w:type="dxa"/>
+          </w:tcPr>
+          <w:p>
+            <w:pPr>
+              <w:pStyle w:val="NoSpacing"/>
+              <w:spacing w:line="360" w:lineRule="auto"/>
+              <w:jc w:val="both"/>
+              <w:rPr>
+                <w:rFonts w:ascii="Times New Roman" w:hAnsi="Times New Roman" w:cs="Times New Roman"/>
+                <w:sz w:val="24"/>
+                <w:szCs w:val="24"/>
+              </w:rPr>
+            </w:pPr>
+            <w:r>
+              <w:rPr>
+                <w:rFonts w:ascii="Times New Roman" w:hAnsi="Times New Roman" w:cs="Times New Roman"/>
+                <w:sz w:val="24"/>
+                <w:szCs w:val="24"/>
+              </w:rPr>
+              <w:t>100</w:t>
+            </w:r>
+          </w:p>
+        </w:tc>
+        <w:tc>
+          <w:tcPr>
+            <w:tcW w:w="1209" w:type="dxa"/>
+          </w:tcPr>
+          <w:p>
+            <w:pPr>
+              <w:pStyle w:val="NoSpacing"/>
+              <w:spacing w:line="360" w:lineRule="auto"/>
+              <w:jc w:val="both"/>
+              <w:rPr>
+                <w:rFonts w:ascii="Times New Roman" w:hAnsi="Times New Roman" w:cs="Times New Roman"/>
+                <w:sz w:val="24"/>
+                <w:szCs w:val="24"/>
+              </w:rPr>
+            </w:pPr>
+            <w:r>
+              <w:rPr>
+                <w:rFonts w:ascii="Times New Roman" w:hAnsi="Times New Roman" w:cs="Times New Roman"/>
+                <w:sz w:val="24"/>
+                <w:szCs w:val="24"/>
+              </w:rPr>
+              <w:t>5000</w:t>
+            </w:r>
+          </w:p>
+        </w:tc>
+        <w:tc>
+          <w:tcPr>
+            <w:tcW w:w="1752" w:type="dxa"/>
+          </w:tcPr>
+          <w:p>
+            <w:pPr>
+              <w:pStyle w:val="NoSpacing"/>
+              <w:spacing w:line="360" w:lineRule="auto"/>
+              <w:jc w:val="both"/>
+              <w:rPr>
+                <w:rFonts w:ascii="Times New Roman" w:hAnsi="Times New Roman" w:cs="Times New Roman"/>
+                <w:sz w:val="24"/>
+                <w:szCs w:val="24"/>
+              </w:rPr>
+            </w:pPr>
+            <w:r>
+              <w:rPr>
+                <w:rFonts w:ascii="Times New Roman" w:hAnsi="Times New Roman" w:cs="Times New Roman"/>
+                <w:sz w:val="24"/>
+                <w:szCs w:val="24"/>
+              </w:rPr>
+              <w:t>2</w:t>
+            </w:r>
+          </w:p>
+        </w:tc>
+        <w:tc>
+          <w:tcPr>
+            <w:tcW w:w="1787" w:type="dxa"/>
+          </w:tcPr>
+          <w:p>
+            <w:pPr>
+              <w:pStyle w:val="NoSpacing"/>
+              <w:spacing w:line="360" w:lineRule="auto"/>
+              <w:jc w:val="both"/>
+              <w:rPr>
+                <w:rFonts w:ascii="Times New Roman" w:hAnsi="Times New Roman" w:cs="Times New Roman"/>
+                <w:sz w:val="24"/>
+                <w:szCs w:val="24"/>
+              </w:rPr>
+            </w:pPr>
+            <w:r>
+              <w:rPr>
+                <w:rFonts w:ascii="Times New Roman" w:hAnsi="Times New Roman" w:cs="Times New Roman"/>
+                <w:sz w:val="24"/>
+                <w:szCs w:val="24"/>
+              </w:rPr>
+              <w:t>1</w:t>
+            </w:r>
+          </w:p>
+        </w:tc>
+        <w:tc>
+          <w:tcPr>
+            <w:tcW w:w="2263" w:type="dxa"/>
+          </w:tcPr>
+          <w:p>
+            <w:pPr>
+              <w:pStyle w:val="NoSpacing"/>
+              <w:spacing w:line="360" w:lineRule="auto"/>
+              <w:jc w:val="both"/>
+              <w:rPr>
+                <w:rFonts w:ascii="Times New Roman" w:hAnsi="Times New Roman" w:cs="Times New Roman"/>
+                <w:sz w:val="24"/>
+                <w:szCs w:val="24"/>
+              </w:rPr>
+            </w:pPr>
+            <w:r>
+              <w:rPr>
+                <w:rFonts w:ascii="Times New Roman" w:hAnsi="Times New Roman" w:cs="Times New Roman"/>
+                <w:sz w:val="24"/>
+                <w:szCs w:val="24"/>
+              </w:rPr>
+              <w:t>1</w:t>
+            </w:r>
+          </w:p>
+        </w:tc>
+      </w:tr>
+      <w:tr>
+        <w:trPr>
+          <w:jc w:val="center"/>
+        </w:trPr>
+        <w:tc>
+          <w:tcPr>
+            <w:tcW w:w="1107" w:type="dxa"/>
+          </w:tcPr>
+          <w:p>
+            <w:pPr>
+              <w:pStyle w:val="NoSpacing"/>
+              <w:spacing w:line="360" w:lineRule="auto"/>
+              <w:jc w:val="both"/>
+              <w:rPr>
+                <w:rFonts w:ascii="Times New Roman" w:hAnsi="Times New Roman" w:cs="Times New Roman"/>
+                <w:sz w:val="24"/>
+                <w:szCs w:val="24"/>
+              </w:rPr>
+            </w:pPr>
+            <w:r>
+              <w:rPr>
+                <w:rFonts w:ascii="Times New Roman" w:hAnsi="Times New Roman" w:cs="Times New Roman"/>
+                <w:sz w:val="24"/>
+                <w:szCs w:val="24"/>
+              </w:rPr>
+              <w:t>1000</w:t>
+            </w:r>
+          </w:p>
+        </w:tc>
+        <w:tc>
+          <w:tcPr>
+            <w:tcW w:w="1209" w:type="dxa"/>
+          </w:tcPr>
+          <w:p>
+            <w:pPr>
+              <w:pStyle w:val="NoSpacing"/>
+              <w:spacing w:line="360" w:lineRule="auto"/>
+              <w:jc w:val="both"/>
+              <w:rPr>
+                <w:rFonts w:ascii="Times New Roman" w:hAnsi="Times New Roman" w:cs="Times New Roman"/>
+                <w:sz w:val="24"/>
+                <w:szCs w:val="24"/>
+              </w:rPr>
+            </w:pPr>
+            <w:r>
+              <w:rPr>
+                <w:rFonts w:ascii="Times New Roman" w:hAnsi="Times New Roman" w:cs="Times New Roman"/>
+                <w:sz w:val="24"/>
+                <w:szCs w:val="24"/>
+              </w:rPr>
+              <w:t>5000</w:t>
+            </w:r>
+          </w:p>
+        </w:tc>
+        <w:tc>
+          <w:tcPr>
+            <w:tcW w:w="1752" w:type="dxa"/>
+          </w:tcPr>
+          <w:p>
+            <w:pPr>
+              <w:pStyle w:val="NoSpacing"/>
+              <w:spacing w:line="360" w:lineRule="auto"/>
+              <w:jc w:val="both"/>
+              <w:rPr>
+                <w:rFonts w:ascii="Times New Roman" w:hAnsi="Times New Roman" w:cs="Times New Roman"/>
+                <w:sz w:val="24"/>
+                <w:szCs w:val="24"/>
+              </w:rPr>
+            </w:pPr>
+            <w:r>
+              <w:rPr>
+                <w:rFonts w:ascii="Times New Roman" w:hAnsi="Times New Roman" w:cs="Times New Roman"/>
+                <w:sz w:val="24"/>
+                <w:szCs w:val="24"/>
+              </w:rPr>
+              <w:t>23</w:t>
+            </w:r>
+          </w:p>
+        </w:tc>
+        <w:tc>
+          <w:tcPr>
+            <w:tcW w:w="1787" w:type="dxa"/>
+          </w:tcPr>
+          <w:p>
+            <w:pPr>
+              <w:pStyle w:val="NoSpacing"/>
+              <w:spacing w:line="360" w:lineRule="auto"/>
+              <w:jc w:val="both"/>
+              <w:rPr>
+                <w:rFonts w:ascii="Times New Roman" w:hAnsi="Times New Roman" w:cs="Times New Roman"/>
+                <w:sz w:val="24"/>
+                <w:szCs w:val="24"/>
+              </w:rPr>
+            </w:pPr>
+            <w:r>
+              <w:rPr>
+                <w:rFonts w:ascii="Times New Roman" w:hAnsi="Times New Roman" w:cs="Times New Roman"/>
+                <w:sz w:val="24"/>
+                <w:szCs w:val="24"/>
+              </w:rPr>
+              <w:t>18</w:t>
+            </w:r>
+          </w:p>
+        </w:tc>
+        <w:tc>
+          <w:tcPr>
+            <w:tcW w:w="2263" w:type="dxa"/>
+          </w:tcPr>
+          <w:p>
+            <w:pPr>
+              <w:pStyle w:val="NoSpacing"/>
+              <w:spacing w:line="360" w:lineRule="auto"/>
+              <w:jc w:val="both"/>
+              <w:rPr>
+                <w:rFonts w:ascii="Times New Roman" w:hAnsi="Times New Roman" w:cs="Times New Roman"/>
+                <w:sz w:val="24"/>
+                <w:szCs w:val="24"/>
+              </w:rPr>
+            </w:pPr>
+            <w:r>
+              <w:rPr>
+                <w:rFonts w:ascii="Times New Roman" w:hAnsi="Times New Roman" w:cs="Times New Roman"/>
+                <w:sz w:val="24"/>
+                <w:szCs w:val="24"/>
+              </w:rPr>
+              <w:t>13</w:t>
+            </w:r>
+          </w:p>
+        </w:tc>
+      </w:tr>
+      <w:tr>
+        <w:trPr>
+          <w:jc w:val="center"/>
+        </w:trPr>
+        <w:tc>
+          <w:tcPr>
+            <w:tcW w:w="1107" w:type="dxa"/>
+          </w:tcPr>
+          <w:p>
+            <w:pPr>
+              <w:pStyle w:val="NoSpacing"/>
+              <w:spacing w:line="360" w:lineRule="auto"/>
+              <w:jc w:val="both"/>
+              <w:rPr>
+                <w:rFonts w:ascii="Times New Roman" w:hAnsi="Times New Roman" w:cs="Times New Roman"/>
+                <w:sz w:val="24"/>
+                <w:szCs w:val="24"/>
+              </w:rPr>
+            </w:pPr>
+            <w:r>
+              <w:rPr>
+                <w:rFonts w:ascii="Times New Roman" w:hAnsi="Times New Roman" w:cs="Times New Roman"/>
+                <w:sz w:val="24"/>
+                <w:szCs w:val="24"/>
+              </w:rPr>
+              <w:t>10000</w:t>
+            </w:r>
+          </w:p>
+        </w:tc>
+        <w:tc>
+          <w:tcPr>
+            <w:tcW w:w="1209" w:type="dxa"/>
+          </w:tcPr>
+          <w:p>
+            <w:pPr>
+              <w:pStyle w:val="NoSpacing"/>
+              <w:spacing w:line="360" w:lineRule="auto"/>
+              <w:jc w:val="both"/>
+              <w:rPr>
+                <w:rFonts w:ascii="Times New Roman" w:hAnsi="Times New Roman" w:cs="Times New Roman"/>
+                <w:sz w:val="24"/>
+                <w:szCs w:val="24"/>
+              </w:rPr>
+            </w:pPr>
+            <w:r>
+              <w:rPr>
+                <w:rFonts w:ascii="Times New Roman" w:hAnsi="Times New Roman" w:cs="Times New Roman"/>
+                <w:sz w:val="24"/>
+                <w:szCs w:val="24"/>
+              </w:rPr>
+              <w:t>5000</w:t>
+            </w:r>
+          </w:p>
+        </w:tc>
+        <w:tc>
+          <w:tcPr>
+            <w:tcW w:w="1752" w:type="dxa"/>
+          </w:tcPr>
+          <w:p>
+            <w:pPr>
+              <w:pStyle w:val="NoSpacing"/>
+              <w:spacing w:line="360" w:lineRule="auto"/>
+              <w:jc w:val="both"/>
+              <w:rPr>
+                <w:rFonts w:ascii="Times New Roman" w:hAnsi="Times New Roman" w:cs="Times New Roman"/>
+                <w:sz w:val="24"/>
+                <w:szCs w:val="24"/>
+              </w:rPr>
+            </w:pPr>
+            <w:r>
+              <w:rPr>
+                <w:rFonts w:ascii="Times New Roman" w:hAnsi="Times New Roman" w:cs="Times New Roman"/>
+                <w:sz w:val="24"/>
+                <w:szCs w:val="24"/>
+              </w:rPr>
+              <w:t>300</w:t>
+            </w:r>
+          </w:p>
+        </w:tc>
+        <w:tc>
+          <w:tcPr>
+            <w:tcW w:w="1787" w:type="dxa"/>
+          </w:tcPr>
+          <w:p>
+            <w:pPr>
+              <w:pStyle w:val="NoSpacing"/>
+              <w:spacing w:line="360" w:lineRule="auto"/>
+              <w:jc w:val="both"/>
+              <w:rPr>
+                <w:rFonts w:ascii="Times New Roman" w:hAnsi="Times New Roman" w:cs="Times New Roman"/>
+                <w:sz w:val="24"/>
+                <w:szCs w:val="24"/>
+              </w:rPr>
+            </w:pPr>
+            <w:r>
+              <w:rPr>
+                <w:rFonts w:ascii="Times New Roman" w:hAnsi="Times New Roman" w:cs="Times New Roman"/>
+                <w:sz w:val="24"/>
+                <w:szCs w:val="24"/>
+              </w:rPr>
+              <w:t>203</w:t>
+            </w:r>
+          </w:p>
+        </w:tc>
+        <w:tc>
+          <w:tcPr>
+            <w:tcW w:w="2263" w:type="dxa"/>
+          </w:tcPr>
+          <w:p>
+            <w:pPr>
+              <w:pStyle w:val="NoSpacing"/>
+              <w:spacing w:line="360" w:lineRule="auto"/>
+              <w:jc w:val="both"/>
+              <w:rPr>
+                <w:rFonts w:ascii="Times New Roman" w:hAnsi="Times New Roman" w:cs="Times New Roman"/>
+                <w:sz w:val="24"/>
+                <w:szCs w:val="24"/>
+              </w:rPr>
+            </w:pPr>
+            <w:r>
+              <w:rPr>
+                <w:rFonts w:ascii="Times New Roman" w:hAnsi="Times New Roman" w:cs="Times New Roman"/>
+                <w:sz w:val="24"/>
+                <w:szCs w:val="24"/>
+              </w:rPr>
+              <w:t>125</w:t>
+            </w:r>
+          </w:p>
+        </w:tc>
+      </w:tr>
+      <w:tr>
+        <w:trPr>
+          <w:jc w:val="center"/>
+        </w:trPr>
+        <w:tc>
+          <w:tcPr>
+            <w:tcW w:w="1107" w:type="dxa"/>
+          </w:tcPr>
+          <w:p>
+            <w:pPr>
+              <w:pStyle w:val="NoSpacing"/>
+              <w:spacing w:line="360" w:lineRule="auto"/>
+              <w:jc w:val="both"/>
+              <w:rPr>
+                <w:rFonts w:ascii="Times New Roman" w:hAnsi="Times New Roman" w:cs="Times New Roman"/>
+                <w:sz w:val="24"/>
+                <w:szCs w:val="24"/>
+              </w:rPr>
+            </w:pPr>
+            <w:r>
+              <w:rPr>
+                <w:rFonts w:ascii="Times New Roman" w:hAnsi="Times New Roman" w:cs="Times New Roman"/>
+                <w:sz w:val="24"/>
+                <w:szCs w:val="24"/>
+              </w:rPr>
+              <w:t>100000</w:t>
+            </w:r>
+          </w:p>
+        </w:tc>
+        <w:tc>
+          <w:tcPr>
+            <w:tcW w:w="1209" w:type="dxa"/>
+          </w:tcPr>
+          <w:p>
+            <w:pPr>
+              <w:pStyle w:val="NoSpacing"/>
+              <w:spacing w:line="360" w:lineRule="auto"/>
+              <w:jc w:val="both"/>
+              <w:rPr>
+                <w:rFonts w:ascii="Times New Roman" w:hAnsi="Times New Roman" w:cs="Times New Roman"/>
+                <w:sz w:val="24"/>
+                <w:szCs w:val="24"/>
+              </w:rPr>
+            </w:pPr>
+            <w:r>
+              <w:rPr>
+                <w:rFonts w:ascii="Times New Roman" w:hAnsi="Times New Roman" w:cs="Times New Roman"/>
+                <w:sz w:val="24"/>
+                <w:szCs w:val="24"/>
+              </w:rPr>
+              <w:t>5000</w:t>
+            </w:r>
+          </w:p>
+        </w:tc>
+        <w:tc>
+          <w:tcPr>
+            <w:tcW w:w="1752" w:type="dxa"/>
+          </w:tcPr>
+          <w:p>
+            <w:pPr>
+              <w:pStyle w:val="NoSpacing"/>
+              <w:spacing w:line="360" w:lineRule="auto"/>
+              <w:jc w:val="both"/>
+              <w:rPr>
+                <w:rFonts w:ascii="Times New Roman" w:hAnsi="Times New Roman" w:cs="Times New Roman"/>
+                <w:sz w:val="24"/>
+                <w:szCs w:val="24"/>
+              </w:rPr>
+            </w:pPr>
+            <w:r>
+              <w:rPr>
+                <w:rFonts w:ascii="Times New Roman" w:hAnsi="Times New Roman" w:cs="Times New Roman"/>
+                <w:sz w:val="24"/>
+                <w:szCs w:val="24"/>
+              </w:rPr>
+              <w:t>3236</w:t>
+            </w:r>
+          </w:p>
+        </w:tc>
+        <w:tc>
+          <w:tcPr>
+            <w:tcW w:w="1787" w:type="dxa"/>
+          </w:tcPr>
+          <w:p>
+            <w:pPr>
+              <w:pStyle w:val="NoSpacing"/>
+              <w:spacing w:line="360" w:lineRule="auto"/>
+              <w:jc w:val="both"/>
+              <w:rPr>
+                <w:rFonts w:ascii="Times New Roman" w:hAnsi="Times New Roman" w:cs="Times New Roman"/>
+                <w:sz w:val="24"/>
+                <w:szCs w:val="24"/>
+              </w:rPr>
+            </w:pPr>
+            <w:r>
+              <w:rPr>
+                <w:rFonts w:ascii="Times New Roman" w:hAnsi="Times New Roman" w:cs="Times New Roman"/>
+                <w:sz w:val="24"/>
+                <w:szCs w:val="24"/>
+              </w:rPr>
+              <w:t>1794</w:t>
+            </w:r>
+          </w:p>
+        </w:tc>
+        <w:tc>
+          <w:tcPr>
+            <w:tcW w:w="2263" w:type="dxa"/>
+          </w:tcPr>
+          <w:p>
+            <w:pPr>
+              <w:pStyle w:val="NoSpacing"/>
+              <w:spacing w:line="360" w:lineRule="auto"/>
+              <w:jc w:val="both"/>
+              <w:rPr>
+                <w:rFonts w:ascii="Times New Roman" w:hAnsi="Times New Roman" w:cs="Times New Roman"/>
+                <w:sz w:val="24"/>
+                <w:szCs w:val="24"/>
+              </w:rPr>
+            </w:pPr>
+            <w:r>
+              <w:rPr>
+                <w:rFonts w:ascii="Times New Roman" w:hAnsi="Times New Roman" w:cs="Times New Roman"/>
+                <w:sz w:val="24"/>
+                <w:szCs w:val="24"/>
+              </w:rPr>
+              <w:t>1041</w:t>
+            </w:r>
+          </w:p>
+        </w:tc>
+      </w:tr>
+    </w:tbl>
+    <w:p>
+      <w:pPr>
+        <w:pStyle w:val="NoSpacing"/>
+        <w:spacing w:line="360" w:lineRule="auto"/>
+        <w:jc w:val="both"/>
+        <w:rPr>
+          <w:rFonts w:ascii="Times New Roman" w:hAnsi="Times New Roman" w:cs="Times New Roman"/>
+          <w:sz w:val="24"/>
+          <w:szCs w:val="24"/>
+        </w:rPr>
+      </w:pPr>
+    </w:p>
+    <w:p>
+      <w:pPr>
+        <w:pStyle w:val="NoSpacing"/>
+        <w:spacing w:line="360" w:lineRule="auto"/>
+        <w:jc w:val="center"/>
+      </w:pPr>
+      <w:r>
+        <w:rPr>
+          <w:noProof/>
+        </w:rPr>
+        <w:drawing>
+          <wp:inline distT="0" distB="0" distL="0" distR="0">
+            <wp:extent cx="5486400" cy="2924175"/>
+            <wp:effectExtent l="19050" t="0" r="19050" b="0"/>
+            <wp:docPr id="1" name="Chart 1"/>
+            <wp:cNvGraphicFramePr/>
+            <a:graphic xmlns:a="http://schemas.openxmlformats.org/drawingml/2006/main">
+              <a:graphicData uri="http://schemas.openxmlformats.org/drawingml/2006/chart">
+                <c:chart xmlns:c="http://schemas.openxmlformats.org/drawingml/2006/chart" xmlns:r="http://schemas.openxmlformats.org/officeDocument/2006/relationships" r:id="rId8"/>
+              </a:graphicData>
+            </a:graphic>
+          </wp:inline>
+        </w:drawing>
+      </w:r>
+    </w:p>
+    <w:p>
+      <w:pPr>
+        <w:pStyle w:val="NoSpacing"/>
+        <w:spacing w:line="360" w:lineRule="auto"/>
+        <w:jc w:val="center"/>
+      </w:pPr>
+    </w:p>
+    <w:p>
+      <w:pPr>
+        <w:pStyle w:val="NoSpacing"/>
+        <w:spacing w:line="360" w:lineRule="auto"/>
+        <w:jc w:val="both"/>
+        <w:rPr>
+          <w:rFonts w:ascii="Times New Roman" w:hAnsi="Times New Roman" w:cs="Times New Roman"/>
+          <w:sz w:val="24"/>
+          <w:szCs w:val="24"/>
+        </w:rPr>
+      </w:pPr>
+      <w:r>
+        <w:rPr>
+          <w:rFonts w:ascii="Times New Roman" w:hAnsi="Times New Roman" w:cs="Times New Roman"/>
+          <w:sz w:val="24"/>
+          <w:szCs w:val="24"/>
+        </w:rPr>
+        <w:lastRenderedPageBreak/>
+        <w:t xml:space="preserve">We did not show the speedup in the table above, but we can clearly see a dramatic increase in performance from the custom built binary heap. </w:t>
+      </w:r>
+    </w:p>
+    <w:p>
+      <w:pPr>
+        <w:pStyle w:val="NoSpacing"/>
+        <w:spacing w:line="360" w:lineRule="auto"/>
+        <w:jc w:val="both"/>
+        <w:rPr>
+          <w:rFonts w:ascii="Times New Roman" w:hAnsi="Times New Roman" w:cs="Times New Roman"/>
+          <w:sz w:val="24"/>
+          <w:szCs w:val="24"/>
+        </w:rPr>
+      </w:pPr>
+    </w:p>
+    <w:p>
+      <w:pPr>
+        <w:pStyle w:val="NoSpacing"/>
+        <w:spacing w:line="360" w:lineRule="auto"/>
+        <w:jc w:val="both"/>
+        <w:rPr>
+          <w:rFonts w:ascii="Times New Roman" w:hAnsi="Times New Roman" w:cs="Times New Roman"/>
+          <w:sz w:val="24"/>
+          <w:szCs w:val="24"/>
+        </w:rPr>
+      </w:pPr>
+      <w:r>
+        <w:rPr>
+          <w:rFonts w:ascii="Times New Roman" w:hAnsi="Times New Roman" w:cs="Times New Roman"/>
+          <w:sz w:val="24"/>
+          <w:szCs w:val="24"/>
+        </w:rPr>
+        <w:t>From these experiments and results we</w:t>
+      </w:r>
+      <w:r>
+        <w:rPr>
+          <w:rFonts w:ascii="Times New Roman" w:hAnsi="Times New Roman" w:cs="Times New Roman"/>
+          <w:sz w:val="24"/>
+          <w:szCs w:val="24"/>
+        </w:rPr>
+        <w:t xml:space="preserve"> were</w:t>
+      </w:r>
+      <w:r>
+        <w:rPr>
+          <w:rFonts w:ascii="Times New Roman" w:hAnsi="Times New Roman" w:cs="Times New Roman"/>
+          <w:sz w:val="24"/>
+          <w:szCs w:val="24"/>
+        </w:rPr>
+        <w:t xml:space="preserve"> able to show that although fibonacci heap had great amortized times, there are cases where the benefits do not outweigh the cost. However, there was a case where fibonacci turnout to be very beneficial and hence us using it for tier one. Lastly, we showed that priority_queue actually turned out to be faster for tier two over fibonacci heap, but its lack for iterator support motivated the need for a custom built binary heap.</w:t>
+      </w:r>
+      <w:r>
+        <w:rPr>
+          <w:rFonts w:ascii="Times New Roman" w:hAnsi="Times New Roman" w:cs="Times New Roman"/>
+          <w:sz w:val="24"/>
+          <w:szCs w:val="24"/>
+        </w:rPr>
+        <w:t xml:space="preserve"> The BinaryHeapWrapper turned out to have the best time out of all three heaps and thus was chosen as the heap for tier two.  </w:t>
+      </w:r>
+      <w:r>
+        <w:rPr>
+          <w:rFonts w:ascii="Times New Roman" w:hAnsi="Times New Roman" w:cs="Times New Roman"/>
+          <w:sz w:val="24"/>
+          <w:szCs w:val="24"/>
+        </w:rPr>
+        <w:t xml:space="preserve">    </w:t>
       </w:r>
     </w:p>
     <w:sectPr>
@@ -3932,11 +5257,11 @@
           </c:val>
         </c:ser>
         <c:marker val="1"/>
-        <c:axId val="54258304"/>
-        <c:axId val="54278784"/>
+        <c:axId val="53996160"/>
+        <c:axId val="56037760"/>
       </c:lineChart>
       <c:catAx>
-        <c:axId val="54258304"/>
+        <c:axId val="53996160"/>
         <c:scaling>
           <c:orientation val="minMax"/>
         </c:scaling>
@@ -3965,14 +5290,14 @@
         </c:title>
         <c:numFmt formatCode="General" sourceLinked="1"/>
         <c:tickLblPos val="nextTo"/>
-        <c:crossAx val="54278784"/>
+        <c:crossAx val="56037760"/>
         <c:crosses val="autoZero"/>
         <c:auto val="1"/>
         <c:lblAlgn val="ctr"/>
         <c:lblOffset val="100"/>
       </c:catAx>
       <c:valAx>
-        <c:axId val="54278784"/>
+        <c:axId val="56037760"/>
         <c:scaling>
           <c:orientation val="minMax"/>
         </c:scaling>
@@ -4002,7 +5327,7 @@
         </c:title>
         <c:numFmt formatCode="General" sourceLinked="1"/>
         <c:tickLblPos val="nextTo"/>
-        <c:crossAx val="54258304"/>
+        <c:crossAx val="53996160"/>
         <c:crosses val="autoZero"/>
         <c:crossBetween val="between"/>
       </c:valAx>
@@ -4157,11 +5482,11 @@
           </c:val>
         </c:ser>
         <c:marker val="1"/>
-        <c:axId val="55891456"/>
-        <c:axId val="56033664"/>
+        <c:axId val="60807424"/>
+        <c:axId val="61225984"/>
       </c:lineChart>
       <c:catAx>
-        <c:axId val="55891456"/>
+        <c:axId val="60807424"/>
         <c:scaling>
           <c:orientation val="minMax"/>
         </c:scaling>
@@ -4190,14 +5515,14 @@
         </c:title>
         <c:numFmt formatCode="General" sourceLinked="1"/>
         <c:tickLblPos val="nextTo"/>
-        <c:crossAx val="56033664"/>
+        <c:crossAx val="61225984"/>
         <c:crosses val="autoZero"/>
         <c:auto val="1"/>
         <c:lblAlgn val="ctr"/>
         <c:lblOffset val="100"/>
       </c:catAx>
       <c:valAx>
-        <c:axId val="56033664"/>
+        <c:axId val="61225984"/>
         <c:scaling>
           <c:orientation val="minMax"/>
         </c:scaling>
@@ -4227,7 +5552,228 @@
         </c:title>
         <c:numFmt formatCode="General" sourceLinked="1"/>
         <c:tickLblPos val="nextTo"/>
-        <c:crossAx val="55891456"/>
+        <c:crossAx val="60807424"/>
+        <c:crosses val="autoZero"/>
+        <c:crossBetween val="between"/>
+      </c:valAx>
+    </c:plotArea>
+    <c:legend>
+      <c:legendPos val="r"/>
+    </c:legend>
+    <c:plotVisOnly val="1"/>
+  </c:chart>
+  <c:externalData r:id="rId1"/>
+</c:chartSpace>
+</file>
+
+<file path=word/charts/chart3.xml><?xml version="1.0" encoding="utf-8"?>
+<c:chartSpace xmlns:c="http://schemas.openxmlformats.org/drawingml/2006/chart" xmlns:a="http://schemas.openxmlformats.org/drawingml/2006/main" xmlns:r="http://schemas.openxmlformats.org/officeDocument/2006/relationships">
+  <c:date1904 val="1"/>
+  <c:lang val="en-US"/>
+  <c:chart>
+    <c:plotArea>
+      <c:layout/>
+      <c:lineChart>
+        <c:grouping val="standard"/>
+        <c:ser>
+          <c:idx val="0"/>
+          <c:order val="0"/>
+          <c:tx>
+            <c:strRef>
+              <c:f>Sheet1!$B$1</c:f>
+              <c:strCache>
+                <c:ptCount val="1"/>
+                <c:pt idx="0">
+                  <c:v>Fibonacci Heap</c:v>
+                </c:pt>
+              </c:strCache>
+            </c:strRef>
+          </c:tx>
+          <c:cat>
+            <c:numRef>
+              <c:f>Sheet1!$A$2:$A$5</c:f>
+              <c:numCache>
+                <c:formatCode>General</c:formatCode>
+                <c:ptCount val="4"/>
+                <c:pt idx="0">
+                  <c:v>100</c:v>
+                </c:pt>
+                <c:pt idx="1">
+                  <c:v>1000</c:v>
+                </c:pt>
+                <c:pt idx="2">
+                  <c:v>10000</c:v>
+                </c:pt>
+                <c:pt idx="3">
+                  <c:v>100000</c:v>
+                </c:pt>
+              </c:numCache>
+            </c:numRef>
+          </c:cat>
+          <c:val>
+            <c:numRef>
+              <c:f>Sheet1!$B$2:$B$5</c:f>
+              <c:numCache>
+                <c:formatCode>General</c:formatCode>
+                <c:ptCount val="4"/>
+                <c:pt idx="0">
+                  <c:v>2</c:v>
+                </c:pt>
+                <c:pt idx="1">
+                  <c:v>23</c:v>
+                </c:pt>
+                <c:pt idx="2">
+                  <c:v>300</c:v>
+                </c:pt>
+                <c:pt idx="3">
+                  <c:v>3236</c:v>
+                </c:pt>
+              </c:numCache>
+            </c:numRef>
+          </c:val>
+        </c:ser>
+        <c:ser>
+          <c:idx val="1"/>
+          <c:order val="1"/>
+          <c:tx>
+            <c:strRef>
+              <c:f>Sheet1!$C$1</c:f>
+              <c:strCache>
+                <c:ptCount val="1"/>
+                <c:pt idx="0">
+                  <c:v>priority_queue</c:v>
+                </c:pt>
+              </c:strCache>
+            </c:strRef>
+          </c:tx>
+          <c:cat>
+            <c:numRef>
+              <c:f>Sheet1!$A$2:$A$5</c:f>
+              <c:numCache>
+                <c:formatCode>General</c:formatCode>
+                <c:ptCount val="4"/>
+                <c:pt idx="0">
+                  <c:v>100</c:v>
+                </c:pt>
+                <c:pt idx="1">
+                  <c:v>1000</c:v>
+                </c:pt>
+                <c:pt idx="2">
+                  <c:v>10000</c:v>
+                </c:pt>
+                <c:pt idx="3">
+                  <c:v>100000</c:v>
+                </c:pt>
+              </c:numCache>
+            </c:numRef>
+          </c:cat>
+          <c:val>
+            <c:numRef>
+              <c:f>Sheet1!$C$2:$C$5</c:f>
+              <c:numCache>
+                <c:formatCode>General</c:formatCode>
+                <c:ptCount val="4"/>
+                <c:pt idx="0">
+                  <c:v>1</c:v>
+                </c:pt>
+                <c:pt idx="1">
+                  <c:v>18</c:v>
+                </c:pt>
+                <c:pt idx="2">
+                  <c:v>203</c:v>
+                </c:pt>
+                <c:pt idx="3">
+                  <c:v>1794</c:v>
+                </c:pt>
+              </c:numCache>
+            </c:numRef>
+          </c:val>
+        </c:ser>
+        <c:ser>
+          <c:idx val="2"/>
+          <c:order val="2"/>
+          <c:tx>
+            <c:strRef>
+              <c:f>Sheet1!$D$1</c:f>
+              <c:strCache>
+                <c:ptCount val="1"/>
+                <c:pt idx="0">
+                  <c:v>BinaryHeapWrapper</c:v>
+                </c:pt>
+              </c:strCache>
+            </c:strRef>
+          </c:tx>
+          <c:cat>
+            <c:numRef>
+              <c:f>Sheet1!$A$2:$A$5</c:f>
+              <c:numCache>
+                <c:formatCode>General</c:formatCode>
+                <c:ptCount val="4"/>
+                <c:pt idx="0">
+                  <c:v>100</c:v>
+                </c:pt>
+                <c:pt idx="1">
+                  <c:v>1000</c:v>
+                </c:pt>
+                <c:pt idx="2">
+                  <c:v>10000</c:v>
+                </c:pt>
+                <c:pt idx="3">
+                  <c:v>100000</c:v>
+                </c:pt>
+              </c:numCache>
+            </c:numRef>
+          </c:cat>
+          <c:val>
+            <c:numRef>
+              <c:f>Sheet1!$D$2:$D$5</c:f>
+              <c:numCache>
+                <c:formatCode>General</c:formatCode>
+                <c:ptCount val="4"/>
+                <c:pt idx="0">
+                  <c:v>1</c:v>
+                </c:pt>
+                <c:pt idx="1">
+                  <c:v>13</c:v>
+                </c:pt>
+                <c:pt idx="2">
+                  <c:v>125</c:v>
+                </c:pt>
+                <c:pt idx="3">
+                  <c:v>1041</c:v>
+                </c:pt>
+              </c:numCache>
+            </c:numRef>
+          </c:val>
+        </c:ser>
+        <c:marker val="1"/>
+        <c:axId val="63288064"/>
+        <c:axId val="68528768"/>
+      </c:lineChart>
+      <c:catAx>
+        <c:axId val="63288064"/>
+        <c:scaling>
+          <c:orientation val="minMax"/>
+        </c:scaling>
+        <c:axPos val="b"/>
+        <c:numFmt formatCode="General" sourceLinked="1"/>
+        <c:tickLblPos val="nextTo"/>
+        <c:crossAx val="68528768"/>
+        <c:crosses val="autoZero"/>
+        <c:auto val="1"/>
+        <c:lblAlgn val="ctr"/>
+        <c:lblOffset val="100"/>
+      </c:catAx>
+      <c:valAx>
+        <c:axId val="68528768"/>
+        <c:scaling>
+          <c:orientation val="minMax"/>
+        </c:scaling>
+        <c:axPos val="l"/>
+        <c:majorGridlines/>
+        <c:numFmt formatCode="General" sourceLinked="1"/>
+        <c:tickLblPos val="nextTo"/>
+        <c:crossAx val="63288064"/>
         <c:crosses val="autoZero"/>
         <c:crossBetween val="between"/>
       </c:valAx>
@@ -4600,7 +6146,7 @@
 </file>
 
 <file path=customXml/itemProps1.xml><?xml version="1.0" encoding="utf-8"?>
-<ds:datastoreItem xmlns:ds="http://schemas.openxmlformats.org/officeDocument/2006/customXml" ds:itemID="{42CA7648-24BA-45D4-8020-6FECCD1DB734}">
+<ds:datastoreItem xmlns:ds="http://schemas.openxmlformats.org/officeDocument/2006/customXml" ds:itemID="{2E581CCA-D2E0-4074-92A0-C75CC1D037A7}">
   <ds:schemaRefs>
     <ds:schemaRef ds:uri="http://schemas.openxmlformats.org/officeDocument/2006/bibliography"/>
   </ds:schemaRefs>

</xml_diff>

<commit_message>
Updates and fixes to the section.
</commit_message>
<xml_diff>
--- a/Thesis/Choosing data structure for scheduling.docx
+++ b/Thesis/Choosing data structure for scheduling.docx
@@ -3475,7 +3475,15 @@
           <w:sz w:val="24"/>
           <w:szCs w:val="24"/>
         </w:rPr>
-        <w:t xml:space="preserve">for our purposes was not needed. Hence, for tier two, we will use the binary heap. </w:t>
+        <w:t>for our purposes was not needed. Hence, for tier tw</w:t>
+      </w:r>
+      <w:r>
+        <w:rPr>
+          <w:rFonts w:ascii="Times New Roman" w:hAnsi="Times New Roman" w:cs="Times New Roman"/>
+          <w:sz w:val="24"/>
+          <w:szCs w:val="24"/>
+        </w:rPr>
+        <w:t>o, we will use the binary heap, but can we do better?</w:t>
       </w:r>
     </w:p>
     <w:p>
@@ -3513,7 +3521,15 @@
           <w:sz w:val="24"/>
           <w:szCs w:val="24"/>
         </w:rPr>
-        <w:t xml:space="preserve"> and its lack of Iterators</w:t>
+        <w:t xml:space="preserve"> and its lack of i</w:t>
+      </w:r>
+      <w:r>
+        <w:rPr>
+          <w:rFonts w:ascii="Times New Roman" w:hAnsi="Times New Roman" w:cs="Times New Roman"/>
+          <w:sz w:val="24"/>
+          <w:szCs w:val="24"/>
+        </w:rPr>
+        <w:t>terators</w:t>
       </w:r>
       <w:r>
         <w:rPr>
@@ -3529,7 +3545,23 @@
           <w:sz w:val="24"/>
           <w:szCs w:val="24"/>
         </w:rPr>
-        <w:t xml:space="preserve">time to delete arbitrary elements from the binary heap it took worst case </w:t>
+        <w:t xml:space="preserve">time to delete arbitrary </w:t>
+      </w:r>
+      <w:r>
+        <w:rPr>
+          <w:rFonts w:ascii="Times New Roman" w:hAnsi="Times New Roman" w:cs="Times New Roman"/>
+          <w:sz w:val="24"/>
+          <w:szCs w:val="24"/>
+        </w:rPr>
+        <w:t>elements from the binary heap took</w:t>
+      </w:r>
+      <w:r>
+        <w:rPr>
+          <w:rFonts w:ascii="Times New Roman" w:hAnsi="Times New Roman" w:cs="Times New Roman"/>
+          <w:sz w:val="24"/>
+          <w:szCs w:val="24"/>
+        </w:rPr>
+        <w:t xml:space="preserve"> worst case </w:t>
       </w:r>
       <w:proofErr w:type="gramStart"/>
       <w:r>
@@ -4619,7 +4651,23 @@
           <w:sz w:val="24"/>
           <w:szCs w:val="24"/>
         </w:rPr>
-        <w:t xml:space="preserve"> able to show that although fibonacci heap had great amortized times, there are cases where the benefits do not outweigh the cost. However, there was a case where fibonacci turnout to be very beneficial and hence us using it for tier one. Lastly, we showed that priority_queue actually turned out to be faster for tier two over fibonacci heap, but its lack for iterator support motivated the need for a custom built binary heap.</w:t>
+        <w:t xml:space="preserve"> able to show that although fibonacci heap had great amortized times, there are cases where the benefits do not outweigh the cost. However, there was a case where fibonacci turnout to be very beneficial and hence us using it for tier one. Lastly, we showed that priority_queue actually turned out to be faster for tier two over fibonacci heap, but its lack </w:t>
+      </w:r>
+      <w:r>
+        <w:rPr>
+          <w:rFonts w:ascii="Times New Roman" w:hAnsi="Times New Roman" w:cs="Times New Roman"/>
+          <w:sz w:val="24"/>
+          <w:szCs w:val="24"/>
+        </w:rPr>
+        <w:t>of</w:t>
+      </w:r>
+      <w:r>
+        <w:rPr>
+          <w:rFonts w:ascii="Times New Roman" w:hAnsi="Times New Roman" w:cs="Times New Roman"/>
+          <w:sz w:val="24"/>
+          <w:szCs w:val="24"/>
+        </w:rPr>
+        <w:t xml:space="preserve"> iterator support motivated the need for a custom built binary heap.</w:t>
       </w:r>
       <w:r>
         <w:rPr>
@@ -5257,11 +5305,11 @@
           </c:val>
         </c:ser>
         <c:marker val="1"/>
-        <c:axId val="53996160"/>
-        <c:axId val="56037760"/>
+        <c:axId val="67640320"/>
+        <c:axId val="68142592"/>
       </c:lineChart>
       <c:catAx>
-        <c:axId val="53996160"/>
+        <c:axId val="67640320"/>
         <c:scaling>
           <c:orientation val="minMax"/>
         </c:scaling>
@@ -5290,14 +5338,14 @@
         </c:title>
         <c:numFmt formatCode="General" sourceLinked="1"/>
         <c:tickLblPos val="nextTo"/>
-        <c:crossAx val="56037760"/>
+        <c:crossAx val="68142592"/>
         <c:crosses val="autoZero"/>
         <c:auto val="1"/>
         <c:lblAlgn val="ctr"/>
         <c:lblOffset val="100"/>
       </c:catAx>
       <c:valAx>
-        <c:axId val="56037760"/>
+        <c:axId val="68142592"/>
         <c:scaling>
           <c:orientation val="minMax"/>
         </c:scaling>
@@ -5327,7 +5375,7 @@
         </c:title>
         <c:numFmt formatCode="General" sourceLinked="1"/>
         <c:tickLblPos val="nextTo"/>
-        <c:crossAx val="53996160"/>
+        <c:crossAx val="67640320"/>
         <c:crosses val="autoZero"/>
         <c:crossBetween val="between"/>
       </c:valAx>
@@ -5482,11 +5530,11 @@
           </c:val>
         </c:ser>
         <c:marker val="1"/>
-        <c:axId val="60807424"/>
-        <c:axId val="61225984"/>
+        <c:axId val="68373120"/>
+        <c:axId val="68392448"/>
       </c:lineChart>
       <c:catAx>
-        <c:axId val="60807424"/>
+        <c:axId val="68373120"/>
         <c:scaling>
           <c:orientation val="minMax"/>
         </c:scaling>
@@ -5515,14 +5563,14 @@
         </c:title>
         <c:numFmt formatCode="General" sourceLinked="1"/>
         <c:tickLblPos val="nextTo"/>
-        <c:crossAx val="61225984"/>
+        <c:crossAx val="68392448"/>
         <c:crosses val="autoZero"/>
         <c:auto val="1"/>
         <c:lblAlgn val="ctr"/>
         <c:lblOffset val="100"/>
       </c:catAx>
       <c:valAx>
-        <c:axId val="61225984"/>
+        <c:axId val="68392448"/>
         <c:scaling>
           <c:orientation val="minMax"/>
         </c:scaling>
@@ -5552,7 +5600,7 @@
         </c:title>
         <c:numFmt formatCode="General" sourceLinked="1"/>
         <c:tickLblPos val="nextTo"/>
-        <c:crossAx val="60807424"/>
+        <c:crossAx val="68373120"/>
         <c:crosses val="autoZero"/>
         <c:crossBetween val="between"/>
       </c:valAx>
@@ -5571,6 +5619,24 @@
   <c:date1904 val="1"/>
   <c:lang val="en-US"/>
   <c:chart>
+    <c:title>
+      <c:tx>
+        <c:rich>
+          <a:bodyPr/>
+          <a:lstStyle/>
+          <a:p>
+            <a:pPr>
+              <a:defRPr/>
+            </a:pPr>
+            <a:r>
+              <a:rPr lang="en-US" sz="1800" b="1" i="0" baseline="0"/>
+              <a:t>Fibonacci VS. priority_queue VS. BinaryHeapWrapper at Tier 2</a:t>
+            </a:r>
+            <a:endParaRPr lang="en-US"/>
+          </a:p>
+        </c:rich>
+      </c:tx>
+    </c:title>
     <c:plotArea>
       <c:layout/>
       <c:lineChart>
@@ -5747,33 +5813,72 @@
           </c:val>
         </c:ser>
         <c:marker val="1"/>
-        <c:axId val="63288064"/>
-        <c:axId val="68528768"/>
+        <c:axId val="68559616"/>
+        <c:axId val="68561536"/>
       </c:lineChart>
       <c:catAx>
-        <c:axId val="63288064"/>
+        <c:axId val="68559616"/>
         <c:scaling>
           <c:orientation val="minMax"/>
         </c:scaling>
         <c:axPos val="b"/>
+        <c:title>
+          <c:tx>
+            <c:rich>
+              <a:bodyPr/>
+              <a:lstStyle/>
+              <a:p>
+                <a:pPr>
+                  <a:defRPr/>
+                </a:pPr>
+                <a:r>
+                  <a:rPr lang="en-US"/>
+                  <a:t>Number</a:t>
+                </a:r>
+                <a:r>
+                  <a:rPr lang="en-US" baseline="0"/>
+                  <a:t> of Event in heaps</a:t>
+                </a:r>
+                <a:endParaRPr lang="en-US"/>
+              </a:p>
+            </c:rich>
+          </c:tx>
+        </c:title>
         <c:numFmt formatCode="General" sourceLinked="1"/>
         <c:tickLblPos val="nextTo"/>
-        <c:crossAx val="68528768"/>
+        <c:crossAx val="68561536"/>
         <c:crosses val="autoZero"/>
         <c:auto val="1"/>
         <c:lblAlgn val="ctr"/>
         <c:lblOffset val="100"/>
       </c:catAx>
       <c:valAx>
-        <c:axId val="68528768"/>
+        <c:axId val="68561536"/>
         <c:scaling>
           <c:orientation val="minMax"/>
         </c:scaling>
         <c:axPos val="l"/>
         <c:majorGridlines/>
+        <c:title>
+          <c:tx>
+            <c:rich>
+              <a:bodyPr rot="-5400000" vert="horz"/>
+              <a:lstStyle/>
+              <a:p>
+                <a:pPr>
+                  <a:defRPr/>
+                </a:pPr>
+                <a:r>
+                  <a:rPr lang="en-US"/>
+                  <a:t>Execution time (seconds)</a:t>
+                </a:r>
+              </a:p>
+            </c:rich>
+          </c:tx>
+        </c:title>
         <c:numFmt formatCode="General" sourceLinked="1"/>
         <c:tickLblPos val="nextTo"/>
-        <c:crossAx val="63288064"/>
+        <c:crossAx val="68559616"/>
         <c:crosses val="autoZero"/>
         <c:crossBetween val="between"/>
       </c:valAx>

</xml_diff>

<commit_message>
I decided it would be easier to write the thesis if I broke it down into smaller tasks. So i added the different chapters of the thesis into different word documents.
</commit_message>
<xml_diff>
--- a/Thesis/Choosing data structure for scheduling.docx
+++ b/Thesis/Choosing data structure for scheduling.docx
@@ -1196,7 +1196,23 @@
           <w:sz w:val="24"/>
           <w:szCs w:val="24"/>
         </w:rPr>
-        <w:t xml:space="preserve">We have to find a good heap for both tiers and we already discussed the heavily used operations for both tiers. With the first tier we want to test the key decreasing.  </w:t>
+        <w:t>We have to find a good heap for both tiers</w:t>
+      </w:r>
+      <w:r>
+        <w:rPr>
+          <w:rFonts w:ascii="Times New Roman" w:hAnsi="Times New Roman" w:cs="Times New Roman"/>
+          <w:sz w:val="24"/>
+          <w:szCs w:val="24"/>
+        </w:rPr>
+        <w:t>,</w:t>
+      </w:r>
+      <w:r>
+        <w:rPr>
+          <w:rFonts w:ascii="Times New Roman" w:hAnsi="Times New Roman" w:cs="Times New Roman"/>
+          <w:sz w:val="24"/>
+          <w:szCs w:val="24"/>
+        </w:rPr>
+        <w:t xml:space="preserve"> and we already discussed the heavily used operations for both tiers. With the first tier we want to test the key decreasing.  </w:t>
       </w:r>
       <w:r>
         <w:rPr>
@@ -4651,7 +4667,23 @@
           <w:sz w:val="24"/>
           <w:szCs w:val="24"/>
         </w:rPr>
-        <w:t xml:space="preserve"> able to show that although fibonacci heap had great amortized times, there are cases where the benefits do not outweigh the cost. However, there was a case where fibonacci turnout to be very beneficial and hence us using it for tier one. Lastly, we showed that priority_queue actually turned out to be faster for tier two over fibonacci heap, but its lack </w:t>
+        <w:t xml:space="preserve"> able to show that although fibonacci heap had great amortized times, there are cases where the benefits do not outweigh the cost. However, there was a case where fibonacci turnout to be very beneficial and hence us using it for tier one.</w:t>
+      </w:r>
+      <w:r>
+        <w:rPr>
+          <w:rFonts w:ascii="Times New Roman" w:hAnsi="Times New Roman" w:cs="Times New Roman"/>
+          <w:sz w:val="24"/>
+          <w:szCs w:val="24"/>
+        </w:rPr>
+        <w:t xml:space="preserve"> Using fibonacci heap for tier one, means that fibonacci heap is really great when you have a case where you have frequent key changes and minimum popping from the heap. This was the exact scenario for tier one.</w:t>
+      </w:r>
+      <w:r>
+        <w:rPr>
+          <w:rFonts w:ascii="Times New Roman" w:hAnsi="Times New Roman" w:cs="Times New Roman"/>
+          <w:sz w:val="24"/>
+          <w:szCs w:val="24"/>
+        </w:rPr>
+        <w:t xml:space="preserve"> Lastly, we showed that priority_queue actually turned out to be faster for tier two over fibonacci heap, but its lack </w:t>
       </w:r>
       <w:r>
         <w:rPr>
@@ -4675,7 +4707,23 @@
           <w:sz w:val="24"/>
           <w:szCs w:val="24"/>
         </w:rPr>
-        <w:t xml:space="preserve"> The BinaryHeapWrapper turned out to have the best time out of all three heaps and thus was chosen as the heap for tier two.  </w:t>
+        <w:t xml:space="preserve"> The BinaryHeapWrapper turned out to have the best time</w:t>
+      </w:r>
+      <w:r>
+        <w:rPr>
+          <w:rFonts w:ascii="Times New Roman" w:hAnsi="Times New Roman" w:cs="Times New Roman"/>
+          <w:sz w:val="24"/>
+          <w:szCs w:val="24"/>
+        </w:rPr>
+        <w:t xml:space="preserve"> and speedup</w:t>
+      </w:r>
+      <w:r>
+        <w:rPr>
+          <w:rFonts w:ascii="Times New Roman" w:hAnsi="Times New Roman" w:cs="Times New Roman"/>
+          <w:sz w:val="24"/>
+          <w:szCs w:val="24"/>
+        </w:rPr>
+        <w:t xml:space="preserve"> out of all three heaps and thus was chosen as the heap for tier two.  </w:t>
       </w:r>
       <w:r>
         <w:rPr>
@@ -5305,11 +5353,11 @@
           </c:val>
         </c:ser>
         <c:marker val="1"/>
-        <c:axId val="67640320"/>
-        <c:axId val="68142592"/>
+        <c:axId val="47367680"/>
+        <c:axId val="47464448"/>
       </c:lineChart>
       <c:catAx>
-        <c:axId val="67640320"/>
+        <c:axId val="47367680"/>
         <c:scaling>
           <c:orientation val="minMax"/>
         </c:scaling>
@@ -5338,14 +5386,14 @@
         </c:title>
         <c:numFmt formatCode="General" sourceLinked="1"/>
         <c:tickLblPos val="nextTo"/>
-        <c:crossAx val="68142592"/>
+        <c:crossAx val="47464448"/>
         <c:crosses val="autoZero"/>
         <c:auto val="1"/>
         <c:lblAlgn val="ctr"/>
         <c:lblOffset val="100"/>
       </c:catAx>
       <c:valAx>
-        <c:axId val="68142592"/>
+        <c:axId val="47464448"/>
         <c:scaling>
           <c:orientation val="minMax"/>
         </c:scaling>
@@ -5375,7 +5423,7 @@
         </c:title>
         <c:numFmt formatCode="General" sourceLinked="1"/>
         <c:tickLblPos val="nextTo"/>
-        <c:crossAx val="67640320"/>
+        <c:crossAx val="47367680"/>
         <c:crosses val="autoZero"/>
         <c:crossBetween val="between"/>
       </c:valAx>
@@ -5530,11 +5578,11 @@
           </c:val>
         </c:ser>
         <c:marker val="1"/>
-        <c:axId val="68373120"/>
-        <c:axId val="68392448"/>
+        <c:axId val="67683456"/>
+        <c:axId val="67685376"/>
       </c:lineChart>
       <c:catAx>
-        <c:axId val="68373120"/>
+        <c:axId val="67683456"/>
         <c:scaling>
           <c:orientation val="minMax"/>
         </c:scaling>
@@ -5563,14 +5611,14 @@
         </c:title>
         <c:numFmt formatCode="General" sourceLinked="1"/>
         <c:tickLblPos val="nextTo"/>
-        <c:crossAx val="68392448"/>
+        <c:crossAx val="67685376"/>
         <c:crosses val="autoZero"/>
         <c:auto val="1"/>
         <c:lblAlgn val="ctr"/>
         <c:lblOffset val="100"/>
       </c:catAx>
       <c:valAx>
-        <c:axId val="68392448"/>
+        <c:axId val="67685376"/>
         <c:scaling>
           <c:orientation val="minMax"/>
         </c:scaling>
@@ -5600,7 +5648,7 @@
         </c:title>
         <c:numFmt formatCode="General" sourceLinked="1"/>
         <c:tickLblPos val="nextTo"/>
-        <c:crossAx val="68373120"/>
+        <c:crossAx val="67683456"/>
         <c:crosses val="autoZero"/>
         <c:crossBetween val="between"/>
       </c:valAx>
@@ -5813,11 +5861,11 @@
           </c:val>
         </c:ser>
         <c:marker val="1"/>
-        <c:axId val="68559616"/>
-        <c:axId val="68561536"/>
+        <c:axId val="68317568"/>
+        <c:axId val="68320256"/>
       </c:lineChart>
       <c:catAx>
-        <c:axId val="68559616"/>
+        <c:axId val="68317568"/>
         <c:scaling>
           <c:orientation val="minMax"/>
         </c:scaling>
@@ -5846,14 +5894,14 @@
         </c:title>
         <c:numFmt formatCode="General" sourceLinked="1"/>
         <c:tickLblPos val="nextTo"/>
-        <c:crossAx val="68561536"/>
+        <c:crossAx val="68320256"/>
         <c:crosses val="autoZero"/>
         <c:auto val="1"/>
         <c:lblAlgn val="ctr"/>
         <c:lblOffset val="100"/>
       </c:catAx>
       <c:valAx>
-        <c:axId val="68561536"/>
+        <c:axId val="68320256"/>
         <c:scaling>
           <c:orientation val="minMax"/>
         </c:scaling>
@@ -5878,7 +5926,7 @@
         </c:title>
         <c:numFmt formatCode="General" sourceLinked="1"/>
         <c:tickLblPos val="nextTo"/>
-        <c:crossAx val="68559616"/>
+        <c:crossAx val="68317568"/>
         <c:crosses val="autoZero"/>
         <c:crossBetween val="between"/>
       </c:valAx>

</xml_diff>